<commit_message>
Update XJTLU docker installation guidance.docx
</commit_message>
<xml_diff>
--- a/XJTLU docker installation guidance.docx
+++ b/XJTLU docker installation guidance.docx
@@ -7,713 +7,647 @@
         <w:spacing w:before="100" w:beforeAutospacing="1" w:after="100" w:afterAutospacing="1" w:line="240" w:lineRule="auto"/>
         <w:jc w:val="center"/>
         <w:rPr>
+          <w:rFonts w:ascii="Times" w:eastAsia="SimSun" w:hAnsi="Times" w:cs="Times New Roman"/>
+          <w:b/>
+          <w:bCs/>
+        </w:rPr>
+      </w:pPr>
+      <w:r>
+        <w:rPr>
+          <w:rFonts w:ascii="Times" w:eastAsia="SimSun" w:hAnsi="Times" w:cs="Times New Roman"/>
+          <w:b/>
+          <w:bCs/>
+        </w:rPr>
+        <w:t>Docker installation guidance</w:t>
+      </w:r>
+    </w:p>
+    <w:p>
+      <w:pPr>
+        <w:spacing w:before="100" w:beforeAutospacing="1" w:after="100" w:afterAutospacing="1" w:line="240" w:lineRule="auto"/>
+        <w:jc w:val="center"/>
+        <w:rPr>
+          <w:rFonts w:ascii="Times" w:eastAsia="SimSun" w:hAnsi="Times" w:cs="Times New Roman"/>
+        </w:rPr>
+      </w:pPr>
+      <w:r>
+        <w:rPr>
+          <w:rFonts w:ascii="Times" w:eastAsia="SimSun" w:hAnsi="Times" w:cs="Times New Roman"/>
+        </w:rPr>
+        <w:t>Author: Zhennong Chen, Xingyi Yao</w:t>
+      </w:r>
+    </w:p>
+    <w:p>
+      <w:pPr>
+        <w:spacing w:before="100" w:beforeAutospacing="1" w:after="100" w:afterAutospacing="1" w:line="240" w:lineRule="auto"/>
+        <w:rPr>
+          <w:rFonts w:ascii="Times" w:eastAsia="SimSun" w:hAnsi="Times" w:cs="SimSun"/>
+          <w:b/>
+          <w:bCs/>
+        </w:rPr>
+      </w:pPr>
+      <w:r>
+        <w:rPr>
+          <w:rFonts w:ascii="Times" w:eastAsia="Times New Roman" w:hAnsi="Times" w:cs="Times New Roman"/>
+          <w:b/>
+          <w:bCs/>
+        </w:rPr>
+        <w:t>P</w:t>
+      </w:r>
+      <w:r>
+        <w:rPr>
+          <w:rFonts w:ascii="Times" w:hAnsi="Times" w:cs="Times New Roman"/>
+          <w:b/>
+          <w:bCs/>
+        </w:rPr>
+        <w:t>reparation</w:t>
+      </w:r>
+      <w:r>
+        <w:rPr>
+          <w:rFonts w:ascii="Times" w:eastAsia="SimSun" w:hAnsi="Times" w:cs="SimSun"/>
+          <w:b/>
+          <w:bCs/>
+        </w:rPr>
+        <w:t>：</w:t>
+      </w:r>
+    </w:p>
+    <w:p>
+      <w:pPr>
+        <w:spacing w:before="100" w:beforeAutospacing="1" w:after="100" w:afterAutospacing="1" w:line="240" w:lineRule="auto"/>
+        <w:rPr>
+          <w:rFonts w:ascii="Times" w:eastAsia="SimSun" w:hAnsi="Times" w:cs="SimSun"/>
+        </w:rPr>
+      </w:pPr>
+      <w:r>
+        <w:rPr>
+          <w:rFonts w:ascii="Times" w:eastAsia="SimSun" w:hAnsi="Times" w:cs="SimSun" w:hint="eastAsia"/>
+        </w:rPr>
+        <w:t>下载</w:t>
+      </w:r>
+      <w:r>
+        <w:rPr>
+          <w:rFonts w:ascii="Times" w:eastAsia="SimSun" w:hAnsi="Times" w:cs="SimSun" w:hint="eastAsia"/>
+        </w:rPr>
+        <w:t>Github</w:t>
+      </w:r>
+      <w:r>
+        <w:rPr>
+          <w:rFonts w:ascii="Times" w:eastAsia="SimSun" w:hAnsi="Times" w:cs="SimSun"/>
+        </w:rPr>
+        <w:t xml:space="preserve"> D</w:t>
+      </w:r>
+      <w:r>
+        <w:rPr>
+          <w:rFonts w:ascii="Times" w:eastAsia="SimSun" w:hAnsi="Times" w:cs="SimSun" w:hint="eastAsia"/>
+        </w:rPr>
+        <w:t>esktop</w:t>
+      </w:r>
+      <w:r>
+        <w:rPr>
+          <w:rFonts w:ascii="Times" w:eastAsia="SimSun" w:hAnsi="Times" w:cs="SimSun"/>
+        </w:rPr>
+        <w:t xml:space="preserve"> </w:t>
+      </w:r>
+      <w:r>
+        <w:rPr>
+          <w:rFonts w:ascii="Times" w:eastAsia="SimSun" w:hAnsi="Times" w:cs="SimSun" w:hint="eastAsia"/>
+        </w:rPr>
+        <w:t>app</w:t>
+      </w:r>
+    </w:p>
+    <w:p>
+      <w:pPr>
+        <w:spacing w:before="100" w:beforeAutospacing="1" w:after="100" w:afterAutospacing="1" w:line="240" w:lineRule="auto"/>
+        <w:rPr>
+          <w:rFonts w:ascii="Times" w:eastAsia="SimSun" w:hAnsi="Times" w:cs="SimSun"/>
+        </w:rPr>
+      </w:pPr>
+      <w:r>
+        <w:rPr>
+          <w:rFonts w:ascii="Times" w:eastAsia="SimSun" w:hAnsi="Times" w:cs="SimSun" w:hint="eastAsia"/>
+        </w:rPr>
+        <w:t>在</w:t>
+      </w:r>
+      <w:hyperlink r:id="rId5" w:history="1">
+        <w:r>
+          <w:rPr>
+            <w:rStyle w:val="Hyperlink"/>
+            <w:rFonts w:ascii="Times" w:eastAsia="SimSun" w:hAnsi="Times" w:cs="SimSun"/>
+          </w:rPr>
+          <w:t>https://github.com/zhennongchen/Standard_dockers.git</w:t>
+        </w:r>
+      </w:hyperlink>
+      <w:r>
+        <w:rPr>
+          <w:rFonts w:ascii="Times" w:eastAsia="SimSun" w:hAnsi="Times" w:cs="SimSun" w:hint="eastAsia"/>
+        </w:rPr>
+        <w:t>上，点击绿色的</w:t>
+      </w:r>
+      <w:r>
+        <w:rPr>
+          <w:rFonts w:ascii="Times" w:eastAsia="SimSun" w:hAnsi="Times" w:cs="SimSun" w:hint="eastAsia"/>
+        </w:rPr>
+        <w:t>Code</w:t>
+      </w:r>
+      <w:r>
+        <w:rPr>
+          <w:rFonts w:ascii="Times" w:eastAsia="SimSun" w:hAnsi="Times" w:cs="SimSun" w:hint="eastAsia"/>
+        </w:rPr>
+        <w:t>按钮，选择</w:t>
+      </w:r>
+      <w:r>
+        <w:rPr>
+          <w:rFonts w:ascii="Times" w:eastAsia="SimSun" w:hAnsi="Times" w:cs="SimSun" w:hint="eastAsia"/>
+        </w:rPr>
+        <w:t>Open</w:t>
+      </w:r>
+      <w:r>
+        <w:rPr>
+          <w:rFonts w:ascii="Times" w:eastAsia="SimSun" w:hAnsi="Times" w:cs="SimSun"/>
+        </w:rPr>
+        <w:t xml:space="preserve"> with Github Desktop</w:t>
+      </w:r>
+      <w:r>
+        <w:rPr>
+          <w:rFonts w:ascii="Times" w:eastAsia="SimSun" w:hAnsi="Times" w:cs="SimSun" w:hint="eastAsia"/>
+        </w:rPr>
+        <w:t>，将它保存在你的电脑本地，推荐路径</w:t>
+      </w:r>
+      <w:r>
+        <w:rPr>
+          <w:rFonts w:ascii="Times" w:eastAsia="SimSun" w:hAnsi="Times" w:cs="SimSun"/>
+        </w:rPr>
+        <w:t>D</w:t>
+      </w:r>
+      <w:r>
+        <w:rPr>
+          <w:rFonts w:ascii="Times" w:eastAsia="SimSun" w:hAnsi="Times" w:cs="SimSun"/>
+        </w:rPr>
+        <w:t>盘，这样你就有一个</w:t>
+      </w:r>
+      <w:r>
+        <w:rPr>
+          <w:rFonts w:ascii="Times" w:eastAsia="SimSun" w:hAnsi="Times" w:cs="SimSun"/>
+        </w:rPr>
+        <w:t>D:\</w:t>
+      </w:r>
+      <w:r>
+        <w:rPr>
+          <w:rFonts w:ascii="Times" w:eastAsia="SimSun" w:hAnsi="Times" w:cs="SimSun"/>
+        </w:rPr>
+        <w:t>Standard_dockers</w:t>
+      </w:r>
+    </w:p>
+    <w:p>
+      <w:pPr>
+        <w:spacing w:before="100" w:beforeAutospacing="1" w:after="100" w:afterAutospacing="1" w:line="240" w:lineRule="auto"/>
+        <w:rPr>
+          <w:rFonts w:ascii="Times" w:eastAsia="Times New Roman" w:hAnsi="Times" w:cs="Times New Roman"/>
+          <w:b/>
+          <w:bCs/>
+        </w:rPr>
+      </w:pPr>
+    </w:p>
+    <w:p>
+      <w:pPr>
+        <w:spacing w:before="100" w:beforeAutospacing="1" w:after="100" w:afterAutospacing="1" w:line="240" w:lineRule="auto"/>
+        <w:rPr>
+          <w:rFonts w:ascii="Times" w:eastAsia="Times New Roman" w:hAnsi="Times" w:cs="Times New Roman"/>
+          <w:b/>
+          <w:bCs/>
+        </w:rPr>
+      </w:pPr>
+      <w:r>
+        <w:rPr>
+          <w:rFonts w:ascii="Times" w:eastAsia="Times New Roman" w:hAnsi="Times" w:cs="Times New Roman"/>
+          <w:b/>
+          <w:bCs/>
+        </w:rPr>
+        <w:t xml:space="preserve">Step 1: </w:t>
+      </w:r>
+      <w:r>
+        <w:rPr>
+          <w:rFonts w:ascii="Times" w:eastAsia="SimSun" w:hAnsi="Times" w:cs="Times New Roman"/>
+          <w:b/>
+          <w:bCs/>
+        </w:rPr>
+        <w:t>确认</w:t>
+      </w:r>
+      <w:r>
+        <w:rPr>
+          <w:rFonts w:ascii="Times" w:eastAsia="Times New Roman" w:hAnsi="Times" w:cs="Times New Roman"/>
+          <w:b/>
+          <w:bCs/>
+        </w:rPr>
+        <w:t xml:space="preserve"> GPU </w:t>
+      </w:r>
+      <w:r>
+        <w:rPr>
+          <w:rFonts w:ascii="Times" w:eastAsia="SimSun" w:hAnsi="Times" w:cs="Times New Roman"/>
+          <w:b/>
+          <w:bCs/>
+        </w:rPr>
+        <w:t>驱动</w:t>
+      </w:r>
+    </w:p>
+    <w:p>
+      <w:pPr>
+        <w:spacing w:before="100" w:beforeAutospacing="1" w:after="100" w:afterAutospacing="1" w:line="240" w:lineRule="auto"/>
+        <w:rPr>
+          <w:rFonts w:ascii="Times" w:eastAsia="Times New Roman" w:hAnsi="Times" w:cs="Times New Roman"/>
+        </w:rPr>
+      </w:pPr>
+      <w:r>
+        <w:rPr>
+          <w:rFonts w:ascii="Times" w:eastAsia="SimSun" w:hAnsi="Times" w:cs="Times New Roman"/>
+        </w:rPr>
+        <w:t>确认电脑里已经有</w:t>
+      </w:r>
+      <w:r>
+        <w:rPr>
+          <w:rFonts w:ascii="Times" w:eastAsia="Times New Roman" w:hAnsi="Times" w:cs="Times New Roman"/>
+        </w:rPr>
+        <w:t xml:space="preserve"> NVIDIA </w:t>
+      </w:r>
+      <w:r>
+        <w:rPr>
+          <w:rFonts w:ascii="Times" w:eastAsia="SimSun" w:hAnsi="Times" w:cs="Times New Roman"/>
+        </w:rPr>
+        <w:t>驱动（最新版</w:t>
+      </w:r>
+      <w:r>
+        <w:rPr>
+          <w:rFonts w:ascii="Times" w:eastAsia="Times New Roman" w:hAnsi="Times" w:cs="Times New Roman"/>
+        </w:rPr>
+        <w:t xml:space="preserve"> Game Ready </w:t>
+      </w:r>
+      <w:r>
+        <w:rPr>
+          <w:rFonts w:ascii="Times" w:eastAsia="SimSun" w:hAnsi="Times" w:cs="Times New Roman"/>
+        </w:rPr>
+        <w:t>或</w:t>
+      </w:r>
+      <w:r>
+        <w:rPr>
+          <w:rFonts w:ascii="Times" w:eastAsia="Times New Roman" w:hAnsi="Times" w:cs="Times New Roman"/>
+        </w:rPr>
+        <w:t xml:space="preserve"> Studio </w:t>
+      </w:r>
+      <w:r>
+        <w:rPr>
+          <w:rFonts w:ascii="Times" w:eastAsia="SimSun" w:hAnsi="Times" w:cs="Times New Roman"/>
+        </w:rPr>
+        <w:t>都行）。</w:t>
+      </w:r>
+    </w:p>
+    <w:p>
+      <w:pPr>
+        <w:spacing w:before="100" w:beforeAutospacing="1" w:after="100" w:afterAutospacing="1" w:line="240" w:lineRule="auto"/>
+        <w:rPr>
+          <w:rFonts w:ascii="Times" w:eastAsia="Times New Roman" w:hAnsi="Times" w:cs="Times New Roman"/>
+        </w:rPr>
+      </w:pPr>
+      <w:r>
+        <w:rPr>
+          <w:rFonts w:ascii="Times" w:eastAsia="SimSun" w:hAnsi="Times" w:cs="Times New Roman"/>
+        </w:rPr>
+        <w:t>检查方法：</w:t>
+      </w:r>
+      <w:r>
+        <w:rPr>
+          <w:rFonts w:ascii="Times" w:eastAsia="Times New Roman" w:hAnsi="Times" w:cs="Times New Roman"/>
+        </w:rPr>
+        <w:t xml:space="preserve">Windows </w:t>
+      </w:r>
+      <w:r>
+        <w:rPr>
+          <w:rFonts w:ascii="Times" w:eastAsia="SimSun" w:hAnsi="Times" w:cs="Times New Roman"/>
+        </w:rPr>
+        <w:t>上打开</w:t>
+      </w:r>
+      <w:r>
+        <w:rPr>
+          <w:rFonts w:ascii="Times" w:eastAsia="Times New Roman" w:hAnsi="Times" w:cs="Times New Roman"/>
+        </w:rPr>
+        <w:t xml:space="preserve"> NVIDIA </w:t>
+      </w:r>
+      <w:r>
+        <w:rPr>
+          <w:rFonts w:ascii="Times" w:eastAsia="SimSun" w:hAnsi="Times" w:cs="Times New Roman"/>
+        </w:rPr>
+        <w:t>控制面板</w:t>
+      </w:r>
+      <w:r>
+        <w:rPr>
+          <w:rFonts w:ascii="Times" w:eastAsia="Times New Roman" w:hAnsi="Times" w:cs="Times New Roman"/>
+        </w:rPr>
+        <w:t xml:space="preserve"> </w:t>
+      </w:r>
+      <w:r>
+        <w:rPr>
+          <w:rFonts w:ascii="Times" w:eastAsia="SimSun" w:hAnsi="Times" w:cs="Times New Roman"/>
+        </w:rPr>
+        <w:t>或在命令行输入：</w:t>
+      </w:r>
+    </w:p>
+    <w:p>
+      <w:pPr>
+        <w:spacing w:before="100" w:beforeAutospacing="1" w:after="100" w:afterAutospacing="1" w:line="240" w:lineRule="auto"/>
+        <w:rPr>
+          <w:rFonts w:ascii="Times" w:eastAsia="Times New Roman" w:hAnsi="Times" w:cs="Times New Roman"/>
+        </w:rPr>
+      </w:pPr>
+      <w:r>
+        <w:rPr>
+          <w:rFonts w:ascii="Times" w:eastAsia="Times New Roman" w:hAnsi="Times" w:cs="Times New Roman"/>
+        </w:rPr>
+        <w:t>nvidia-smi</w:t>
+      </w:r>
+    </w:p>
+    <w:p>
+      <w:pPr>
+        <w:spacing w:before="100" w:beforeAutospacing="1" w:after="100" w:afterAutospacing="1" w:line="240" w:lineRule="auto"/>
+        <w:rPr>
+          <w:rFonts w:ascii="Times" w:eastAsia="Times New Roman" w:hAnsi="Times" w:cs="Times New Roman"/>
+        </w:rPr>
+      </w:pPr>
+    </w:p>
+    <w:p>
+      <w:pPr>
+        <w:spacing w:before="100" w:beforeAutospacing="1" w:after="100" w:afterAutospacing="1" w:line="240" w:lineRule="auto"/>
+        <w:rPr>
+          <w:rFonts w:ascii="Times" w:eastAsia="Times New Roman" w:hAnsi="Times" w:cs="Times New Roman"/>
+          <w:b/>
+          <w:bCs/>
+        </w:rPr>
+      </w:pPr>
+      <w:r>
+        <w:rPr>
+          <w:rFonts w:ascii="Times" w:eastAsia="Times New Roman" w:hAnsi="Times" w:cs="Times New Roman"/>
+          <w:b/>
+          <w:bCs/>
+        </w:rPr>
+        <w:t xml:space="preserve">Step </w:t>
+      </w:r>
+      <w:r>
+        <w:rPr>
+          <w:rFonts w:ascii="Times" w:eastAsia="Times New Roman" w:hAnsi="Times" w:cs="Times New Roman"/>
+          <w:b/>
+          <w:bCs/>
+        </w:rPr>
+        <w:t>2</w:t>
+      </w:r>
+      <w:r>
+        <w:rPr>
+          <w:rFonts w:ascii="Times" w:eastAsia="Times New Roman" w:hAnsi="Times" w:cs="Times New Roman"/>
+          <w:b/>
+          <w:bCs/>
+        </w:rPr>
+        <w:t xml:space="preserve">: </w:t>
+      </w:r>
+      <w:r>
+        <w:rPr>
+          <w:rFonts w:ascii="Times" w:eastAsia="SimSun" w:hAnsi="Times" w:cs="Times New Roman"/>
+          <w:b/>
+          <w:bCs/>
+        </w:rPr>
+        <w:t>安装</w:t>
+      </w:r>
+      <w:r>
+        <w:rPr>
+          <w:rFonts w:ascii="Times" w:eastAsia="Times New Roman" w:hAnsi="Times" w:cs="Times New Roman"/>
+          <w:b/>
+          <w:bCs/>
+        </w:rPr>
+        <w:t xml:space="preserve"> Docker Desktop</w:t>
+      </w:r>
+    </w:p>
+    <w:p>
+      <w:pPr>
+        <w:spacing w:before="100" w:beforeAutospacing="1" w:after="100" w:afterAutospacing="1" w:line="240" w:lineRule="auto"/>
+        <w:rPr>
+          <w:rFonts w:ascii="Times" w:eastAsia="Times New Roman" w:hAnsi="Times" w:cs="Times New Roman"/>
+        </w:rPr>
+      </w:pPr>
+      <w:r>
+        <w:rPr>
+          <w:rFonts w:ascii="Times" w:eastAsia="SimSun" w:hAnsi="Times" w:cs="Times New Roman"/>
+        </w:rPr>
+        <w:t>谷歌</w:t>
+      </w:r>
+      <w:r>
+        <w:rPr>
+          <w:rFonts w:ascii="Times" w:eastAsia="SimSun" w:hAnsi="Times" w:cs="Times New Roman"/>
+        </w:rPr>
+        <w:t>去</w:t>
+      </w:r>
+      <w:r>
+        <w:rPr>
+          <w:rFonts w:ascii="Times" w:eastAsia="Times New Roman" w:hAnsi="Times" w:cs="Times New Roman"/>
+        </w:rPr>
+        <w:t xml:space="preserve"> Docker </w:t>
+      </w:r>
+      <w:r>
+        <w:rPr>
+          <w:rFonts w:ascii="Times" w:eastAsia="SimSun" w:hAnsi="Times" w:cs="Times New Roman"/>
+        </w:rPr>
+        <w:t>官网</w:t>
+      </w:r>
+    </w:p>
+    <w:p>
+      <w:pPr>
+        <w:spacing w:before="100" w:beforeAutospacing="1" w:after="100" w:afterAutospacing="1" w:line="240" w:lineRule="auto"/>
+        <w:rPr>
+          <w:rFonts w:ascii="Times" w:eastAsia="Times New Roman" w:hAnsi="Times" w:cs="Times New Roman"/>
+        </w:rPr>
+      </w:pPr>
+      <w:r>
+        <w:rPr>
+          <w:rFonts w:ascii="Times" w:eastAsia="SimSun" w:hAnsi="Times" w:cs="Times New Roman"/>
+        </w:rPr>
+        <w:t>下载</w:t>
+      </w:r>
+      <w:r>
+        <w:rPr>
+          <w:rFonts w:ascii="Times" w:eastAsia="Times New Roman" w:hAnsi="Times" w:cs="Times New Roman"/>
+        </w:rPr>
+        <w:t xml:space="preserve"> Docker Desktop for Windows</w:t>
+      </w:r>
+      <w:r>
+        <w:rPr>
+          <w:rFonts w:ascii="Times" w:eastAsia="SimSun" w:hAnsi="Times" w:cs="Times New Roman"/>
+        </w:rPr>
+        <w:t>。</w:t>
+      </w:r>
+    </w:p>
+    <w:p>
+      <w:pPr>
+        <w:spacing w:before="100" w:beforeAutospacing="1" w:after="100" w:afterAutospacing="1" w:line="240" w:lineRule="auto"/>
+        <w:rPr>
+          <w:rFonts w:ascii="Times" w:eastAsia="Times New Roman" w:hAnsi="Times" w:cs="Times New Roman"/>
+        </w:rPr>
+      </w:pPr>
+      <w:r>
+        <w:rPr>
+          <w:rFonts w:ascii="Times" w:eastAsia="SimSun" w:hAnsi="Times" w:cs="Times New Roman"/>
+        </w:rPr>
+        <w:t>安装时勾选</w:t>
+      </w:r>
+      <w:r>
+        <w:rPr>
+          <w:rFonts w:ascii="Times" w:eastAsia="Times New Roman" w:hAnsi="Times" w:cs="Times New Roman"/>
+        </w:rPr>
+        <w:t xml:space="preserve"> Enable WSL2 integration</w:t>
+      </w:r>
+      <w:r>
+        <w:rPr>
+          <w:rFonts w:ascii="Times" w:eastAsia="Times New Roman" w:hAnsi="Times" w:cs="Times New Roman"/>
+        </w:rPr>
+        <w:t xml:space="preserve"> </w:t>
+      </w:r>
+      <w:r>
+        <w:rPr>
+          <w:rFonts w:ascii="Times" w:eastAsia="SimSun" w:hAnsi="Times" w:cs="Times New Roman"/>
+        </w:rPr>
+        <w:t>或者</w:t>
+      </w:r>
+      <w:r>
+        <w:rPr>
           <w:rFonts w:ascii="Times" w:eastAsia="SimSun" w:hAnsi="Times" w:cs="Times New Roman" w:hint="eastAsia"/>
-          <w:b/>
-          <w:bCs/>
-        </w:rPr>
-      </w:pPr>
-      <w:r>
-        <w:rPr>
-          <w:rFonts w:ascii="Times" w:eastAsia="SimSun" w:hAnsi="Times" w:cs="Times New Roman"/>
-          <w:b/>
-          <w:bCs/>
-        </w:rPr>
-        <w:t>Docker installation guidance</w:t>
-      </w:r>
-    </w:p>
-    <w:p>
-      <w:pPr>
-        <w:spacing w:before="100" w:beforeAutospacing="1" w:after="100" w:afterAutospacing="1" w:line="240" w:lineRule="auto"/>
-        <w:jc w:val="center"/>
-        <w:rPr>
-          <w:rFonts w:ascii="Times" w:eastAsia="SimSun" w:hAnsi="Times" w:cs="Times New Roman" w:hint="eastAsia"/>
-        </w:rPr>
-      </w:pPr>
-      <w:r>
-        <w:rPr>
-          <w:rFonts w:ascii="Times" w:eastAsia="SimSun" w:hAnsi="Times" w:cs="Times New Roman"/>
-        </w:rPr>
-        <w:t xml:space="preserve">Author: Zhennong Chen, </w:t>
-      </w:r>
-      <w:proofErr w:type="spellStart"/>
-      <w:r>
-        <w:rPr>
-          <w:rFonts w:ascii="Times" w:eastAsia="SimSun" w:hAnsi="Times" w:cs="Times New Roman"/>
-        </w:rPr>
-        <w:t>Xingyi</w:t>
-      </w:r>
-      <w:proofErr w:type="spellEnd"/>
-      <w:r>
-        <w:rPr>
-          <w:rFonts w:ascii="Times" w:eastAsia="SimSun" w:hAnsi="Times" w:cs="Times New Roman"/>
-        </w:rPr>
-        <w:t xml:space="preserve"> Yao</w:t>
-      </w:r>
-    </w:p>
-    <w:p>
-      <w:pPr>
-        <w:spacing w:before="100" w:beforeAutospacing="1" w:after="100" w:afterAutospacing="1" w:line="240" w:lineRule="auto"/>
-        <w:rPr>
-          <w:rFonts w:ascii="Times" w:eastAsia="SimSun" w:hAnsi="Times" w:cs="SimSun" w:hint="eastAsia"/>
-          <w:b/>
-          <w:bCs/>
-        </w:rPr>
-      </w:pPr>
-      <w:r>
-        <w:rPr>
-          <w:rFonts w:ascii="Times" w:eastAsia="Times New Roman" w:hAnsi="Times" w:cs="Times New Roman"/>
-          <w:b/>
-          <w:bCs/>
-        </w:rPr>
-        <w:t>P</w:t>
-      </w:r>
-      <w:r>
-        <w:rPr>
-          <w:rFonts w:ascii="Times" w:hAnsi="Times" w:cs="Times New Roman"/>
-          <w:b/>
-          <w:bCs/>
-        </w:rPr>
-        <w:t>reparation</w:t>
-      </w:r>
-      <w:r>
-        <w:rPr>
-          <w:rFonts w:ascii="Times" w:eastAsia="SimSun" w:hAnsi="Times" w:cs="SimSun"/>
-          <w:b/>
-          <w:bCs/>
-        </w:rPr>
-        <w:t>：</w:t>
-      </w:r>
-    </w:p>
-    <w:p>
-      <w:pPr>
-        <w:spacing w:before="100" w:beforeAutospacing="1" w:after="100" w:afterAutospacing="1" w:line="240" w:lineRule="auto"/>
-        <w:rPr>
-          <w:rFonts w:ascii="Times" w:eastAsia="SimSun" w:hAnsi="Times" w:cs="SimSun"/>
-        </w:rPr>
-      </w:pPr>
-      <w:r>
-        <w:rPr>
-          <w:rFonts w:ascii="Times" w:eastAsia="SimSun" w:hAnsi="Times" w:cs="SimSun" w:hint="eastAsia"/>
-        </w:rPr>
-        <w:t>下载</w:t>
-      </w:r>
-      <w:proofErr w:type="spellStart"/>
-      <w:r>
-        <w:rPr>
-          <w:rFonts w:ascii="Times" w:eastAsia="SimSun" w:hAnsi="Times" w:cs="SimSun" w:hint="eastAsia"/>
-        </w:rPr>
-        <w:t>Github</w:t>
-      </w:r>
-      <w:proofErr w:type="spellEnd"/>
-      <w:r>
-        <w:rPr>
-          <w:rFonts w:ascii="Times" w:eastAsia="SimSun" w:hAnsi="Times" w:cs="SimSun"/>
-        </w:rPr>
-        <w:t xml:space="preserve"> D</w:t>
-      </w:r>
-      <w:r>
-        <w:rPr>
-          <w:rFonts w:ascii="Times" w:eastAsia="SimSun" w:hAnsi="Times" w:cs="SimSun" w:hint="eastAsia"/>
-        </w:rPr>
-        <w:t>esktop</w:t>
-      </w:r>
-      <w:r>
-        <w:rPr>
-          <w:rFonts w:ascii="Times" w:eastAsia="SimSun" w:hAnsi="Times" w:cs="SimSun"/>
         </w:rPr>
         <w:t xml:space="preserve"> </w:t>
       </w:r>
       <w:r>
         <w:rPr>
-          <w:rFonts w:ascii="Times" w:eastAsia="SimSun" w:hAnsi="Times" w:cs="SimSun" w:hint="eastAsia"/>
-        </w:rPr>
-        <w:t>app</w:t>
-      </w:r>
-    </w:p>
-    <w:p>
-      <w:pPr>
-        <w:spacing w:before="100" w:beforeAutospacing="1" w:after="100" w:afterAutospacing="1" w:line="240" w:lineRule="auto"/>
-        <w:rPr>
-          <w:rFonts w:ascii="Times" w:eastAsia="SimSun" w:hAnsi="Times" w:cs="SimSun" w:hint="eastAsia"/>
-        </w:rPr>
-      </w:pPr>
-      <w:r>
-        <w:rPr>
-          <w:rFonts w:ascii="Times" w:eastAsia="SimSun" w:hAnsi="Times" w:cs="SimSun" w:hint="eastAsia"/>
+          <w:rFonts w:ascii="Times" w:eastAsia="SimSun" w:hAnsi="Times" w:cs="Times New Roman"/>
+        </w:rPr>
+        <w:t>安装完点击设置</w:t>
+      </w:r>
+      <w:r>
+        <w:rPr>
+          <w:rFonts w:ascii="Times" w:eastAsia="SimSun" w:hAnsi="Times" w:cs="Times New Roman"/>
+        </w:rPr>
+        <w:sym w:font="Wingdings" w:char="F0E0"/>
+      </w:r>
+      <w:r>
+        <w:rPr>
+          <w:rFonts w:ascii="Times" w:eastAsia="SimSun" w:hAnsi="Times" w:cs="Times New Roman"/>
+        </w:rPr>
+        <w:t>Resources</w:t>
+      </w:r>
+      <w:r>
+        <w:rPr>
+          <w:rFonts w:ascii="Times" w:eastAsia="SimSun" w:hAnsi="Times" w:cs="Times New Roman"/>
+        </w:rPr>
+        <w:sym w:font="Wingdings" w:char="F0E0"/>
+      </w:r>
+      <w:r>
+        <w:rPr>
+          <w:rFonts w:ascii="Times" w:eastAsia="SimSun" w:hAnsi="Times" w:cs="Times New Roman"/>
+        </w:rPr>
+        <w:t>WSL integration</w:t>
+      </w:r>
+      <w:r>
+        <w:rPr>
+          <w:rFonts w:ascii="Times" w:eastAsia="SimSun" w:hAnsi="Times" w:cs="Times New Roman"/>
+        </w:rPr>
+        <w:t>，勾选</w:t>
+      </w:r>
+      <w:r>
+        <w:rPr>
+          <w:rFonts w:ascii="Times" w:eastAsia="SimSun" w:hAnsi="Times" w:cs="Times New Roman"/>
+        </w:rPr>
+        <w:t>Enable integration with my default WSL distro</w:t>
+      </w:r>
+    </w:p>
+    <w:p>
+      <w:pPr>
+        <w:spacing w:before="100" w:beforeAutospacing="1" w:after="100" w:afterAutospacing="1" w:line="240" w:lineRule="auto"/>
+        <w:rPr>
+          <w:rFonts w:ascii="Times" w:eastAsia="Times New Roman" w:hAnsi="Times" w:cs="Times New Roman"/>
+        </w:rPr>
+      </w:pPr>
+    </w:p>
+    <w:p>
+      <w:pPr>
+        <w:spacing w:before="100" w:beforeAutospacing="1" w:after="100" w:afterAutospacing="1" w:line="240" w:lineRule="auto"/>
+        <w:rPr>
+          <w:rFonts w:ascii="Times" w:eastAsia="Times New Roman" w:hAnsi="Times" w:cs="Times New Roman"/>
+          <w:b/>
+          <w:bCs/>
+        </w:rPr>
+      </w:pPr>
+      <w:r>
+        <w:rPr>
+          <w:rFonts w:ascii="Times" w:eastAsia="Times New Roman" w:hAnsi="Times" w:cs="Times New Roman"/>
+          <w:b/>
+          <w:bCs/>
+        </w:rPr>
+        <w:t xml:space="preserve">Step </w:t>
+      </w:r>
+      <w:r>
+        <w:rPr>
+          <w:rFonts w:ascii="Times" w:eastAsia="Times New Roman" w:hAnsi="Times" w:cs="Times New Roman"/>
+          <w:b/>
+          <w:bCs/>
+        </w:rPr>
+        <w:t>3</w:t>
+      </w:r>
+      <w:r>
+        <w:rPr>
+          <w:rFonts w:ascii="Times" w:eastAsia="Times New Roman" w:hAnsi="Times" w:cs="Times New Roman"/>
+          <w:b/>
+          <w:bCs/>
+        </w:rPr>
+        <w:t xml:space="preserve">: </w:t>
+      </w:r>
+      <w:r>
+        <w:rPr>
+          <w:rFonts w:ascii="Times" w:eastAsia="SimSun" w:hAnsi="Times" w:cs="Times New Roman"/>
+          <w:b/>
+          <w:bCs/>
+        </w:rPr>
+        <w:t>安装</w:t>
+      </w:r>
+      <w:r>
+        <w:rPr>
+          <w:rFonts w:ascii="Times" w:eastAsia="Times New Roman" w:hAnsi="Times" w:cs="Times New Roman"/>
+          <w:b/>
+          <w:bCs/>
+        </w:rPr>
+        <w:t xml:space="preserve"> WSL2</w:t>
+      </w:r>
+      <w:r>
+        <w:rPr>
+          <w:rFonts w:ascii="Times" w:eastAsia="SimSun" w:hAnsi="Times" w:cs="SimSun"/>
+          <w:b/>
+          <w:bCs/>
+        </w:rPr>
+        <w:t>和</w:t>
+      </w:r>
+      <w:r>
+        <w:rPr>
+          <w:rFonts w:ascii="Times" w:eastAsia="SimSun" w:hAnsi="Times" w:cs="SimSun"/>
+          <w:b/>
+          <w:bCs/>
+        </w:rPr>
+        <w:t>Ubuntu 22.04</w:t>
+      </w:r>
+    </w:p>
+    <w:p>
+      <w:pPr>
+        <w:spacing w:before="100" w:beforeAutospacing="1" w:after="100" w:afterAutospacing="1" w:line="240" w:lineRule="auto"/>
+        <w:rPr>
+          <w:rFonts w:ascii="Times" w:eastAsia="Times New Roman" w:hAnsi="Times" w:cs="Times New Roman"/>
+        </w:rPr>
+      </w:pPr>
+      <w:r>
+        <w:rPr>
+          <w:rFonts w:ascii="Times" w:eastAsia="SimSun" w:hAnsi="Times" w:cs="Times New Roman"/>
         </w:rPr>
         <w:t>在</w:t>
       </w:r>
       <w:r>
         <w:rPr>
-          <w:rFonts w:ascii="Times" w:eastAsia="SimSun" w:hAnsi="Times" w:cs="SimSun"/>
-        </w:rPr>
-        <w:fldChar w:fldCharType="begin"/>
-      </w:r>
-      <w:r>
-        <w:rPr>
-          <w:rFonts w:ascii="Times" w:eastAsia="SimSun" w:hAnsi="Times" w:cs="SimSun"/>
-        </w:rPr>
-        <w:instrText xml:space="preserve"> HYPERLINK "</w:instrText>
-      </w:r>
-      <w:r>
-        <w:rPr>
-          <w:rFonts w:ascii="Times" w:eastAsia="SimSun" w:hAnsi="Times" w:cs="SimSun"/>
-        </w:rPr>
-        <w:instrText>https://github.com/zhennongchen/Standard_dockers.git</w:instrText>
-      </w:r>
-      <w:r>
-        <w:rPr>
-          <w:rFonts w:ascii="Times" w:eastAsia="SimSun" w:hAnsi="Times" w:cs="SimSun"/>
-        </w:rPr>
-        <w:instrText xml:space="preserve">" </w:instrText>
-      </w:r>
-      <w:r>
-        <w:rPr>
-          <w:rFonts w:ascii="Times" w:eastAsia="SimSun" w:hAnsi="Times" w:cs="SimSun"/>
-        </w:rPr>
-        <w:fldChar w:fldCharType="separate"/>
-      </w:r>
-      <w:r>
-        <w:rPr>
-          <w:rStyle w:val="Hyperlink"/>
-          <w:rFonts w:ascii="Times" w:eastAsia="SimSun" w:hAnsi="Times" w:cs="SimSun"/>
-        </w:rPr>
-        <w:t>https://github.com/zhennongchen/Standard_dockers.git</w:t>
-      </w:r>
-      <w:r>
-        <w:rPr>
-          <w:rFonts w:ascii="Times" w:eastAsia="SimSun" w:hAnsi="Times" w:cs="SimSun"/>
-        </w:rPr>
-        <w:fldChar w:fldCharType="end"/>
-      </w:r>
-      <w:r>
-        <w:rPr>
-          <w:rFonts w:ascii="Times" w:eastAsia="SimSun" w:hAnsi="Times" w:cs="SimSun" w:hint="eastAsia"/>
-        </w:rPr>
-        <w:t>上，点击绿色的</w:t>
-      </w:r>
-      <w:r>
-        <w:rPr>
-          <w:rFonts w:ascii="Times" w:eastAsia="SimSun" w:hAnsi="Times" w:cs="SimSun" w:hint="eastAsia"/>
-        </w:rPr>
-        <w:t>Code</w:t>
-      </w:r>
-      <w:r>
-        <w:rPr>
-          <w:rFonts w:ascii="Times" w:eastAsia="SimSun" w:hAnsi="Times" w:cs="SimSun" w:hint="eastAsia"/>
-        </w:rPr>
-        <w:t>按钮，选择</w:t>
-      </w:r>
-      <w:r>
-        <w:rPr>
-          <w:rFonts w:ascii="Times" w:eastAsia="SimSun" w:hAnsi="Times" w:cs="SimSun" w:hint="eastAsia"/>
-        </w:rPr>
-        <w:t>Open</w:t>
-      </w:r>
-      <w:r>
-        <w:rPr>
-          <w:rFonts w:ascii="Times" w:eastAsia="SimSun" w:hAnsi="Times" w:cs="SimSun"/>
-        </w:rPr>
-        <w:t xml:space="preserve"> with </w:t>
-      </w:r>
-      <w:proofErr w:type="spellStart"/>
-      <w:r>
-        <w:rPr>
-          <w:rFonts w:ascii="Times" w:eastAsia="SimSun" w:hAnsi="Times" w:cs="SimSun"/>
-        </w:rPr>
-        <w:t>Github</w:t>
-      </w:r>
-      <w:proofErr w:type="spellEnd"/>
-      <w:r>
-        <w:rPr>
-          <w:rFonts w:ascii="Times" w:eastAsia="SimSun" w:hAnsi="Times" w:cs="SimSun"/>
-        </w:rPr>
-        <w:t xml:space="preserve"> Desktop</w:t>
-      </w:r>
-      <w:r>
-        <w:rPr>
-          <w:rFonts w:ascii="Times" w:eastAsia="SimSun" w:hAnsi="Times" w:cs="SimSun" w:hint="eastAsia"/>
-        </w:rPr>
-        <w:t>，将它保存在你的电脑本地，推荐路径</w:t>
-      </w:r>
-      <w:r>
-        <w:rPr>
-          <w:rFonts w:ascii="Times" w:eastAsia="SimSun" w:hAnsi="Times" w:cs="SimSun"/>
-        </w:rPr>
-        <w:t>D</w:t>
-      </w:r>
-      <w:r>
-        <w:rPr>
-          <w:rFonts w:ascii="Times" w:eastAsia="SimSun" w:hAnsi="Times" w:cs="SimSun"/>
-        </w:rPr>
-        <w:t>盘，这样你就有一个</w:t>
-      </w:r>
-      <w:r>
-        <w:rPr>
-          <w:rFonts w:ascii="Times" w:eastAsia="SimSun" w:hAnsi="Times" w:cs="SimSun"/>
-        </w:rPr>
-        <w:t>D:\</w:t>
-      </w:r>
-      <w:r>
-        <w:rPr>
-          <w:rFonts w:ascii="Times" w:eastAsia="SimSun" w:hAnsi="Times" w:cs="SimSun"/>
-        </w:rPr>
-        <w:t>Standard_dockers</w:t>
-      </w:r>
-    </w:p>
-    <w:p>
-      <w:pPr>
-        <w:spacing w:before="100" w:beforeAutospacing="1" w:after="100" w:afterAutospacing="1" w:line="240" w:lineRule="auto"/>
-        <w:rPr>
-          <w:rFonts w:ascii="Times" w:eastAsia="Times New Roman" w:hAnsi="Times" w:cs="Times New Roman"/>
-          <w:b/>
-          <w:bCs/>
-        </w:rPr>
-      </w:pPr>
-    </w:p>
-    <w:p>
-      <w:pPr>
-        <w:spacing w:before="100" w:beforeAutospacing="1" w:after="100" w:afterAutospacing="1" w:line="240" w:lineRule="auto"/>
-        <w:rPr>
-          <w:rFonts w:ascii="Times" w:eastAsia="Times New Roman" w:hAnsi="Times" w:cs="Times New Roman"/>
-          <w:b/>
-          <w:bCs/>
-        </w:rPr>
-      </w:pPr>
-      <w:r>
-        <w:rPr>
-          <w:rFonts w:ascii="Times" w:eastAsia="Times New Roman" w:hAnsi="Times" w:cs="Times New Roman"/>
-          <w:b/>
-          <w:bCs/>
-        </w:rPr>
-        <w:t xml:space="preserve">Step 1: </w:t>
-      </w:r>
-      <w:r>
-        <w:rPr>
-          <w:rFonts w:ascii="Times" w:eastAsia="SimSun" w:hAnsi="Times" w:cs="Times New Roman"/>
-          <w:b/>
-          <w:bCs/>
-        </w:rPr>
-        <w:t>确认</w:t>
-      </w:r>
-      <w:r>
-        <w:rPr>
-          <w:rFonts w:ascii="Times" w:eastAsia="Times New Roman" w:hAnsi="Times" w:cs="Times New Roman"/>
-          <w:b/>
-          <w:bCs/>
-        </w:rPr>
-        <w:t xml:space="preserve"> GPU </w:t>
-      </w:r>
-      <w:r>
-        <w:rPr>
-          <w:rFonts w:ascii="Times" w:eastAsia="SimSun" w:hAnsi="Times" w:cs="Times New Roman"/>
-          <w:b/>
-          <w:bCs/>
-        </w:rPr>
-        <w:t>驱动</w:t>
-      </w:r>
-    </w:p>
-    <w:p>
-      <w:pPr>
-        <w:spacing w:before="100" w:beforeAutospacing="1" w:after="100" w:afterAutospacing="1" w:line="240" w:lineRule="auto"/>
-        <w:rPr>
-          <w:rFonts w:ascii="Times" w:eastAsia="Times New Roman" w:hAnsi="Times" w:cs="Times New Roman"/>
-        </w:rPr>
-      </w:pPr>
-      <w:r>
-        <w:rPr>
-          <w:rFonts w:ascii="Times" w:eastAsia="SimSun" w:hAnsi="Times" w:cs="Times New Roman"/>
-        </w:rPr>
-        <w:t>确认电脑里已经有</w:t>
-      </w:r>
-      <w:r>
-        <w:rPr>
-          <w:rFonts w:ascii="Times" w:eastAsia="Times New Roman" w:hAnsi="Times" w:cs="Times New Roman"/>
-        </w:rPr>
-        <w:t xml:space="preserve"> NVIDIA </w:t>
-      </w:r>
-      <w:r>
-        <w:rPr>
-          <w:rFonts w:ascii="Times" w:eastAsia="SimSun" w:hAnsi="Times" w:cs="Times New Roman"/>
-        </w:rPr>
-        <w:t>驱动（最新版</w:t>
-      </w:r>
-      <w:r>
-        <w:rPr>
-          <w:rFonts w:ascii="Times" w:eastAsia="Times New Roman" w:hAnsi="Times" w:cs="Times New Roman"/>
-        </w:rPr>
-        <w:t xml:space="preserve"> Game Ready </w:t>
-      </w:r>
-      <w:r>
-        <w:rPr>
-          <w:rFonts w:ascii="Times" w:eastAsia="SimSun" w:hAnsi="Times" w:cs="Times New Roman"/>
-        </w:rPr>
-        <w:t>或</w:t>
-      </w:r>
-      <w:r>
-        <w:rPr>
-          <w:rFonts w:ascii="Times" w:eastAsia="Times New Roman" w:hAnsi="Times" w:cs="Times New Roman"/>
-        </w:rPr>
-        <w:t xml:space="preserve"> Studio </w:t>
-      </w:r>
-      <w:r>
-        <w:rPr>
-          <w:rFonts w:ascii="Times" w:eastAsia="SimSun" w:hAnsi="Times" w:cs="Times New Roman"/>
-        </w:rPr>
-        <w:t>都行）。</w:t>
-      </w:r>
-    </w:p>
-    <w:p>
-      <w:pPr>
-        <w:spacing w:before="100" w:beforeAutospacing="1" w:after="100" w:afterAutospacing="1" w:line="240" w:lineRule="auto"/>
-        <w:rPr>
-          <w:rFonts w:ascii="Times" w:eastAsia="Times New Roman" w:hAnsi="Times" w:cs="Times New Roman"/>
-        </w:rPr>
-      </w:pPr>
-      <w:r>
-        <w:rPr>
-          <w:rFonts w:ascii="Times" w:eastAsia="SimSun" w:hAnsi="Times" w:cs="Times New Roman"/>
-        </w:rPr>
-        <w:t>检查方法：</w:t>
-      </w:r>
-      <w:r>
-        <w:rPr>
-          <w:rFonts w:ascii="Times" w:eastAsia="Times New Roman" w:hAnsi="Times" w:cs="Times New Roman"/>
-        </w:rPr>
-        <w:t xml:space="preserve">Windows </w:t>
-      </w:r>
-      <w:r>
-        <w:rPr>
-          <w:rFonts w:ascii="Times" w:eastAsia="SimSun" w:hAnsi="Times" w:cs="Times New Roman"/>
-        </w:rPr>
-        <w:t>上打开</w:t>
-      </w:r>
-      <w:r>
-        <w:rPr>
-          <w:rFonts w:ascii="Times" w:eastAsia="Times New Roman" w:hAnsi="Times" w:cs="Times New Roman"/>
-        </w:rPr>
-        <w:t xml:space="preserve"> NVIDIA </w:t>
-      </w:r>
-      <w:r>
-        <w:rPr>
-          <w:rFonts w:ascii="Times" w:eastAsia="SimSun" w:hAnsi="Times" w:cs="Times New Roman"/>
-        </w:rPr>
-        <w:t>控制面板</w:t>
-      </w:r>
-      <w:r>
-        <w:rPr>
-          <w:rFonts w:ascii="Times" w:eastAsia="Times New Roman" w:hAnsi="Times" w:cs="Times New Roman"/>
-        </w:rPr>
-        <w:t xml:space="preserve"> </w:t>
-      </w:r>
-      <w:r>
-        <w:rPr>
-          <w:rFonts w:ascii="Times" w:eastAsia="SimSun" w:hAnsi="Times" w:cs="Times New Roman"/>
-        </w:rPr>
-        <w:t>或在命令行输入：</w:t>
-      </w:r>
-    </w:p>
-    <w:p>
-      <w:pPr>
-        <w:spacing w:before="100" w:beforeAutospacing="1" w:after="100" w:afterAutospacing="1" w:line="240" w:lineRule="auto"/>
-        <w:rPr>
-          <w:rFonts w:ascii="Times" w:eastAsia="Times New Roman" w:hAnsi="Times" w:cs="Times New Roman"/>
-        </w:rPr>
-      </w:pPr>
-      <w:proofErr w:type="spellStart"/>
-      <w:r>
-        <w:rPr>
-          <w:rFonts w:ascii="Times" w:eastAsia="Times New Roman" w:hAnsi="Times" w:cs="Times New Roman"/>
-        </w:rPr>
-        <w:t>nvidia-smi</w:t>
-      </w:r>
-      <w:proofErr w:type="spellEnd"/>
-    </w:p>
-    <w:p>
-      <w:pPr>
-        <w:spacing w:before="100" w:beforeAutospacing="1" w:after="100" w:afterAutospacing="1" w:line="240" w:lineRule="auto"/>
-        <w:rPr>
-          <w:rFonts w:ascii="Times" w:eastAsia="Times New Roman" w:hAnsi="Times" w:cs="Times New Roman"/>
-        </w:rPr>
-      </w:pPr>
-    </w:p>
-    <w:p>
-      <w:pPr>
-        <w:spacing w:before="100" w:beforeAutospacing="1" w:after="100" w:afterAutospacing="1" w:line="240" w:lineRule="auto"/>
-        <w:rPr>
-          <w:rFonts w:ascii="Times" w:eastAsia="Times New Roman" w:hAnsi="Times" w:cs="Times New Roman"/>
-          <w:b/>
-          <w:bCs/>
-        </w:rPr>
-      </w:pPr>
-      <w:r>
-        <w:rPr>
-          <w:rFonts w:ascii="Times" w:eastAsia="Times New Roman" w:hAnsi="Times" w:cs="Times New Roman"/>
-          <w:b/>
-          <w:bCs/>
-        </w:rPr>
-        <w:t xml:space="preserve">Step </w:t>
-      </w:r>
-      <w:r>
-        <w:rPr>
-          <w:rFonts w:ascii="Times" w:eastAsia="Times New Roman" w:hAnsi="Times" w:cs="Times New Roman"/>
-          <w:b/>
-          <w:bCs/>
-        </w:rPr>
-        <w:t>2</w:t>
-      </w:r>
-      <w:r>
-        <w:rPr>
-          <w:rFonts w:ascii="Times" w:eastAsia="Times New Roman" w:hAnsi="Times" w:cs="Times New Roman"/>
-          <w:b/>
-          <w:bCs/>
-        </w:rPr>
-        <w:t xml:space="preserve">: </w:t>
-      </w:r>
-      <w:r>
-        <w:rPr>
-          <w:rFonts w:ascii="Times" w:eastAsia="SimSun" w:hAnsi="Times" w:cs="Times New Roman"/>
-          <w:b/>
-          <w:bCs/>
-        </w:rPr>
-        <w:t>安装</w:t>
-      </w:r>
-      <w:r>
-        <w:rPr>
-          <w:rFonts w:ascii="Times" w:eastAsia="Times New Roman" w:hAnsi="Times" w:cs="Times New Roman"/>
-          <w:b/>
-          <w:bCs/>
-        </w:rPr>
-        <w:t xml:space="preserve"> Docker Desktop</w:t>
-      </w:r>
-    </w:p>
-    <w:p>
-      <w:pPr>
-        <w:spacing w:before="100" w:beforeAutospacing="1" w:after="100" w:afterAutospacing="1" w:line="240" w:lineRule="auto"/>
-        <w:rPr>
-          <w:rFonts w:ascii="Times" w:eastAsia="Times New Roman" w:hAnsi="Times" w:cs="Times New Roman"/>
-        </w:rPr>
-      </w:pPr>
-      <w:r>
-        <w:rPr>
-          <w:rFonts w:ascii="Times" w:eastAsia="SimSun" w:hAnsi="Times" w:cs="Times New Roman"/>
-        </w:rPr>
-        <w:t>谷歌</w:t>
-      </w:r>
-      <w:r>
-        <w:rPr>
-          <w:rFonts w:ascii="Times" w:eastAsia="SimSun" w:hAnsi="Times" w:cs="Times New Roman"/>
-        </w:rPr>
-        <w:t>去</w:t>
-      </w:r>
-      <w:r>
-        <w:rPr>
-          <w:rFonts w:ascii="Times" w:eastAsia="Times New Roman" w:hAnsi="Times" w:cs="Times New Roman"/>
-        </w:rPr>
-        <w:t xml:space="preserve"> Docker </w:t>
-      </w:r>
-      <w:r>
-        <w:rPr>
-          <w:rFonts w:ascii="Times" w:eastAsia="SimSun" w:hAnsi="Times" w:cs="Times New Roman"/>
-        </w:rPr>
-        <w:t>官网</w:t>
-      </w:r>
-    </w:p>
-    <w:p>
-      <w:pPr>
-        <w:spacing w:before="100" w:beforeAutospacing="1" w:after="100" w:afterAutospacing="1" w:line="240" w:lineRule="auto"/>
-        <w:rPr>
-          <w:rFonts w:ascii="Times" w:eastAsia="Times New Roman" w:hAnsi="Times" w:cs="Times New Roman"/>
-        </w:rPr>
-      </w:pPr>
-      <w:r>
-        <w:rPr>
-          <w:rFonts w:ascii="Times" w:eastAsia="SimSun" w:hAnsi="Times" w:cs="Times New Roman"/>
-        </w:rPr>
-        <w:t>下载</w:t>
-      </w:r>
-      <w:r>
-        <w:rPr>
-          <w:rFonts w:ascii="Times" w:eastAsia="Times New Roman" w:hAnsi="Times" w:cs="Times New Roman"/>
-        </w:rPr>
-        <w:t xml:space="preserve"> Docker Desktop for Windows</w:t>
-      </w:r>
-      <w:r>
-        <w:rPr>
-          <w:rFonts w:ascii="Times" w:eastAsia="SimSun" w:hAnsi="Times" w:cs="Times New Roman"/>
-        </w:rPr>
-        <w:t>。</w:t>
-      </w:r>
-    </w:p>
-    <w:p>
-      <w:pPr>
-        <w:spacing w:before="100" w:beforeAutospacing="1" w:after="100" w:afterAutospacing="1" w:line="240" w:lineRule="auto"/>
-        <w:rPr>
-          <w:rFonts w:ascii="Times" w:eastAsia="Times New Roman" w:hAnsi="Times" w:cs="Times New Roman"/>
-        </w:rPr>
-      </w:pPr>
-      <w:r>
-        <w:rPr>
-          <w:rFonts w:ascii="Times" w:eastAsia="SimSun" w:hAnsi="Times" w:cs="Times New Roman"/>
-        </w:rPr>
-        <w:t>安装时勾选</w:t>
-      </w:r>
-      <w:r>
-        <w:rPr>
-          <w:rFonts w:ascii="Times" w:eastAsia="Times New Roman" w:hAnsi="Times" w:cs="Times New Roman"/>
-        </w:rPr>
-        <w:t xml:space="preserve"> Enable WSL2 integration</w:t>
-      </w:r>
-      <w:r>
-        <w:rPr>
-          <w:rFonts w:ascii="Times" w:eastAsia="Times New Roman" w:hAnsi="Times" w:cs="Times New Roman"/>
-        </w:rPr>
-        <w:t xml:space="preserve"> </w:t>
-      </w:r>
-      <w:r>
-        <w:rPr>
-          <w:rFonts w:ascii="Times" w:eastAsia="SimSun" w:hAnsi="Times" w:cs="Times New Roman"/>
-        </w:rPr>
-        <w:t>或者</w:t>
-      </w:r>
-      <w:r>
-        <w:rPr>
-          <w:rFonts w:ascii="Times" w:eastAsia="SimSun" w:hAnsi="Times" w:cs="Times New Roman" w:hint="eastAsia"/>
-        </w:rPr>
-        <w:t xml:space="preserve"> </w:t>
-      </w:r>
-      <w:r>
-        <w:rPr>
-          <w:rFonts w:ascii="Times" w:eastAsia="SimSun" w:hAnsi="Times" w:cs="Times New Roman"/>
-        </w:rPr>
-        <w:t>安装完点击设置</w:t>
-      </w:r>
-      <w:r>
-        <w:rPr>
-          <w:rFonts w:ascii="Times" w:eastAsia="SimSun" w:hAnsi="Times" w:cs="Times New Roman"/>
-        </w:rPr>
-        <w:sym w:font="Wingdings" w:char="F0E0"/>
-      </w:r>
-      <w:r>
-        <w:rPr>
-          <w:rFonts w:ascii="Times" w:eastAsia="SimSun" w:hAnsi="Times" w:cs="Times New Roman"/>
-        </w:rPr>
-        <w:t>Resources</w:t>
-      </w:r>
-      <w:r>
-        <w:rPr>
-          <w:rFonts w:ascii="Times" w:eastAsia="SimSun" w:hAnsi="Times" w:cs="Times New Roman"/>
-        </w:rPr>
-        <w:sym w:font="Wingdings" w:char="F0E0"/>
-      </w:r>
-      <w:r>
-        <w:rPr>
-          <w:rFonts w:ascii="Times" w:eastAsia="SimSun" w:hAnsi="Times" w:cs="Times New Roman"/>
-        </w:rPr>
-        <w:t>WSL integration</w:t>
-      </w:r>
-      <w:r>
-        <w:rPr>
-          <w:rFonts w:ascii="Times" w:eastAsia="SimSun" w:hAnsi="Times" w:cs="Times New Roman"/>
-        </w:rPr>
-        <w:t>，勾选</w:t>
-      </w:r>
-      <w:r>
-        <w:rPr>
-          <w:rFonts w:ascii="Times" w:eastAsia="SimSun" w:hAnsi="Times" w:cs="Times New Roman"/>
-        </w:rPr>
-        <w:t>Enable integration with my default WSL distro</w:t>
-      </w:r>
-    </w:p>
-    <w:p>
-      <w:pPr>
-        <w:spacing w:before="100" w:beforeAutospacing="1" w:after="100" w:afterAutospacing="1" w:line="240" w:lineRule="auto"/>
-        <w:rPr>
-          <w:rFonts w:ascii="Times" w:eastAsia="Times New Roman" w:hAnsi="Times" w:cs="Times New Roman"/>
-        </w:rPr>
-      </w:pPr>
-    </w:p>
-    <w:p>
-      <w:pPr>
-        <w:spacing w:before="100" w:beforeAutospacing="1" w:after="100" w:afterAutospacing="1" w:line="240" w:lineRule="auto"/>
-        <w:rPr>
-          <w:rFonts w:ascii="Times" w:eastAsia="Times New Roman" w:hAnsi="Times" w:cs="Times New Roman"/>
-          <w:b/>
-          <w:bCs/>
-        </w:rPr>
-      </w:pPr>
-      <w:r>
-        <w:rPr>
-          <w:rFonts w:ascii="Times" w:eastAsia="Times New Roman" w:hAnsi="Times" w:cs="Times New Roman"/>
-          <w:b/>
-          <w:bCs/>
-        </w:rPr>
-        <w:t xml:space="preserve">Step </w:t>
-      </w:r>
-      <w:r>
-        <w:rPr>
-          <w:rFonts w:ascii="Times" w:eastAsia="Times New Roman" w:hAnsi="Times" w:cs="Times New Roman"/>
-          <w:b/>
-          <w:bCs/>
-        </w:rPr>
-        <w:t>3</w:t>
-      </w:r>
-      <w:r>
-        <w:rPr>
-          <w:rFonts w:ascii="Times" w:eastAsia="Times New Roman" w:hAnsi="Times" w:cs="Times New Roman"/>
-          <w:b/>
-          <w:bCs/>
-        </w:rPr>
-        <w:t xml:space="preserve">: </w:t>
-      </w:r>
-      <w:r>
-        <w:rPr>
-          <w:rFonts w:ascii="Times" w:eastAsia="SimSun" w:hAnsi="Times" w:cs="Times New Roman"/>
-          <w:b/>
-          <w:bCs/>
-        </w:rPr>
-        <w:t>安装</w:t>
-      </w:r>
-      <w:r>
-        <w:rPr>
-          <w:rFonts w:ascii="Times" w:eastAsia="Times New Roman" w:hAnsi="Times" w:cs="Times New Roman"/>
-          <w:b/>
-          <w:bCs/>
-        </w:rPr>
-        <w:t xml:space="preserve"> WSL2</w:t>
-      </w:r>
-      <w:r>
-        <w:rPr>
-          <w:rFonts w:ascii="Times" w:eastAsia="SimSun" w:hAnsi="Times" w:cs="SimSun"/>
-          <w:b/>
-          <w:bCs/>
-        </w:rPr>
-        <w:t>和</w:t>
-      </w:r>
-      <w:r>
-        <w:rPr>
-          <w:rFonts w:ascii="Times" w:eastAsia="SimSun" w:hAnsi="Times" w:cs="SimSun"/>
-          <w:b/>
-          <w:bCs/>
-        </w:rPr>
-        <w:t>Ubuntu 22.04</w:t>
-      </w:r>
-    </w:p>
-    <w:p>
-      <w:pPr>
-        <w:spacing w:before="100" w:beforeAutospacing="1" w:after="100" w:afterAutospacing="1" w:line="240" w:lineRule="auto"/>
-        <w:rPr>
-          <w:rFonts w:ascii="Times" w:eastAsia="Times New Roman" w:hAnsi="Times" w:cs="Times New Roman"/>
-        </w:rPr>
-      </w:pPr>
-      <w:r>
-        <w:rPr>
-          <w:rFonts w:ascii="Times" w:eastAsia="SimSun" w:hAnsi="Times" w:cs="Times New Roman"/>
-        </w:rPr>
-        <w:t>在</w:t>
-      </w:r>
-      <w:r>
-        <w:rPr>
           <w:rFonts w:ascii="Times" w:eastAsia="SimSun" w:hAnsi="Times" w:cs="Times New Roman"/>
         </w:rPr>
         <w:t>Windows</w:t>
@@ -746,23 +680,13 @@
           <w:bCs/>
         </w:rPr>
       </w:pPr>
-      <w:proofErr w:type="spellStart"/>
-      <w:r>
-        <w:rPr>
-          <w:rFonts w:ascii="Times" w:eastAsia="Times New Roman" w:hAnsi="Times" w:cs="Times New Roman"/>
-          <w:b/>
-          <w:bCs/>
-        </w:rPr>
-        <w:t>wsl</w:t>
-      </w:r>
-      <w:proofErr w:type="spellEnd"/>
-      <w:r>
-        <w:rPr>
-          <w:rFonts w:ascii="Times" w:eastAsia="Times New Roman" w:hAnsi="Times" w:cs="Times New Roman"/>
-          <w:b/>
-          <w:bCs/>
-        </w:rPr>
-        <w:t xml:space="preserve"> --install -d Ubuntu-22.04</w:t>
+      <w:r>
+        <w:rPr>
+          <w:rFonts w:ascii="Times" w:eastAsia="Times New Roman" w:hAnsi="Times" w:cs="Times New Roman"/>
+          <w:b/>
+          <w:bCs/>
+        </w:rPr>
+        <w:t>wsl --install -d Ubuntu-22.04</w:t>
       </w:r>
     </w:p>
     <w:p>
@@ -853,7 +777,7 @@
       <w:pPr>
         <w:spacing w:before="100" w:beforeAutospacing="1" w:after="100" w:afterAutospacing="1" w:line="240" w:lineRule="auto"/>
         <w:rPr>
-          <w:rFonts w:ascii="Times" w:eastAsia="SimSun" w:hAnsi="Times" w:cs="Times New Roman" w:hint="eastAsia"/>
+          <w:rFonts w:ascii="Times" w:eastAsia="SimSun" w:hAnsi="Times" w:cs="Times New Roman"/>
         </w:rPr>
       </w:pPr>
       <w:r>
@@ -892,7 +816,7 @@
       <w:pPr>
         <w:spacing w:before="100" w:beforeAutospacing="1" w:after="100" w:afterAutospacing="1" w:line="240" w:lineRule="auto"/>
         <w:rPr>
-          <w:rFonts w:ascii="Times" w:eastAsia="SimSun" w:hAnsi="Times" w:cs="Times New Roman" w:hint="eastAsia"/>
+          <w:rFonts w:ascii="Times" w:eastAsia="SimSun" w:hAnsi="Times" w:cs="Times New Roman"/>
         </w:rPr>
       </w:pPr>
       <w:r>
@@ -968,7 +892,7 @@
       <w:pPr>
         <w:spacing w:before="100" w:beforeAutospacing="1" w:after="100" w:afterAutospacing="1" w:line="240" w:lineRule="auto"/>
         <w:rPr>
-          <w:rFonts w:ascii="Times" w:eastAsia="SimSun" w:hAnsi="Times" w:cs="SimSun" w:hint="eastAsia"/>
+          <w:rFonts w:ascii="Times" w:eastAsia="SimSun" w:hAnsi="Times" w:cs="SimSun"/>
           <w:b/>
           <w:bCs/>
         </w:rPr>
@@ -989,7 +913,6 @@
         </w:rPr>
         <w:t>在</w:t>
       </w:r>
-      <w:proofErr w:type="spellStart"/>
       <w:r>
         <w:rPr>
           <w:rFonts w:ascii="Times" w:eastAsia="SimSun" w:hAnsi="Times" w:cs="SimSun"/>
@@ -1006,7 +929,6 @@
         </w:rPr>
         <w:t>owershell</w:t>
       </w:r>
-      <w:proofErr w:type="spellEnd"/>
       <w:r>
         <w:rPr>
           <w:rFonts w:ascii="Times" w:eastAsia="SimSun" w:hAnsi="Times" w:cs="SimSun"/>
@@ -1028,7 +950,7 @@
       <w:pPr>
         <w:spacing w:before="100" w:beforeAutospacing="1" w:after="100" w:afterAutospacing="1" w:line="240" w:lineRule="auto"/>
         <w:rPr>
-          <w:rFonts w:ascii="Times" w:eastAsia="SimSun" w:hAnsi="Times" w:cs="SimSun" w:hint="eastAsia"/>
+          <w:rFonts w:ascii="Times" w:eastAsia="SimSun" w:hAnsi="Times" w:cs="SimSun"/>
         </w:rPr>
       </w:pPr>
       <w:r>
@@ -1037,34 +959,30 @@
         </w:rPr>
         <w:t>关掉</w:t>
       </w:r>
-      <w:proofErr w:type="spellStart"/>
       <w:r>
         <w:rPr>
           <w:rFonts w:ascii="Times" w:eastAsia="SimSun" w:hAnsi="Times" w:cs="SimSun"/>
         </w:rPr>
         <w:t>powershell</w:t>
       </w:r>
-      <w:proofErr w:type="spellEnd"/>
       <w:r>
         <w:rPr>
           <w:rFonts w:ascii="Times" w:eastAsia="SimSun" w:hAnsi="Times" w:cs="SimSun"/>
         </w:rPr>
         <w:t>然后重新打开一个新的</w:t>
       </w:r>
-      <w:proofErr w:type="spellStart"/>
       <w:r>
         <w:rPr>
           <w:rFonts w:ascii="Times" w:eastAsia="SimSun" w:hAnsi="Times" w:cs="SimSun"/>
         </w:rPr>
         <w:t>powershell</w:t>
       </w:r>
-      <w:proofErr w:type="spellEnd"/>
-    </w:p>
-    <w:p>
-      <w:pPr>
-        <w:spacing w:before="100" w:beforeAutospacing="1" w:after="100" w:afterAutospacing="1" w:line="240" w:lineRule="auto"/>
-        <w:rPr>
-          <w:rFonts w:ascii="Times" w:eastAsia="SimSun" w:hAnsi="Times" w:cs="SimSun" w:hint="eastAsia"/>
+    </w:p>
+    <w:p>
+      <w:pPr>
+        <w:spacing w:before="100" w:beforeAutospacing="1" w:after="100" w:afterAutospacing="1" w:line="240" w:lineRule="auto"/>
+        <w:rPr>
+          <w:rFonts w:ascii="Times" w:eastAsia="SimSun" w:hAnsi="Times" w:cs="SimSun"/>
         </w:rPr>
       </w:pPr>
       <w:r>
@@ -1077,16 +995,8 @@
         <w:rPr>
           <w:rFonts w:ascii="Times" w:eastAsia="SimSun" w:hAnsi="Times" w:cs="SimSun"/>
         </w:rPr>
-        <w:t xml:space="preserve"> </w:t>
-      </w:r>
-      <w:proofErr w:type="spellStart"/>
-      <w:r>
-        <w:rPr>
-          <w:rFonts w:ascii="Times" w:eastAsia="SimSun" w:hAnsi="Times" w:cs="SimSun"/>
-        </w:rPr>
-        <w:t>wsl</w:t>
-      </w:r>
-      <w:proofErr w:type="spellEnd"/>
+        <w:t xml:space="preserve"> wsl</w:t>
+      </w:r>
       <w:r>
         <w:rPr>
           <w:rFonts w:ascii="Times" w:eastAsia="SimSun" w:hAnsi="Times" w:cs="SimSun"/>
@@ -1110,7 +1020,7 @@
       <w:pPr>
         <w:spacing w:before="100" w:beforeAutospacing="1" w:after="100" w:afterAutospacing="1" w:line="240" w:lineRule="auto"/>
         <w:rPr>
-          <w:rFonts w:ascii="Times" w:eastAsia="SimSun" w:hAnsi="Times" w:cs="SimSun" w:hint="eastAsia"/>
+          <w:rFonts w:ascii="Times" w:eastAsia="SimSun" w:hAnsi="Times" w:cs="SimSun"/>
         </w:rPr>
       </w:pPr>
       <w:r>
@@ -1134,7 +1044,7 @@
                     <pic:cNvPicPr/>
                   </pic:nvPicPr>
                   <pic:blipFill>
-                    <a:blip r:embed="rId5">
+                    <a:blip r:embed="rId6">
                       <a:extLst>
                         <a:ext uri="{28A0092B-C50C-407E-A947-70E740481C1C}">
                           <a14:useLocalDpi xmlns:a14="http://schemas.microsoft.com/office/drawing/2010/main" val="0"/>
@@ -1180,19 +1090,11 @@
         </w:rPr>
         <w:t xml:space="preserve"> </w:t>
       </w:r>
-      <w:proofErr w:type="spellStart"/>
-      <w:r>
-        <w:rPr>
-          <w:rFonts w:ascii="Times" w:eastAsia="Times New Roman" w:hAnsi="Times" w:cs="Times New Roman"/>
-        </w:rPr>
-        <w:t>sudo</w:t>
-      </w:r>
-      <w:proofErr w:type="spellEnd"/>
-      <w:r>
-        <w:rPr>
-          <w:rFonts w:ascii="Times" w:eastAsia="Times New Roman" w:hAnsi="Times" w:cs="Times New Roman"/>
-        </w:rPr>
-        <w:t xml:space="preserve"> apt-get update</w:t>
+      <w:r>
+        <w:rPr>
+          <w:rFonts w:ascii="Times" w:eastAsia="Times New Roman" w:hAnsi="Times" w:cs="Times New Roman"/>
+        </w:rPr>
+        <w:t>sudo apt-get update</w:t>
       </w:r>
     </w:p>
     <w:p>
@@ -1257,153 +1159,183 @@
       <w:pPr>
         <w:spacing w:before="100" w:beforeAutospacing="1" w:after="100" w:afterAutospacing="1" w:line="240" w:lineRule="auto"/>
         <w:rPr>
+          <w:rFonts w:ascii="Times" w:eastAsia="SimSun" w:hAnsi="Times" w:cs="Times New Roman"/>
+        </w:rPr>
+      </w:pPr>
+      <w:r>
+        <w:rPr>
+          <w:rFonts w:ascii="Times" w:eastAsia="SimSun" w:hAnsi="Times" w:cs="Times New Roman"/>
+        </w:rPr>
+        <w:t>以你的</w:t>
+      </w:r>
+      <w:r>
+        <w:rPr>
+          <w:rFonts w:ascii="Times" w:eastAsia="SimSun" w:hAnsi="Times" w:cs="Times New Roman"/>
+        </w:rPr>
+        <w:t>docker folder</w:t>
+      </w:r>
+      <w:r>
+        <w:rPr>
+          <w:rFonts w:ascii="Times" w:eastAsia="SimSun" w:hAnsi="Times" w:cs="Times New Roman"/>
+        </w:rPr>
+        <w:t>在</w:t>
+      </w:r>
+      <w:r>
+        <w:rPr>
+          <w:rFonts w:ascii="Times" w:eastAsia="SimSun" w:hAnsi="Times" w:cs="Times New Roman"/>
+        </w:rPr>
+        <w:t>D:\</w:t>
+      </w:r>
+      <w:r>
+        <w:rPr>
+          <w:rFonts w:ascii="Times" w:eastAsia="SimSun" w:hAnsi="Times" w:cs="Times New Roman"/>
+        </w:rPr>
+        <w:t>Standard_</w:t>
+      </w:r>
+      <w:r>
+        <w:rPr>
+          <w:rFonts w:ascii="Times" w:eastAsia="SimSun" w:hAnsi="Times" w:cs="Times New Roman"/>
+        </w:rPr>
+        <w:t>docker</w:t>
+      </w:r>
+      <w:r>
+        <w:rPr>
+          <w:rFonts w:ascii="Times" w:eastAsia="SimSun" w:hAnsi="Times" w:cs="Times New Roman"/>
+        </w:rPr>
+        <w:t>s</w:t>
+      </w:r>
+      <w:r>
+        <w:rPr>
+          <w:rFonts w:ascii="Times" w:eastAsia="SimSun" w:hAnsi="Times" w:cs="Times New Roman"/>
+        </w:rPr>
+        <w:t>为例</w:t>
+      </w:r>
+    </w:p>
+    <w:p>
+      <w:pPr>
+        <w:spacing w:before="100" w:beforeAutospacing="1" w:after="100" w:afterAutospacing="1" w:line="240" w:lineRule="auto"/>
+        <w:rPr>
+          <w:rFonts w:ascii="Times" w:eastAsia="SimSun" w:hAnsi="Times" w:cs="Times New Roman"/>
+          <w:b/>
+          <w:bCs/>
+        </w:rPr>
+      </w:pPr>
+      <w:r>
+        <w:rPr>
+          <w:rFonts w:ascii="Times" w:eastAsia="SimSun" w:hAnsi="Times" w:cs="Times New Roman"/>
+        </w:rPr>
+        <w:t>在</w:t>
+      </w:r>
+      <w:r>
+        <w:rPr>
+          <w:rFonts w:ascii="Times" w:eastAsia="SimSun" w:hAnsi="Times" w:cs="Times New Roman"/>
+        </w:rPr>
+        <w:t>WSL</w:t>
+      </w:r>
+      <w:r>
+        <w:rPr>
+          <w:rFonts w:ascii="Times" w:eastAsia="SimSun" w:hAnsi="Times" w:cs="Times New Roman"/>
+        </w:rPr>
+        <w:t>里一直</w:t>
+      </w:r>
+      <w:r>
+        <w:rPr>
+          <w:rFonts w:ascii="Times" w:eastAsia="SimSun" w:hAnsi="Times" w:cs="Times New Roman"/>
+        </w:rPr>
+        <w:t>cd ..</w:t>
+      </w:r>
+      <w:r>
+        <w:rPr>
+          <w:rFonts w:ascii="Times" w:eastAsia="SimSun" w:hAnsi="Times" w:cs="Times New Roman"/>
+        </w:rPr>
+        <w:t>，直到看到</w:t>
+      </w:r>
+      <w:r>
+        <w:rPr>
+          <w:rFonts w:ascii="Times" w:eastAsia="SimSun" w:hAnsi="Times" w:cs="Times New Roman"/>
+        </w:rPr>
+        <w:t>/mnt</w:t>
+      </w:r>
+      <w:r>
+        <w:rPr>
+          <w:rFonts w:ascii="Times" w:eastAsia="SimSun" w:hAnsi="Times" w:cs="Times New Roman"/>
+        </w:rPr>
+        <w:t>，然后再一路</w:t>
+      </w:r>
+      <w:r>
+        <w:rPr>
+          <w:rFonts w:ascii="Times" w:eastAsia="SimSun" w:hAnsi="Times" w:cs="Times New Roman"/>
+        </w:rPr>
+        <w:t>cd</w:t>
+      </w:r>
+      <w:r>
+        <w:rPr>
+          <w:rFonts w:ascii="Times" w:eastAsia="SimSun" w:hAnsi="Times" w:cs="Times New Roman"/>
+        </w:rPr>
+        <w:t>到</w:t>
+      </w:r>
+      <w:r>
+        <w:rPr>
+          <w:rFonts w:ascii="Times" w:eastAsia="SimSun" w:hAnsi="Times" w:cs="Times New Roman"/>
+          <w:b/>
+          <w:bCs/>
+        </w:rPr>
+        <w:t>/mnt/d/</w:t>
+      </w:r>
+      <w:r>
+        <w:rPr>
+          <w:rFonts w:ascii="Times" w:eastAsia="SimSun" w:hAnsi="Times" w:cs="Times New Roman"/>
+          <w:b/>
+          <w:bCs/>
+        </w:rPr>
+        <w:t>S</w:t>
+      </w:r>
+      <w:r>
+        <w:rPr>
           <w:rFonts w:ascii="Times" w:eastAsia="SimSun" w:hAnsi="Times" w:cs="Times New Roman" w:hint="eastAsia"/>
-        </w:rPr>
-      </w:pPr>
-      <w:r>
-        <w:rPr>
-          <w:rFonts w:ascii="Times" w:eastAsia="SimSun" w:hAnsi="Times" w:cs="Times New Roman"/>
-        </w:rPr>
-        <w:t>以你的</w:t>
-      </w:r>
-      <w:r>
-        <w:rPr>
-          <w:rFonts w:ascii="Times" w:eastAsia="SimSun" w:hAnsi="Times" w:cs="Times New Roman"/>
-        </w:rPr>
-        <w:t>docker folder</w:t>
-      </w:r>
-      <w:r>
-        <w:rPr>
-          <w:rFonts w:ascii="Times" w:eastAsia="SimSun" w:hAnsi="Times" w:cs="Times New Roman"/>
-        </w:rPr>
-        <w:t>在</w:t>
-      </w:r>
-      <w:r>
-        <w:rPr>
-          <w:rFonts w:ascii="Times" w:eastAsia="SimSun" w:hAnsi="Times" w:cs="Times New Roman"/>
-        </w:rPr>
-        <w:t>D:\docker</w:t>
-      </w:r>
-      <w:r>
-        <w:rPr>
-          <w:rFonts w:ascii="Times" w:eastAsia="SimSun" w:hAnsi="Times" w:cs="Times New Roman"/>
-        </w:rPr>
-        <w:t>为例</w:t>
-      </w:r>
-    </w:p>
-    <w:p>
-      <w:pPr>
-        <w:spacing w:before="100" w:beforeAutospacing="1" w:after="100" w:afterAutospacing="1" w:line="240" w:lineRule="auto"/>
-        <w:rPr>
-          <w:rFonts w:ascii="Times" w:eastAsia="SimSun" w:hAnsi="Times" w:cs="Times New Roman" w:hint="eastAsia"/>
-          <w:b/>
-          <w:bCs/>
-        </w:rPr>
-      </w:pPr>
-      <w:r>
-        <w:rPr>
-          <w:rFonts w:ascii="Times" w:eastAsia="SimSun" w:hAnsi="Times" w:cs="Times New Roman"/>
-        </w:rPr>
-        <w:t>在</w:t>
-      </w:r>
-      <w:r>
-        <w:rPr>
-          <w:rFonts w:ascii="Times" w:eastAsia="SimSun" w:hAnsi="Times" w:cs="Times New Roman"/>
-        </w:rPr>
-        <w:t>WSL</w:t>
-      </w:r>
-      <w:r>
-        <w:rPr>
-          <w:rFonts w:ascii="Times" w:eastAsia="SimSun" w:hAnsi="Times" w:cs="Times New Roman"/>
-        </w:rPr>
-        <w:t>里一直</w:t>
-      </w:r>
-      <w:r>
-        <w:rPr>
-          <w:rFonts w:ascii="Times" w:eastAsia="SimSun" w:hAnsi="Times" w:cs="Times New Roman"/>
-        </w:rPr>
-        <w:t>cd ..</w:t>
-      </w:r>
-      <w:r>
-        <w:rPr>
-          <w:rFonts w:ascii="Times" w:eastAsia="SimSun" w:hAnsi="Times" w:cs="Times New Roman"/>
-        </w:rPr>
-        <w:t>，直到看到</w:t>
-      </w:r>
-      <w:r>
-        <w:rPr>
-          <w:rFonts w:ascii="Times" w:eastAsia="SimSun" w:hAnsi="Times" w:cs="Times New Roman"/>
-        </w:rPr>
-        <w:t>/</w:t>
-      </w:r>
-      <w:proofErr w:type="spellStart"/>
-      <w:r>
-        <w:rPr>
-          <w:rFonts w:ascii="Times" w:eastAsia="SimSun" w:hAnsi="Times" w:cs="Times New Roman"/>
-        </w:rPr>
-        <w:t>mnt</w:t>
-      </w:r>
-      <w:proofErr w:type="spellEnd"/>
-      <w:r>
-        <w:rPr>
-          <w:rFonts w:ascii="Times" w:eastAsia="SimSun" w:hAnsi="Times" w:cs="Times New Roman"/>
-        </w:rPr>
-        <w:t>，然后再一路</w:t>
-      </w:r>
-      <w:r>
-        <w:rPr>
-          <w:rFonts w:ascii="Times" w:eastAsia="SimSun" w:hAnsi="Times" w:cs="Times New Roman"/>
-        </w:rPr>
-        <w:t>cd</w:t>
-      </w:r>
-      <w:r>
-        <w:rPr>
-          <w:rFonts w:ascii="Times" w:eastAsia="SimSun" w:hAnsi="Times" w:cs="Times New Roman"/>
-        </w:rPr>
-        <w:t>到</w:t>
-      </w:r>
-      <w:r>
-        <w:rPr>
-          <w:rFonts w:ascii="Times" w:eastAsia="SimSun" w:hAnsi="Times" w:cs="Times New Roman"/>
-          <w:b/>
-          <w:bCs/>
-        </w:rPr>
-        <w:t>/</w:t>
-      </w:r>
-      <w:proofErr w:type="spellStart"/>
-      <w:r>
-        <w:rPr>
-          <w:rFonts w:ascii="Times" w:eastAsia="SimSun" w:hAnsi="Times" w:cs="Times New Roman"/>
-          <w:b/>
-          <w:bCs/>
-        </w:rPr>
-        <w:t>mnt</w:t>
-      </w:r>
-      <w:proofErr w:type="spellEnd"/>
-      <w:r>
-        <w:rPr>
-          <w:rFonts w:ascii="Times" w:eastAsia="SimSun" w:hAnsi="Times" w:cs="Times New Roman"/>
-          <w:b/>
-          <w:bCs/>
-        </w:rPr>
-        <w:t>/d/docker/</w:t>
-      </w:r>
-      <w:proofErr w:type="spellStart"/>
-      <w:r>
-        <w:rPr>
-          <w:rFonts w:ascii="Times" w:eastAsia="SimSun" w:hAnsi="Times" w:cs="Times New Roman"/>
-          <w:b/>
-          <w:bCs/>
-        </w:rPr>
-        <w:t>docker_pytorch</w:t>
-      </w:r>
-      <w:proofErr w:type="spellEnd"/>
-    </w:p>
-    <w:p>
-      <w:pPr>
-        <w:spacing w:before="100" w:beforeAutospacing="1" w:after="100" w:afterAutospacing="1" w:line="240" w:lineRule="auto"/>
-        <w:rPr>
-          <w:rFonts w:ascii="Times" w:eastAsia="SimSun" w:hAnsi="Times" w:cs="Times New Roman" w:hint="eastAsia"/>
+          <w:b/>
+          <w:bCs/>
+        </w:rPr>
+        <w:t>ta</w:t>
+      </w:r>
+      <w:r>
+        <w:rPr>
+          <w:rFonts w:ascii="Times" w:eastAsia="SimSun" w:hAnsi="Times" w:cs="Times New Roman"/>
+          <w:b/>
+          <w:bCs/>
+        </w:rPr>
+        <w:t>ndard_</w:t>
+      </w:r>
+      <w:r>
+        <w:rPr>
+          <w:rFonts w:ascii="Times" w:eastAsia="SimSun" w:hAnsi="Times" w:cs="Times New Roman"/>
+          <w:b/>
+          <w:bCs/>
+        </w:rPr>
+        <w:t>docker</w:t>
+      </w:r>
+      <w:r>
+        <w:rPr>
+          <w:rFonts w:ascii="Times" w:eastAsia="SimSun" w:hAnsi="Times" w:cs="Times New Roman"/>
+          <w:b/>
+          <w:bCs/>
+        </w:rPr>
+        <w:t>s</w:t>
+      </w:r>
+      <w:r>
+        <w:rPr>
+          <w:rFonts w:ascii="Times" w:eastAsia="SimSun" w:hAnsi="Times" w:cs="Times New Roman"/>
+          <w:b/>
+          <w:bCs/>
+        </w:rPr>
+        <w:t>/docker_pytorch</w:t>
+      </w:r>
+    </w:p>
+    <w:p>
+      <w:pPr>
+        <w:spacing w:before="100" w:beforeAutospacing="1" w:after="100" w:afterAutospacing="1" w:line="240" w:lineRule="auto"/>
+        <w:rPr>
+          <w:rFonts w:ascii="Times" w:eastAsia="SimSun" w:hAnsi="Times" w:cs="Times New Roman"/>
         </w:rPr>
       </w:pPr>
       <w:r>
@@ -1435,7 +1367,7 @@
       <w:pPr>
         <w:spacing w:before="100" w:beforeAutospacing="1" w:after="100" w:afterAutospacing="1" w:line="240" w:lineRule="auto"/>
         <w:rPr>
-          <w:rFonts w:ascii="Times" w:eastAsia="SimSun" w:hAnsi="Times" w:cs="Times New Roman" w:hint="eastAsia"/>
+          <w:rFonts w:ascii="Times" w:eastAsia="SimSun" w:hAnsi="Times" w:cs="Times New Roman"/>
           <w:color w:val="4472C4" w:themeColor="accent1"/>
         </w:rPr>
       </w:pPr>
@@ -1444,46 +1376,42 @@
           <w:rFonts w:ascii="Times" w:eastAsia="SimSun" w:hAnsi="Times" w:cs="Times New Roman"/>
           <w:color w:val="4472C4" w:themeColor="accent1"/>
         </w:rPr>
-        <w:t>zhennongchen@5YPFKZ3:/</w:t>
-      </w:r>
-      <w:proofErr w:type="spellStart"/>
+        <w:t>zhennongchen@5YPFKZ3:/mnt/d/</w:t>
+      </w:r>
       <w:r>
         <w:rPr>
           <w:rFonts w:ascii="Times" w:eastAsia="SimSun" w:hAnsi="Times" w:cs="Times New Roman"/>
           <w:color w:val="4472C4" w:themeColor="accent1"/>
         </w:rPr>
-        <w:t>mnt</w:t>
-      </w:r>
-      <w:proofErr w:type="spellEnd"/>
+        <w:t>Standard_</w:t>
+      </w:r>
       <w:r>
         <w:rPr>
           <w:rFonts w:ascii="Times" w:eastAsia="SimSun" w:hAnsi="Times" w:cs="Times New Roman"/>
           <w:color w:val="4472C4" w:themeColor="accent1"/>
         </w:rPr>
-        <w:t>/d/docker/</w:t>
-      </w:r>
-      <w:proofErr w:type="spellStart"/>
+        <w:t>docker</w:t>
+      </w:r>
       <w:r>
         <w:rPr>
           <w:rFonts w:ascii="Times" w:eastAsia="SimSun" w:hAnsi="Times" w:cs="Times New Roman"/>
           <w:color w:val="4472C4" w:themeColor="accent1"/>
         </w:rPr>
-        <w:t>docker_pytorch</w:t>
-      </w:r>
-      <w:proofErr w:type="spellEnd"/>
+        <w:t>s</w:t>
+      </w:r>
       <w:r>
         <w:rPr>
           <w:rFonts w:ascii="Times" w:eastAsia="SimSun" w:hAnsi="Times" w:cs="Times New Roman"/>
           <w:color w:val="4472C4" w:themeColor="accent1"/>
         </w:rPr>
-        <w:t>$ ls</w:t>
-      </w:r>
-    </w:p>
-    <w:p>
-      <w:pPr>
-        <w:spacing w:before="100" w:beforeAutospacing="1" w:after="100" w:afterAutospacing="1" w:line="240" w:lineRule="auto"/>
-        <w:rPr>
-          <w:rFonts w:ascii="Times" w:eastAsia="SimSun" w:hAnsi="Times" w:cs="Times New Roman" w:hint="eastAsia"/>
+        <w:t>/docker_pytorch$ ls</w:t>
+      </w:r>
+    </w:p>
+    <w:p>
+      <w:pPr>
+        <w:spacing w:before="100" w:beforeAutospacing="1" w:after="100" w:afterAutospacing="1" w:line="240" w:lineRule="auto"/>
+        <w:rPr>
+          <w:rFonts w:ascii="Times" w:eastAsia="SimSun" w:hAnsi="Times" w:cs="Times New Roman"/>
           <w:color w:val="4472C4" w:themeColor="accent1"/>
         </w:rPr>
       </w:pPr>
@@ -1492,80 +1420,23 @@
           <w:rFonts w:ascii="Times" w:eastAsia="SimSun" w:hAnsi="Times" w:cs="Times New Roman"/>
           <w:color w:val="4472C4" w:themeColor="accent1"/>
         </w:rPr>
-        <w:t xml:space="preserve">compile.sh          </w:t>
-      </w:r>
-      <w:proofErr w:type="gramStart"/>
-      <w:r>
+        <w:t>compile.sh          docker_build.sh  docker_run_compile.sh  entrypoint.sh     run_jupyter.sh</w:t>
+      </w:r>
+    </w:p>
+    <w:p>
+      <w:pPr>
+        <w:spacing w:before="100" w:beforeAutospacing="1" w:after="100" w:afterAutospacing="1" w:line="240" w:lineRule="auto"/>
         <w:rPr>
           <w:rFonts w:ascii="Times" w:eastAsia="SimSun" w:hAnsi="Times" w:cs="Times New Roman"/>
           <w:color w:val="4472C4" w:themeColor="accent1"/>
         </w:rPr>
-        <w:t>docker_build.sh  docker_run_compile.sh</w:t>
-      </w:r>
-      <w:proofErr w:type="gramEnd"/>
+      </w:pPr>
       <w:r>
         <w:rPr>
           <w:rFonts w:ascii="Times" w:eastAsia="SimSun" w:hAnsi="Times" w:cs="Times New Roman"/>
           <w:color w:val="4472C4" w:themeColor="accent1"/>
         </w:rPr>
-        <w:t xml:space="preserve">  entrypoint.sh     run_jupyter.sh</w:t>
-      </w:r>
-    </w:p>
-    <w:p>
-      <w:pPr>
-        <w:spacing w:before="100" w:beforeAutospacing="1" w:after="100" w:afterAutospacing="1" w:line="240" w:lineRule="auto"/>
-        <w:rPr>
-          <w:rFonts w:ascii="Times" w:eastAsia="SimSun" w:hAnsi="Times" w:cs="Times New Roman" w:hint="eastAsia"/>
-          <w:color w:val="4472C4" w:themeColor="accent1"/>
-        </w:rPr>
-      </w:pPr>
-      <w:proofErr w:type="gramStart"/>
-      <w:r>
-        <w:rPr>
-          <w:rFonts w:ascii="Times" w:eastAsia="SimSun" w:hAnsi="Times" w:cs="Times New Roman"/>
-          <w:color w:val="4472C4" w:themeColor="accent1"/>
-        </w:rPr>
-        <w:t>docker-</w:t>
-      </w:r>
-      <w:proofErr w:type="spellStart"/>
-      <w:r>
-        <w:rPr>
-          <w:rFonts w:ascii="Times" w:eastAsia="SimSun" w:hAnsi="Times" w:cs="Times New Roman"/>
-          <w:color w:val="4472C4" w:themeColor="accent1"/>
-        </w:rPr>
-        <w:t>compose.yml</w:t>
-      </w:r>
-      <w:proofErr w:type="spellEnd"/>
-      <w:r>
-        <w:rPr>
-          <w:rFonts w:ascii="Times" w:eastAsia="SimSun" w:hAnsi="Times" w:cs="Times New Roman"/>
-          <w:color w:val="4472C4" w:themeColor="accent1"/>
-        </w:rPr>
-        <w:t xml:space="preserve">  docker_run.sh</w:t>
-      </w:r>
-      <w:proofErr w:type="gramEnd"/>
-      <w:r>
-        <w:rPr>
-          <w:rFonts w:ascii="Times" w:eastAsia="SimSun" w:hAnsi="Times" w:cs="Times New Roman"/>
-          <w:color w:val="4472C4" w:themeColor="accent1"/>
-        </w:rPr>
-        <w:t xml:space="preserve">    </w:t>
-      </w:r>
-      <w:proofErr w:type="spellStart"/>
-      <w:r>
-        <w:rPr>
-          <w:rFonts w:ascii="Times" w:eastAsia="SimSun" w:hAnsi="Times" w:cs="Times New Roman"/>
-          <w:color w:val="4472C4" w:themeColor="accent1"/>
-        </w:rPr>
-        <w:t>dockerfile</w:t>
-      </w:r>
-      <w:proofErr w:type="spellEnd"/>
-      <w:r>
-        <w:rPr>
-          <w:rFonts w:ascii="Times" w:eastAsia="SimSun" w:hAnsi="Times" w:cs="Times New Roman"/>
-          <w:color w:val="4472C4" w:themeColor="accent1"/>
-        </w:rPr>
-        <w:t xml:space="preserve">             requirements.txt</w:t>
+        <w:t>docker-compose.yml  docker_run.sh    dockerfile             requirements.txt</w:t>
       </w:r>
     </w:p>
     <w:p>
@@ -1666,7 +1537,7 @@
       <w:pPr>
         <w:spacing w:before="100" w:beforeAutospacing="1" w:after="100" w:afterAutospacing="1" w:line="240" w:lineRule="auto"/>
         <w:rPr>
-          <w:rFonts w:ascii="Times" w:eastAsia="SimSun" w:hAnsi="Times" w:cs="Times New Roman" w:hint="eastAsia"/>
+          <w:rFonts w:ascii="Times" w:eastAsia="SimSun" w:hAnsi="Times" w:cs="Times New Roman"/>
         </w:rPr>
       </w:pPr>
       <w:r>
@@ -1699,7 +1570,7 @@
                     <pic:cNvPicPr/>
                   </pic:nvPicPr>
                   <pic:blipFill>
-                    <a:blip r:embed="rId6">
+                    <a:blip r:embed="rId7">
                       <a:extLst>
                         <a:ext uri="{28A0092B-C50C-407E-A947-70E740481C1C}">
                           <a14:useLocalDpi xmlns:a14="http://schemas.microsoft.com/office/drawing/2010/main" val="0"/>
@@ -1773,7 +1644,15 @@
           <w:b/>
           <w:bCs/>
         </w:rPr>
-        <w:t>），</w:t>
+        <w:t>）</w:t>
+      </w:r>
+      <w:r>
+        <w:rPr>
+          <w:rFonts w:ascii="Times" w:eastAsia="SimSun" w:hAnsi="Times" w:cs="Times New Roman" w:hint="eastAsia"/>
+          <w:b/>
+          <w:bCs/>
+        </w:rPr>
+        <w:t>以及</w:t>
       </w:r>
       <w:r>
         <w:rPr>
@@ -1818,15 +1697,15 @@
       <w:pPr>
         <w:spacing w:before="100" w:beforeAutospacing="1" w:after="100" w:afterAutospacing="1" w:line="240" w:lineRule="auto"/>
         <w:rPr>
-          <w:rFonts w:ascii="Times" w:eastAsia="SimSun" w:hAnsi="Times" w:cs="Times New Roman" w:hint="eastAsia"/>
-        </w:rPr>
-      </w:pPr>
-    </w:p>
-    <w:p>
-      <w:pPr>
-        <w:spacing w:before="100" w:beforeAutospacing="1" w:after="100" w:afterAutospacing="1" w:line="240" w:lineRule="auto"/>
-        <w:rPr>
-          <w:rFonts w:ascii="Times" w:eastAsia="SimSun" w:hAnsi="Times" w:cs="Times New Roman" w:hint="eastAsia"/>
+          <w:rFonts w:ascii="Times" w:eastAsia="SimSun" w:hAnsi="Times" w:cs="Times New Roman"/>
+        </w:rPr>
+      </w:pPr>
+    </w:p>
+    <w:p>
+      <w:pPr>
+        <w:spacing w:before="100" w:beforeAutospacing="1" w:after="100" w:afterAutospacing="1" w:line="240" w:lineRule="auto"/>
+        <w:rPr>
+          <w:rFonts w:ascii="Times" w:eastAsia="SimSun" w:hAnsi="Times" w:cs="Times New Roman"/>
         </w:rPr>
       </w:pPr>
       <w:r>
@@ -1942,7 +1821,7 @@
       <w:pPr>
         <w:spacing w:before="100" w:beforeAutospacing="1" w:after="100" w:afterAutospacing="1" w:line="240" w:lineRule="auto"/>
         <w:rPr>
-          <w:rFonts w:ascii="Times" w:eastAsia="SimSun" w:hAnsi="Times" w:cs="Times New Roman" w:hint="eastAsia"/>
+          <w:rFonts w:ascii="Times" w:eastAsia="SimSun" w:hAnsi="Times" w:cs="Times New Roman"/>
         </w:rPr>
       </w:pPr>
       <w:r>
@@ -1966,7 +1845,7 @@
                     <pic:cNvPicPr/>
                   </pic:nvPicPr>
                   <pic:blipFill>
-                    <a:blip r:embed="rId7">
+                    <a:blip r:embed="rId8">
                       <a:extLst>
                         <a:ext uri="{28A0092B-C50C-407E-A947-70E740481C1C}">
                           <a14:useLocalDpi xmlns:a14="http://schemas.microsoft.com/office/drawing/2010/main" val="0"/>
@@ -1997,7 +1876,7 @@
       <w:pPr>
         <w:spacing w:before="100" w:beforeAutospacing="1" w:after="100" w:afterAutospacing="1" w:line="240" w:lineRule="auto"/>
         <w:rPr>
-          <w:rFonts w:ascii="Times" w:eastAsia="SimSun" w:hAnsi="Times" w:cs="Times New Roman" w:hint="eastAsia"/>
+          <w:rFonts w:ascii="Times" w:eastAsia="SimSun" w:hAnsi="Times" w:cs="Times New Roman"/>
         </w:rPr>
       </w:pPr>
       <w:r>
@@ -2095,7 +1974,7 @@
       <w:pPr>
         <w:spacing w:before="100" w:beforeAutospacing="1" w:after="100" w:afterAutospacing="1" w:line="240" w:lineRule="auto"/>
         <w:rPr>
-          <w:rFonts w:ascii="Times" w:eastAsia="SimSun" w:hAnsi="Times" w:cs="Times New Roman" w:hint="eastAsia"/>
+          <w:rFonts w:ascii="Times" w:eastAsia="SimSun" w:hAnsi="Times" w:cs="Times New Roman"/>
         </w:rPr>
       </w:pPr>
       <w:r>
@@ -2120,7 +1999,7 @@
                     <pic:cNvPicPr/>
                   </pic:nvPicPr>
                   <pic:blipFill>
-                    <a:blip r:embed="rId8">
+                    <a:blip r:embed="rId9">
                       <a:extLst>
                         <a:ext uri="{28A0092B-C50C-407E-A947-70E740481C1C}">
                           <a14:useLocalDpi xmlns:a14="http://schemas.microsoft.com/office/drawing/2010/main" val="0"/>
@@ -2159,7 +2038,7 @@
       <w:pPr>
         <w:spacing w:before="100" w:beforeAutospacing="1" w:after="100" w:afterAutospacing="1" w:line="240" w:lineRule="auto"/>
         <w:rPr>
-          <w:rFonts w:ascii="Times" w:eastAsia="SimSun" w:hAnsi="Times" w:cs="SimSun" w:hint="eastAsia"/>
+          <w:rFonts w:ascii="Times" w:eastAsia="SimSun" w:hAnsi="Times" w:cs="SimSun"/>
         </w:rPr>
       </w:pPr>
       <w:r>
@@ -2273,7 +2152,7 @@
                     <pic:cNvPicPr/>
                   </pic:nvPicPr>
                   <pic:blipFill>
-                    <a:blip r:embed="rId9">
+                    <a:blip r:embed="rId10">
                       <a:extLst>
                         <a:ext uri="{28A0092B-C50C-407E-A947-70E740481C1C}">
                           <a14:useLocalDpi xmlns:a14="http://schemas.microsoft.com/office/drawing/2010/main" val="0"/>
@@ -2354,7 +2233,7 @@
       <w:pPr>
         <w:spacing w:before="100" w:beforeAutospacing="1" w:after="100" w:afterAutospacing="1" w:line="240" w:lineRule="auto"/>
         <w:rPr>
-          <w:rFonts w:ascii="Times" w:eastAsia="SimSun" w:hAnsi="Times" w:cs="Times New Roman" w:hint="eastAsia"/>
+          <w:rFonts w:ascii="Times" w:eastAsia="SimSun" w:hAnsi="Times" w:cs="Times New Roman"/>
         </w:rPr>
       </w:pPr>
       <w:r>
@@ -2367,7 +2246,31 @@
         <w:rPr>
           <w:rFonts w:ascii="Times" w:eastAsia="SimSun" w:hAnsi="Times" w:cs="Times New Roman"/>
         </w:rPr>
-        <w:t>D:/docker/docker_pytorch/dockerfile</w:t>
+        <w:t>D:/</w:t>
+      </w:r>
+      <w:r>
+        <w:rPr>
+          <w:rFonts w:ascii="Times" w:eastAsia="SimSun" w:hAnsi="Times" w:cs="Times New Roman"/>
+        </w:rPr>
+        <w:t>Standard_</w:t>
+      </w:r>
+      <w:r>
+        <w:rPr>
+          <w:rFonts w:ascii="Times" w:eastAsia="SimSun" w:hAnsi="Times" w:cs="Times New Roman"/>
+        </w:rPr>
+        <w:t>docker</w:t>
+      </w:r>
+      <w:r>
+        <w:rPr>
+          <w:rFonts w:ascii="Times" w:eastAsia="SimSun" w:hAnsi="Times" w:cs="Times New Roman"/>
+        </w:rPr>
+        <w:t>s</w:t>
+      </w:r>
+      <w:r>
+        <w:rPr>
+          <w:rFonts w:ascii="Times" w:eastAsia="SimSun" w:hAnsi="Times" w:cs="Times New Roman"/>
+        </w:rPr>
+        <w:t>/docker_pytorch/dockerfile</w:t>
       </w:r>
       <w:r>
         <w:rPr>
@@ -2386,7 +2289,7 @@
       <w:pPr>
         <w:spacing w:before="100" w:beforeAutospacing="1" w:after="100" w:afterAutospacing="1" w:line="240" w:lineRule="auto"/>
         <w:rPr>
-          <w:rFonts w:ascii="Times" w:eastAsia="SimSun" w:hAnsi="Times" w:cs="Times New Roman" w:hint="eastAsia"/>
+          <w:rFonts w:ascii="Times" w:eastAsia="SimSun" w:hAnsi="Times" w:cs="Times New Roman"/>
         </w:rPr>
       </w:pPr>
       <w:r>
@@ -2399,28 +2302,14 @@
         <w:rPr>
           <w:rFonts w:ascii="Times" w:eastAsia="SimSun" w:hAnsi="Times" w:cs="Times New Roman"/>
         </w:rPr>
-        <w:t xml:space="preserve">FROM </w:t>
-      </w:r>
-      <w:proofErr w:type="spellStart"/>
-      <w:r>
-        <w:rPr>
-          <w:rFonts w:ascii="Times" w:eastAsia="SimSun" w:hAnsi="Times" w:cs="Times New Roman"/>
-        </w:rPr>
-        <w:t>pytorch</w:t>
-      </w:r>
-      <w:proofErr w:type="spellEnd"/>
-      <w:r>
-        <w:rPr>
-          <w:rFonts w:ascii="Times" w:eastAsia="SimSun" w:hAnsi="Times" w:cs="Times New Roman"/>
-        </w:rPr>
-        <w:t>/pytorch:2.0.1-cuda11.7-cudnn8-runtime</w:t>
-      </w:r>
-    </w:p>
-    <w:p>
-      <w:pPr>
-        <w:spacing w:before="100" w:beforeAutospacing="1" w:after="100" w:afterAutospacing="1" w:line="240" w:lineRule="auto"/>
-        <w:rPr>
-          <w:rFonts w:ascii="Times" w:eastAsia="SimSun" w:hAnsi="Times" w:cs="Times New Roman" w:hint="eastAsia"/>
+        <w:t>FROM pytorch/pytorch:2.0.1-cuda11.7-cudnn8-runtime</w:t>
+      </w:r>
+    </w:p>
+    <w:p>
+      <w:pPr>
+        <w:spacing w:before="100" w:beforeAutospacing="1" w:after="100" w:afterAutospacing="1" w:line="240" w:lineRule="auto"/>
+        <w:rPr>
+          <w:rFonts w:ascii="Times" w:eastAsia="SimSun" w:hAnsi="Times" w:cs="Times New Roman"/>
           <w:b/>
           <w:bCs/>
         </w:rPr>
@@ -2431,14 +2320,12 @@
         </w:rPr>
         <w:t>然后去</w:t>
       </w:r>
-      <w:proofErr w:type="spellStart"/>
       <w:r>
         <w:rPr>
           <w:rFonts w:ascii="Times" w:eastAsia="SimSun" w:hAnsi="Times" w:cs="Times New Roman"/>
         </w:rPr>
         <w:t>wsl</w:t>
       </w:r>
-      <w:proofErr w:type="spellEnd"/>
       <w:r>
         <w:rPr>
           <w:rFonts w:ascii="Times" w:eastAsia="SimSun" w:hAnsi="Times" w:cs="Times New Roman"/>
@@ -2453,92 +2340,78 @@
         </w:rPr>
         <w:t>输入</w:t>
       </w:r>
-      <w:proofErr w:type="spellStart"/>
-      <w:r>
-        <w:rPr>
-          <w:rFonts w:ascii="Times" w:eastAsia="SimSun" w:hAnsi="Times" w:cs="Times New Roman"/>
-          <w:b/>
-          <w:bCs/>
-        </w:rPr>
-        <w:t>sudo</w:t>
-      </w:r>
-      <w:proofErr w:type="spellEnd"/>
-      <w:r>
-        <w:rPr>
-          <w:rFonts w:ascii="Times" w:eastAsia="SimSun" w:hAnsi="Times" w:cs="Times New Roman"/>
-          <w:b/>
-          <w:bCs/>
-        </w:rPr>
-        <w:t xml:space="preserve"> docker pull </w:t>
-      </w:r>
-      <w:proofErr w:type="spellStart"/>
-      <w:r>
-        <w:rPr>
-          <w:rFonts w:ascii="Times" w:eastAsia="SimSun" w:hAnsi="Times" w:cs="Times New Roman"/>
-          <w:b/>
-          <w:bCs/>
-        </w:rPr>
-        <w:t>pytorch</w:t>
-      </w:r>
-      <w:proofErr w:type="spellEnd"/>
-      <w:r>
-        <w:rPr>
-          <w:rFonts w:ascii="Times" w:eastAsia="SimSun" w:hAnsi="Times" w:cs="Times New Roman"/>
-          <w:b/>
-          <w:bCs/>
-        </w:rPr>
-        <w:t>/pytorch:2.0.1-cuda11.7-cudnn8-runtime</w:t>
-      </w:r>
-    </w:p>
-    <w:p>
-      <w:pPr>
-        <w:spacing w:before="100" w:beforeAutospacing="1" w:after="100" w:afterAutospacing="1" w:line="240" w:lineRule="auto"/>
+      <w:r>
+        <w:rPr>
+          <w:rFonts w:ascii="Times" w:eastAsia="SimSun" w:hAnsi="Times" w:cs="Times New Roman"/>
+          <w:b/>
+          <w:bCs/>
+        </w:rPr>
+        <w:t>sudo docker pull pytorch/pytorch:2.0.1-cuda11.7-cudnn8-runtime</w:t>
+      </w:r>
+    </w:p>
+    <w:p>
+      <w:pPr>
+        <w:spacing w:before="100" w:beforeAutospacing="1" w:after="100" w:afterAutospacing="1" w:line="240" w:lineRule="auto"/>
+        <w:rPr>
+          <w:rFonts w:ascii="Times" w:eastAsia="SimSun" w:hAnsi="Times" w:cs="SimSun"/>
+          <w:b/>
+          <w:bCs/>
+        </w:rPr>
+      </w:pPr>
+      <w:r>
+        <w:rPr>
+          <w:rFonts w:ascii="Times" w:eastAsia="SimSun" w:hAnsi="Times" w:cs="SimSun"/>
+          <w:b/>
+          <w:bCs/>
+        </w:rPr>
+        <w:t>即</w:t>
+      </w:r>
+      <w:r>
+        <w:rPr>
+          <w:rFonts w:ascii="Times" w:eastAsia="SimSun" w:hAnsi="Times" w:cs="SimSun"/>
+          <w:b/>
+          <w:bCs/>
+        </w:rPr>
+        <w:t xml:space="preserve">sudo docker pull </w:t>
+      </w:r>
+      <w:r>
+        <w:rPr>
+          <w:rFonts w:ascii="Times" w:eastAsia="SimSun" w:hAnsi="Times" w:cs="SimSun"/>
+          <w:b/>
+          <w:bCs/>
+        </w:rPr>
+        <w:t>&lt;</w:t>
+      </w:r>
+      <w:r>
+        <w:rPr>
+          <w:rFonts w:ascii="Times" w:eastAsia="SimSun" w:hAnsi="Times" w:cs="SimSun"/>
+          <w:b/>
+          <w:bCs/>
+        </w:rPr>
+        <w:t>FROM</w:t>
+      </w:r>
+      <w:r>
+        <w:rPr>
+          <w:rFonts w:ascii="Times" w:eastAsia="SimSun" w:hAnsi="Times" w:cs="SimSun"/>
+          <w:b/>
+          <w:bCs/>
+        </w:rPr>
+        <w:t>之后的内容</w:t>
+      </w:r>
+      <w:r>
         <w:rPr>
           <w:rFonts w:ascii="Times" w:eastAsia="SimSun" w:hAnsi="Times" w:cs="SimSun" w:hint="eastAsia"/>
           <w:b/>
           <w:bCs/>
         </w:rPr>
-      </w:pPr>
-      <w:r>
-        <w:rPr>
-          <w:rFonts w:ascii="Times" w:eastAsia="SimSun" w:hAnsi="Times" w:cs="SimSun"/>
-          <w:b/>
-          <w:bCs/>
-        </w:rPr>
-        <w:t>即</w:t>
-      </w:r>
-      <w:proofErr w:type="spellStart"/>
-      <w:r>
-        <w:rPr>
-          <w:rFonts w:ascii="Times" w:eastAsia="SimSun" w:hAnsi="Times" w:cs="SimSun"/>
-          <w:b/>
-          <w:bCs/>
-        </w:rPr>
-        <w:t>sudo</w:t>
-      </w:r>
-      <w:proofErr w:type="spellEnd"/>
-      <w:r>
-        <w:rPr>
-          <w:rFonts w:ascii="Times" w:eastAsia="SimSun" w:hAnsi="Times" w:cs="SimSun"/>
-          <w:b/>
-          <w:bCs/>
-        </w:rPr>
-        <w:t xml:space="preserve"> docker pull FROM</w:t>
-      </w:r>
-      <w:r>
-        <w:rPr>
-          <w:rFonts w:ascii="Times" w:eastAsia="SimSun" w:hAnsi="Times" w:cs="SimSun"/>
-          <w:b/>
-          <w:bCs/>
-        </w:rPr>
-        <w:t>之后的内容</w:t>
-      </w:r>
-    </w:p>
-    <w:p>
-      <w:pPr>
-        <w:spacing w:before="100" w:beforeAutospacing="1" w:after="100" w:afterAutospacing="1" w:line="240" w:lineRule="auto"/>
-        <w:rPr>
-          <w:rFonts w:ascii="Times" w:eastAsia="SimSun" w:hAnsi="Times" w:cs="SimSun" w:hint="eastAsia"/>
+        <w:t>&gt;</w:t>
+      </w:r>
+    </w:p>
+    <w:p>
+      <w:pPr>
+        <w:spacing w:before="100" w:beforeAutospacing="1" w:after="100" w:afterAutospacing="1" w:line="240" w:lineRule="auto"/>
+        <w:rPr>
+          <w:rFonts w:ascii="Times" w:eastAsia="SimSun" w:hAnsi="Times" w:cs="SimSun"/>
           <w:b/>
           <w:bCs/>
         </w:rPr>
@@ -2646,7 +2519,9 @@
       <w:pPr>
         <w:spacing w:before="100" w:beforeAutospacing="1" w:after="100" w:afterAutospacing="1" w:line="240" w:lineRule="auto"/>
         <w:rPr>
-          <w:rFonts w:ascii="Times" w:eastAsia="SimSun" w:hAnsi="Times" w:cs="SimSun" w:hint="eastAsia"/>
+          <w:rFonts w:ascii="Times" w:eastAsia="SimSun" w:hAnsi="Times" w:cs="SimSun"/>
+          <w:b/>
+          <w:bCs/>
         </w:rPr>
       </w:pPr>
       <w:r>
@@ -2659,30 +2534,40 @@
       <w:r>
         <w:rPr>
           <w:rFonts w:ascii="Times" w:eastAsia="SimSun" w:hAnsi="Times" w:cs="SimSun" w:hint="eastAsia"/>
+          <w:b/>
+          <w:bCs/>
         </w:rPr>
         <w:t>pyt</w:t>
       </w:r>
       <w:r>
         <w:rPr>
           <w:rFonts w:ascii="Times" w:eastAsia="SimSun" w:hAnsi="Times" w:cs="SimSun"/>
+          <w:b/>
+          <w:bCs/>
         </w:rPr>
         <w:t>orch:3.0</w:t>
       </w:r>
       <w:r>
         <w:rPr>
           <w:rFonts w:ascii="Times" w:eastAsia="SimSun" w:hAnsi="Times" w:cs="SimSun" w:hint="eastAsia"/>
+          <w:b/>
+          <w:bCs/>
         </w:rPr>
         <w:t>就是你给你的</w:t>
       </w:r>
       <w:r>
         <w:rPr>
           <w:rFonts w:ascii="Times" w:eastAsia="SimSun" w:hAnsi="Times" w:cs="SimSun" w:hint="eastAsia"/>
+          <w:b/>
+          <w:bCs/>
         </w:rPr>
         <w:t>image</w:t>
       </w:r>
       <w:r>
         <w:rPr>
           <w:rFonts w:ascii="Times" w:eastAsia="SimSun" w:hAnsi="Times" w:cs="SimSun" w:hint="eastAsia"/>
+          <w:b/>
+          <w:bCs/>
         </w:rPr>
         <w:t>取的名字，可以改成其他的</w:t>
       </w:r>
@@ -2691,25 +2576,25 @@
       <w:pPr>
         <w:spacing w:before="100" w:beforeAutospacing="1" w:after="100" w:afterAutospacing="1" w:line="240" w:lineRule="auto"/>
         <w:rPr>
+          <w:rFonts w:ascii="Times" w:eastAsia="SimSun" w:hAnsi="Times" w:cs="SimSun"/>
+        </w:rPr>
+      </w:pPr>
+      <w:r>
+        <w:rPr>
+          <w:rFonts w:ascii="Times" w:eastAsia="SimSun" w:hAnsi="Times" w:cs="SimSun"/>
+        </w:rPr>
+        <w:t>等运行结束，</w:t>
+      </w:r>
+      <w:r>
+        <w:rPr>
           <w:rFonts w:ascii="Times" w:eastAsia="SimSun" w:hAnsi="Times" w:cs="SimSun" w:hint="eastAsia"/>
         </w:rPr>
-      </w:pPr>
-      <w:r>
-        <w:rPr>
-          <w:rFonts w:ascii="Times" w:eastAsia="SimSun" w:hAnsi="Times" w:cs="SimSun"/>
-        </w:rPr>
-        <w:t>等运行结束，</w:t>
+        <w:t>在</w:t>
       </w:r>
       <w:r>
         <w:rPr>
           <w:rFonts w:ascii="Times" w:eastAsia="SimSun" w:hAnsi="Times" w:cs="SimSun" w:hint="eastAsia"/>
         </w:rPr>
-        <w:t>在</w:t>
-      </w:r>
-      <w:r>
-        <w:rPr>
-          <w:rFonts w:ascii="Times" w:eastAsia="SimSun" w:hAnsi="Times" w:cs="SimSun" w:hint="eastAsia"/>
-        </w:rPr>
         <w:t>terminal</w:t>
       </w:r>
       <w:r>
@@ -2718,19 +2603,11 @@
         </w:rPr>
         <w:t>输入</w:t>
       </w:r>
-      <w:proofErr w:type="spellStart"/>
-      <w:r>
-        <w:rPr>
-          <w:rFonts w:ascii="Times" w:eastAsia="SimSun" w:hAnsi="Times" w:cs="SimSun"/>
-        </w:rPr>
-        <w:t>sudo</w:t>
-      </w:r>
-      <w:proofErr w:type="spellEnd"/>
-      <w:r>
-        <w:rPr>
-          <w:rFonts w:ascii="Times" w:eastAsia="SimSun" w:hAnsi="Times" w:cs="SimSun"/>
-        </w:rPr>
-        <w:t xml:space="preserve"> docker image ls,</w:t>
+      <w:r>
+        <w:rPr>
+          <w:rFonts w:ascii="Times" w:eastAsia="SimSun" w:hAnsi="Times" w:cs="SimSun"/>
+        </w:rPr>
+        <w:t>sudo docker image ls,</w:t>
       </w:r>
       <w:r>
         <w:rPr>
@@ -2779,7 +2656,7 @@
       <w:pPr>
         <w:spacing w:before="100" w:beforeAutospacing="1" w:after="100" w:afterAutospacing="1" w:line="240" w:lineRule="auto"/>
         <w:rPr>
-          <w:rFonts w:ascii="Times" w:eastAsia="SimSun" w:hAnsi="Times" w:cs="SimSun" w:hint="eastAsia"/>
+          <w:rFonts w:ascii="Times" w:eastAsia="SimSun" w:hAnsi="Times" w:cs="SimSun"/>
         </w:rPr>
       </w:pPr>
       <w:r>
@@ -2803,7 +2680,7 @@
                     <pic:cNvPicPr/>
                   </pic:nvPicPr>
                   <pic:blipFill>
-                    <a:blip r:embed="rId10">
+                    <a:blip r:embed="rId11">
                       <a:extLst>
                         <a:ext uri="{28A0092B-C50C-407E-A947-70E740481C1C}">
                           <a14:useLocalDpi xmlns:a14="http://schemas.microsoft.com/office/drawing/2010/main" val="0"/>
@@ -2834,7 +2711,7 @@
       <w:pPr>
         <w:spacing w:before="100" w:beforeAutospacing="1" w:after="100" w:afterAutospacing="1" w:line="240" w:lineRule="auto"/>
         <w:rPr>
-          <w:rFonts w:ascii="Times" w:eastAsia="SimSun" w:hAnsi="Times" w:cs="SimSun" w:hint="eastAsia"/>
+          <w:rFonts w:ascii="Times" w:eastAsia="SimSun" w:hAnsi="Times" w:cs="SimSun"/>
         </w:rPr>
       </w:pPr>
     </w:p>
@@ -2893,14 +2770,12 @@
         </w:rPr>
         <w:t>在</w:t>
       </w:r>
-      <w:proofErr w:type="spellStart"/>
       <w:r>
         <w:rPr>
           <w:rFonts w:ascii="Times" w:eastAsia="SimSun" w:hAnsi="Times" w:cs="Times New Roman"/>
         </w:rPr>
         <w:t>wsl</w:t>
       </w:r>
-      <w:proofErr w:type="spellEnd"/>
       <w:r>
         <w:rPr>
           <w:rFonts w:ascii="Times" w:eastAsia="SimSun" w:hAnsi="Times" w:cs="Times New Roman"/>
@@ -2932,7 +2807,7 @@
       <w:pPr>
         <w:spacing w:before="100" w:beforeAutospacing="1" w:after="100" w:afterAutospacing="1" w:line="240" w:lineRule="auto"/>
         <w:rPr>
-          <w:rFonts w:ascii="Times" w:eastAsia="SimSun" w:hAnsi="Times" w:cs="SimSun" w:hint="eastAsia"/>
+          <w:rFonts w:ascii="Times" w:eastAsia="SimSun" w:hAnsi="Times" w:cs="SimSun"/>
         </w:rPr>
       </w:pPr>
       <w:r>
@@ -2970,7 +2845,7 @@
                     <pic:cNvPicPr/>
                   </pic:nvPicPr>
                   <pic:blipFill>
-                    <a:blip r:embed="rId11">
+                    <a:blip r:embed="rId12">
                       <a:extLst>
                         <a:ext uri="{28A0092B-C50C-407E-A947-70E740481C1C}">
                           <a14:useLocalDpi xmlns:a14="http://schemas.microsoft.com/office/drawing/2010/main" val="0"/>
@@ -3001,7 +2876,7 @@
       <w:pPr>
         <w:spacing w:before="100" w:beforeAutospacing="1" w:after="100" w:afterAutospacing="1" w:line="240" w:lineRule="auto"/>
         <w:rPr>
-          <w:rFonts w:ascii="Times" w:eastAsia="SimSun" w:hAnsi="Times" w:cs="SimSun" w:hint="eastAsia"/>
+          <w:rFonts w:ascii="Times" w:eastAsia="SimSun" w:hAnsi="Times" w:cs="SimSun"/>
         </w:rPr>
       </w:pPr>
       <w:r>
@@ -3039,7 +2914,7 @@
       <w:pPr>
         <w:spacing w:before="100" w:beforeAutospacing="1" w:after="100" w:afterAutospacing="1" w:line="240" w:lineRule="auto"/>
         <w:rPr>
-          <w:rFonts w:ascii="Times" w:eastAsia="SimSun" w:hAnsi="Times" w:cs="SimSun" w:hint="eastAsia"/>
+          <w:rFonts w:ascii="Times" w:eastAsia="SimSun" w:hAnsi="Times" w:cs="SimSun"/>
         </w:rPr>
       </w:pPr>
       <w:r>
@@ -3063,7 +2938,7 @@
                     <pic:cNvPicPr/>
                   </pic:nvPicPr>
                   <pic:blipFill>
-                    <a:blip r:embed="rId12">
+                    <a:blip r:embed="rId13">
                       <a:extLst>
                         <a:ext uri="{28A0092B-C50C-407E-A947-70E740481C1C}">
                           <a14:useLocalDpi xmlns:a14="http://schemas.microsoft.com/office/drawing/2010/main" val="0"/>
@@ -3094,16 +2969,146 @@
       <w:pPr>
         <w:spacing w:before="100" w:beforeAutospacing="1" w:after="100" w:afterAutospacing="1" w:line="240" w:lineRule="auto"/>
         <w:rPr>
+          <w:rFonts w:ascii="Times" w:eastAsia="SimSun" w:hAnsi="Times" w:cs="SimSun"/>
+        </w:rPr>
+      </w:pPr>
+      <w:r>
+        <w:rPr>
+          <w:rFonts w:ascii="Times" w:eastAsia="SimSun" w:hAnsi="Times" w:cs="SimSun"/>
+          <w:b/>
+          <w:bCs/>
+        </w:rPr>
+        <w:t>在上面这个例子里，这个</w:t>
+      </w:r>
+      <w:r>
+        <w:rPr>
+          <w:rFonts w:ascii="Times" w:eastAsia="SimSun" w:hAnsi="Times" w:cs="SimSun"/>
+          <w:b/>
+          <w:bCs/>
+        </w:rPr>
+        <w:t>container</w:t>
+      </w:r>
+      <w:r>
+        <w:rPr>
+          <w:rFonts w:ascii="Times" w:eastAsia="SimSun" w:hAnsi="Times" w:cs="SimSun"/>
+          <w:b/>
+          <w:bCs/>
+        </w:rPr>
+        <w:t>的</w:t>
+      </w:r>
+      <w:r>
+        <w:rPr>
+          <w:rFonts w:ascii="Times" w:eastAsia="SimSun" w:hAnsi="Times" w:cs="SimSun"/>
+          <w:b/>
+          <w:bCs/>
+        </w:rPr>
+        <w:t>ID</w:t>
+      </w:r>
+      <w:r>
+        <w:rPr>
+          <w:rFonts w:ascii="Times" w:eastAsia="SimSun" w:hAnsi="Times" w:cs="SimSun"/>
+          <w:b/>
+          <w:bCs/>
+        </w:rPr>
+        <w:t>是</w:t>
+      </w:r>
+      <w:r>
+        <w:rPr>
+          <w:rFonts w:ascii="Times" w:eastAsia="SimSun" w:hAnsi="Times" w:cs="SimSun"/>
+          <w:b/>
+          <w:bCs/>
+        </w:rPr>
+        <w:t>f04a09d534c2,</w:t>
+      </w:r>
+      <w:r>
+        <w:rPr>
+          <w:rFonts w:ascii="Times" w:eastAsia="SimSun" w:hAnsi="Times" w:cs="SimSun"/>
+          <w:b/>
+          <w:bCs/>
+        </w:rPr>
+        <w:t>名字是</w:t>
+      </w:r>
+      <w:r>
+        <w:rPr>
+          <w:rFonts w:ascii="Times" w:eastAsia="SimSun" w:hAnsi="Times" w:cs="SimSun"/>
+          <w:b/>
+          <w:bCs/>
+        </w:rPr>
+        <w:t>pytorch_container</w:t>
+      </w:r>
+      <w:r>
+        <w:rPr>
           <w:rFonts w:ascii="Times" w:eastAsia="SimSun" w:hAnsi="Times" w:cs="SimSun" w:hint="eastAsia"/>
-        </w:rPr>
-      </w:pPr>
-      <w:r>
-        <w:rPr>
-          <w:rFonts w:ascii="Times" w:eastAsia="SimSun" w:hAnsi="Times" w:cs="SimSun"/>
-          <w:b/>
-          <w:bCs/>
-        </w:rPr>
-        <w:t>在上面这个例子里，这个</w:t>
+          <w:b/>
+          <w:bCs/>
+        </w:rPr>
+        <w:t>，</w:t>
+      </w:r>
+      <w:r>
+        <w:rPr>
+          <w:rFonts w:ascii="Times" w:eastAsia="SimSun" w:hAnsi="Times" w:cs="SimSun" w:hint="eastAsia"/>
+        </w:rPr>
+        <w:t>名字可以在</w:t>
+      </w:r>
+      <w:r>
+        <w:rPr>
+          <w:rFonts w:ascii="Times" w:eastAsia="SimSun" w:hAnsi="Times" w:cs="Times New Roman"/>
+        </w:rPr>
+        <w:t>D:/</w:t>
+      </w:r>
+      <w:r>
+        <w:rPr>
+          <w:rFonts w:ascii="Times" w:eastAsia="SimSun" w:hAnsi="Times" w:cs="Times New Roman"/>
+        </w:rPr>
+        <w:t>Standard_</w:t>
+      </w:r>
+      <w:r>
+        <w:rPr>
+          <w:rFonts w:ascii="Times" w:eastAsia="SimSun" w:hAnsi="Times" w:cs="Times New Roman"/>
+        </w:rPr>
+        <w:t>docker</w:t>
+      </w:r>
+      <w:r>
+        <w:rPr>
+          <w:rFonts w:ascii="Times" w:eastAsia="SimSun" w:hAnsi="Times" w:cs="Times New Roman"/>
+        </w:rPr>
+        <w:t>s</w:t>
+      </w:r>
+      <w:r>
+        <w:rPr>
+          <w:rFonts w:ascii="Times" w:eastAsia="SimSun" w:hAnsi="Times" w:cs="Times New Roman"/>
+        </w:rPr>
+        <w:t>/docker_pytorch/</w:t>
+      </w:r>
+      <w:r>
+        <w:rPr>
+          <w:rFonts w:ascii="Times" w:eastAsia="SimSun" w:hAnsi="Times" w:cs="Times New Roman" w:hint="eastAsia"/>
+        </w:rPr>
+        <w:t>run_jupyter.sh</w:t>
+      </w:r>
+      <w:r>
+        <w:rPr>
+          <w:rFonts w:ascii="Times" w:eastAsia="SimSun" w:hAnsi="Times" w:cs="Times New Roman" w:hint="eastAsia"/>
+        </w:rPr>
+        <w:t>里修改</w:t>
+      </w:r>
+    </w:p>
+    <w:p>
+      <w:pPr>
+        <w:spacing w:before="100" w:beforeAutospacing="1" w:after="100" w:afterAutospacing="1" w:line="240" w:lineRule="auto"/>
+        <w:rPr>
+          <w:rFonts w:ascii="Times" w:eastAsia="SimSun" w:hAnsi="Times" w:cs="SimSun"/>
+          <w:b/>
+          <w:bCs/>
+        </w:rPr>
+      </w:pPr>
+      <w:r>
+        <w:rPr>
+          <w:rFonts w:ascii="Times" w:eastAsia="SimSun" w:hAnsi="Times" w:cs="SimSun"/>
+          <w:b/>
+          <w:bCs/>
+        </w:rPr>
+        <w:t>这个</w:t>
       </w:r>
       <w:r>
         <w:rPr>
@@ -3119,99 +3124,155 @@
           <w:b/>
           <w:bCs/>
         </w:rPr>
-        <w:t>的</w:t>
-      </w:r>
-      <w:r>
-        <w:rPr>
-          <w:rFonts w:ascii="Times" w:eastAsia="SimSun" w:hAnsi="Times" w:cs="SimSun"/>
-          <w:b/>
-          <w:bCs/>
-        </w:rPr>
-        <w:t>ID</w:t>
-      </w:r>
-      <w:r>
-        <w:rPr>
-          <w:rFonts w:ascii="Times" w:eastAsia="SimSun" w:hAnsi="Times" w:cs="SimSun"/>
-          <w:b/>
-          <w:bCs/>
-        </w:rPr>
-        <w:t>是</w:t>
-      </w:r>
-      <w:r>
-        <w:rPr>
-          <w:rFonts w:ascii="Times" w:eastAsia="SimSun" w:hAnsi="Times" w:cs="SimSun"/>
-          <w:b/>
-          <w:bCs/>
-        </w:rPr>
-        <w:t>f04a09d534c2,</w:t>
-      </w:r>
-      <w:r>
-        <w:rPr>
-          <w:rFonts w:ascii="Times" w:eastAsia="SimSun" w:hAnsi="Times" w:cs="SimSun"/>
-          <w:b/>
-          <w:bCs/>
-        </w:rPr>
-        <w:t>名字是</w:t>
-      </w:r>
-      <w:proofErr w:type="spellStart"/>
-      <w:r>
-        <w:rPr>
-          <w:rFonts w:ascii="Times" w:eastAsia="SimSun" w:hAnsi="Times" w:cs="SimSun"/>
-          <w:b/>
-          <w:bCs/>
-        </w:rPr>
-        <w:t>pytorch_container</w:t>
-      </w:r>
-      <w:proofErr w:type="spellEnd"/>
+        <w:t>是可以</w:t>
+      </w:r>
+      <w:r>
+        <w:rPr>
+          <w:rFonts w:ascii="Times" w:eastAsia="SimSun" w:hAnsi="Times" w:cs="SimSun"/>
+          <w:b/>
+          <w:bCs/>
+        </w:rPr>
+        <w:t>access to</w:t>
+      </w:r>
+      <w:r>
+        <w:rPr>
+          <w:rFonts w:ascii="Times" w:eastAsia="SimSun" w:hAnsi="Times" w:cs="SimSun"/>
+          <w:b/>
+          <w:bCs/>
+        </w:rPr>
+        <w:t>整个电脑本地的</w:t>
+      </w:r>
       <w:r>
         <w:rPr>
           <w:rFonts w:ascii="Times" w:eastAsia="SimSun" w:hAnsi="Times" w:cs="SimSun" w:hint="eastAsia"/>
           <w:b/>
           <w:bCs/>
         </w:rPr>
-        <w:t>，</w:t>
+        <w:t>数据的</w:t>
+      </w:r>
+      <w:r>
+        <w:rPr>
+          <w:rFonts w:ascii="Times" w:eastAsia="SimSun" w:hAnsi="Times" w:cs="SimSun"/>
+          <w:b/>
+          <w:bCs/>
+        </w:rPr>
+        <w:t>，地址是</w:t>
+      </w:r>
+      <w:r>
+        <w:rPr>
+          <w:rFonts w:ascii="Times" w:eastAsia="SimSun" w:hAnsi="Times" w:cs="SimSun"/>
+          <w:b/>
+          <w:bCs/>
+        </w:rPr>
+        <w:t>/host/c</w:t>
+      </w:r>
+      <w:r>
+        <w:rPr>
+          <w:rFonts w:ascii="Times" w:eastAsia="SimSun" w:hAnsi="Times" w:cs="SimSun"/>
+          <w:b/>
+          <w:bCs/>
+        </w:rPr>
+        <w:t>（</w:t>
+      </w:r>
+      <w:r>
+        <w:rPr>
+          <w:rFonts w:ascii="Times" w:eastAsia="SimSun" w:hAnsi="Times" w:cs="SimSun"/>
+          <w:b/>
+          <w:bCs/>
+        </w:rPr>
+        <w:t>C</w:t>
+      </w:r>
+      <w:r>
+        <w:rPr>
+          <w:rFonts w:ascii="Times" w:eastAsia="SimSun" w:hAnsi="Times" w:cs="SimSun"/>
+          <w:b/>
+          <w:bCs/>
+        </w:rPr>
+        <w:t>盘）和</w:t>
+      </w:r>
+      <w:r>
+        <w:rPr>
+          <w:rFonts w:ascii="Times" w:eastAsia="SimSun" w:hAnsi="Times" w:cs="SimSun"/>
+          <w:b/>
+          <w:bCs/>
+        </w:rPr>
+        <w:t>/host/d</w:t>
+      </w:r>
+      <w:r>
+        <w:rPr>
+          <w:rFonts w:ascii="Times" w:eastAsia="SimSun" w:hAnsi="Times" w:cs="SimSun"/>
+          <w:b/>
+          <w:bCs/>
+        </w:rPr>
+        <w:t>（</w:t>
+      </w:r>
+      <w:r>
+        <w:rPr>
+          <w:rFonts w:ascii="Times" w:eastAsia="SimSun" w:hAnsi="Times" w:cs="SimSun"/>
+          <w:b/>
+          <w:bCs/>
+        </w:rPr>
+        <w:t>D</w:t>
+      </w:r>
+      <w:r>
+        <w:rPr>
+          <w:rFonts w:ascii="Times" w:eastAsia="SimSun" w:hAnsi="Times" w:cs="SimSun"/>
+          <w:b/>
+          <w:bCs/>
+        </w:rPr>
+        <w:t>盘）</w:t>
       </w:r>
       <w:r>
         <w:rPr>
           <w:rFonts w:ascii="Times" w:eastAsia="SimSun" w:hAnsi="Times" w:cs="SimSun" w:hint="eastAsia"/>
-        </w:rPr>
-        <w:t>名字可以在</w:t>
-      </w:r>
-      <w:r>
-        <w:rPr>
-          <w:rFonts w:ascii="Times" w:eastAsia="SimSun" w:hAnsi="Times" w:cs="Times New Roman"/>
-        </w:rPr>
-        <w:t>D:/docker/docker_pytorch/</w:t>
-      </w:r>
-      <w:r>
-        <w:rPr>
-          <w:rFonts w:ascii="Times" w:eastAsia="SimSun" w:hAnsi="Times" w:cs="Times New Roman" w:hint="eastAsia"/>
-        </w:rPr>
-        <w:t>run_jupyter.sh</w:t>
-      </w:r>
-      <w:r>
-        <w:rPr>
-          <w:rFonts w:ascii="Times" w:eastAsia="SimSun" w:hAnsi="Times" w:cs="Times New Roman" w:hint="eastAsia"/>
-        </w:rPr>
-        <w:t>里修改</w:t>
-      </w:r>
-    </w:p>
-    <w:p>
-      <w:pPr>
-        <w:spacing w:before="100" w:beforeAutospacing="1" w:after="100" w:afterAutospacing="1" w:line="240" w:lineRule="auto"/>
-        <w:rPr>
-          <w:rFonts w:ascii="Times" w:eastAsia="SimSun" w:hAnsi="Times" w:cs="SimSun" w:hint="eastAsia"/>
-          <w:b/>
-          <w:bCs/>
-        </w:rPr>
-      </w:pPr>
-      <w:r>
-        <w:rPr>
-          <w:rFonts w:ascii="Times" w:eastAsia="SimSun" w:hAnsi="Times" w:cs="SimSun"/>
-          <w:b/>
-          <w:bCs/>
-        </w:rPr>
-        <w:t>这个</w:t>
+          <w:b/>
+          <w:bCs/>
+        </w:rPr>
+        <w:t>，相当于它是你整台电脑的镜像</w:t>
+      </w:r>
+    </w:p>
+    <w:p>
+      <w:pPr>
+        <w:spacing w:before="100" w:beforeAutospacing="1" w:after="100" w:afterAutospacing="1" w:line="240" w:lineRule="auto"/>
+        <w:rPr>
+          <w:rFonts w:ascii="Times" w:eastAsia="Times New Roman" w:hAnsi="Times" w:cs="Times New Roman"/>
+          <w:b/>
+          <w:bCs/>
+        </w:rPr>
+      </w:pPr>
+    </w:p>
+    <w:p>
+      <w:pPr>
+        <w:spacing w:before="100" w:beforeAutospacing="1" w:after="100" w:afterAutospacing="1" w:line="240" w:lineRule="auto"/>
+        <w:rPr>
+          <w:rFonts w:ascii="Times" w:eastAsia="Times New Roman" w:hAnsi="Times" w:cs="Times New Roman"/>
+          <w:b/>
+          <w:bCs/>
+        </w:rPr>
+      </w:pPr>
+      <w:r>
+        <w:rPr>
+          <w:rFonts w:ascii="Times" w:eastAsia="Times New Roman" w:hAnsi="Times" w:cs="Times New Roman"/>
+          <w:b/>
+          <w:bCs/>
+        </w:rPr>
+        <w:t xml:space="preserve">Step </w:t>
+      </w:r>
+      <w:r>
+        <w:rPr>
+          <w:rFonts w:ascii="Times" w:eastAsia="Times New Roman" w:hAnsi="Times" w:cs="Times New Roman"/>
+          <w:b/>
+          <w:bCs/>
+        </w:rPr>
+        <w:t>9</w:t>
+      </w:r>
+      <w:r>
+        <w:rPr>
+          <w:rFonts w:ascii="Times" w:eastAsia="SimSun" w:hAnsi="Times" w:cs="SimSun"/>
+          <w:b/>
+          <w:bCs/>
+        </w:rPr>
+        <w:t>：在浏览器里打开这个</w:t>
       </w:r>
       <w:r>
         <w:rPr>
@@ -3221,180 +3282,12 @@
         </w:rPr>
         <w:t>container</w:t>
       </w:r>
-      <w:r>
-        <w:rPr>
-          <w:rFonts w:ascii="Times" w:eastAsia="SimSun" w:hAnsi="Times" w:cs="SimSun"/>
-          <w:b/>
-          <w:bCs/>
-        </w:rPr>
-        <w:t>是可以</w:t>
-      </w:r>
-      <w:r>
-        <w:rPr>
-          <w:rFonts w:ascii="Times" w:eastAsia="SimSun" w:hAnsi="Times" w:cs="SimSun"/>
-          <w:b/>
-          <w:bCs/>
-        </w:rPr>
-        <w:t>access to</w:t>
-      </w:r>
-      <w:r>
-        <w:rPr>
-          <w:rFonts w:ascii="Times" w:eastAsia="SimSun" w:hAnsi="Times" w:cs="SimSun"/>
-          <w:b/>
-          <w:bCs/>
-        </w:rPr>
-        <w:t>整个电脑本地的</w:t>
-      </w:r>
-      <w:r>
-        <w:rPr>
-          <w:rFonts w:ascii="Times" w:eastAsia="SimSun" w:hAnsi="Times" w:cs="SimSun" w:hint="eastAsia"/>
-          <w:b/>
-          <w:bCs/>
-        </w:rPr>
-        <w:t>数据的</w:t>
-      </w:r>
-      <w:r>
-        <w:rPr>
-          <w:rFonts w:ascii="Times" w:eastAsia="SimSun" w:hAnsi="Times" w:cs="SimSun"/>
-          <w:b/>
-          <w:bCs/>
-        </w:rPr>
-        <w:t>，地址是</w:t>
-      </w:r>
-      <w:r>
-        <w:rPr>
-          <w:rFonts w:ascii="Times" w:eastAsia="SimSun" w:hAnsi="Times" w:cs="SimSun"/>
-          <w:b/>
-          <w:bCs/>
-        </w:rPr>
-        <w:t>/host/c</w:t>
-      </w:r>
-      <w:r>
-        <w:rPr>
-          <w:rFonts w:ascii="Times" w:eastAsia="SimSun" w:hAnsi="Times" w:cs="SimSun"/>
-          <w:b/>
-          <w:bCs/>
-        </w:rPr>
-        <w:t>（</w:t>
-      </w:r>
-      <w:proofErr w:type="spellStart"/>
-      <w:r>
-        <w:rPr>
-          <w:rFonts w:ascii="Times" w:eastAsia="SimSun" w:hAnsi="Times" w:cs="SimSun"/>
-          <w:b/>
-          <w:bCs/>
-        </w:rPr>
-        <w:t>C</w:t>
-      </w:r>
-      <w:proofErr w:type="spellEnd"/>
-      <w:r>
-        <w:rPr>
-          <w:rFonts w:ascii="Times" w:eastAsia="SimSun" w:hAnsi="Times" w:cs="SimSun"/>
-          <w:b/>
-          <w:bCs/>
-        </w:rPr>
-        <w:t>盘）和</w:t>
-      </w:r>
-      <w:r>
-        <w:rPr>
-          <w:rFonts w:ascii="Times" w:eastAsia="SimSun" w:hAnsi="Times" w:cs="SimSun"/>
-          <w:b/>
-          <w:bCs/>
-        </w:rPr>
-        <w:t>/host/d</w:t>
-      </w:r>
-      <w:r>
-        <w:rPr>
-          <w:rFonts w:ascii="Times" w:eastAsia="SimSun" w:hAnsi="Times" w:cs="SimSun"/>
-          <w:b/>
-          <w:bCs/>
-        </w:rPr>
-        <w:t>（</w:t>
-      </w:r>
-      <w:proofErr w:type="spellStart"/>
-      <w:r>
-        <w:rPr>
-          <w:rFonts w:ascii="Times" w:eastAsia="SimSun" w:hAnsi="Times" w:cs="SimSun"/>
-          <w:b/>
-          <w:bCs/>
-        </w:rPr>
-        <w:t>D</w:t>
-      </w:r>
-      <w:proofErr w:type="spellEnd"/>
-      <w:r>
-        <w:rPr>
-          <w:rFonts w:ascii="Times" w:eastAsia="SimSun" w:hAnsi="Times" w:cs="SimSun"/>
-          <w:b/>
-          <w:bCs/>
-        </w:rPr>
-        <w:t>盘）</w:t>
-      </w:r>
-      <w:r>
-        <w:rPr>
-          <w:rFonts w:ascii="Times" w:eastAsia="SimSun" w:hAnsi="Times" w:cs="SimSun" w:hint="eastAsia"/>
-          <w:b/>
-          <w:bCs/>
-        </w:rPr>
-        <w:t>，相当于它是你整台电脑的镜像</w:t>
-      </w:r>
-    </w:p>
-    <w:p>
-      <w:pPr>
-        <w:spacing w:before="100" w:beforeAutospacing="1" w:after="100" w:afterAutospacing="1" w:line="240" w:lineRule="auto"/>
-        <w:rPr>
-          <w:rFonts w:ascii="Times" w:eastAsia="Times New Roman" w:hAnsi="Times" w:cs="Times New Roman"/>
-          <w:b/>
-          <w:bCs/>
-        </w:rPr>
-      </w:pPr>
-    </w:p>
-    <w:p>
-      <w:pPr>
-        <w:spacing w:before="100" w:beforeAutospacing="1" w:after="100" w:afterAutospacing="1" w:line="240" w:lineRule="auto"/>
-        <w:rPr>
-          <w:rFonts w:ascii="Times" w:eastAsia="Times New Roman" w:hAnsi="Times" w:cs="Times New Roman"/>
-          <w:b/>
-          <w:bCs/>
-        </w:rPr>
-      </w:pPr>
-      <w:r>
-        <w:rPr>
-          <w:rFonts w:ascii="Times" w:eastAsia="Times New Roman" w:hAnsi="Times" w:cs="Times New Roman"/>
-          <w:b/>
-          <w:bCs/>
-        </w:rPr>
-        <w:t xml:space="preserve">Step </w:t>
-      </w:r>
-      <w:r>
-        <w:rPr>
-          <w:rFonts w:ascii="Times" w:eastAsia="Times New Roman" w:hAnsi="Times" w:cs="Times New Roman"/>
-          <w:b/>
-          <w:bCs/>
-        </w:rPr>
-        <w:t>9</w:t>
-      </w:r>
-      <w:r>
-        <w:rPr>
-          <w:rFonts w:ascii="Times" w:eastAsia="SimSun" w:hAnsi="Times" w:cs="SimSun"/>
-          <w:b/>
-          <w:bCs/>
-        </w:rPr>
-        <w:t>：在浏览器里打开这个</w:t>
-      </w:r>
-      <w:r>
-        <w:rPr>
-          <w:rFonts w:ascii="Times" w:eastAsia="SimSun" w:hAnsi="Times" w:cs="SimSun"/>
-          <w:b/>
-          <w:bCs/>
-        </w:rPr>
-        <w:t>container</w:t>
-      </w:r>
-    </w:p>
-    <w:p>
-      <w:pPr>
-        <w:spacing w:before="100" w:beforeAutospacing="1" w:after="100" w:afterAutospacing="1" w:line="240" w:lineRule="auto"/>
-        <w:rPr>
-          <w:rFonts w:ascii="Times" w:eastAsia="SimSun" w:hAnsi="Times" w:cs="Times New Roman" w:hint="eastAsia"/>
+    </w:p>
+    <w:p>
+      <w:pPr>
+        <w:spacing w:before="100" w:beforeAutospacing="1" w:after="100" w:afterAutospacing="1" w:line="240" w:lineRule="auto"/>
+        <w:rPr>
+          <w:rFonts w:ascii="Times" w:eastAsia="SimSun" w:hAnsi="Times" w:cs="Times New Roman"/>
         </w:rPr>
       </w:pPr>
       <w:r>
@@ -3411,7 +3304,7 @@
         </w:rPr>
         <w:t>地址栏输入</w:t>
       </w:r>
-      <w:hyperlink r:id="rId13" w:history="1">
+      <w:hyperlink r:id="rId14" w:history="1">
         <w:r>
           <w:rPr>
             <w:rStyle w:val="Hyperlink"/>
@@ -3430,7 +3323,6 @@
         </w:rPr>
         <w:t>，密码是</w:t>
       </w:r>
-      <w:proofErr w:type="spellStart"/>
       <w:r>
         <w:rPr>
           <w:rFonts w:ascii="Times" w:eastAsia="SimSun" w:hAnsi="Times" w:cs="Times New Roman"/>
@@ -3439,7 +3331,6 @@
         </w:rPr>
         <w:t>mypw</w:t>
       </w:r>
-      <w:proofErr w:type="spellEnd"/>
       <w:r>
         <w:rPr>
           <w:rFonts w:ascii="Times" w:eastAsia="SimSun" w:hAnsi="Times" w:cs="Times New Roman"/>
@@ -3451,7 +3342,7 @@
       <w:pPr>
         <w:spacing w:before="100" w:beforeAutospacing="1" w:after="100" w:afterAutospacing="1" w:line="240" w:lineRule="auto"/>
         <w:rPr>
-          <w:rFonts w:ascii="Times" w:eastAsia="SimSun" w:hAnsi="Times" w:cs="SimSun" w:hint="eastAsia"/>
+          <w:rFonts w:ascii="Times" w:eastAsia="SimSun" w:hAnsi="Times" w:cs="SimSun"/>
         </w:rPr>
       </w:pPr>
       <w:r>
@@ -3476,7 +3367,7 @@
                     <pic:cNvPicPr/>
                   </pic:nvPicPr>
                   <pic:blipFill>
-                    <a:blip r:embed="rId14">
+                    <a:blip r:embed="rId15">
                       <a:extLst>
                         <a:ext uri="{28A0092B-C50C-407E-A947-70E740481C1C}">
                           <a14:useLocalDpi xmlns:a14="http://schemas.microsoft.com/office/drawing/2010/main" val="0"/>
@@ -3507,47 +3398,51 @@
       <w:pPr>
         <w:spacing w:before="100" w:beforeAutospacing="1" w:after="100" w:afterAutospacing="1" w:line="240" w:lineRule="auto"/>
         <w:rPr>
+          <w:rFonts w:ascii="Times" w:eastAsia="SimSun" w:hAnsi="Times" w:cs="SimSun"/>
+        </w:rPr>
+      </w:pPr>
+      <w:r>
+        <w:rPr>
+          <w:rFonts w:ascii="Times" w:eastAsia="SimSun" w:hAnsi="Times" w:cs="SimSun"/>
+        </w:rPr>
+        <w:t>点击</w:t>
+      </w:r>
+      <w:r>
+        <w:rPr>
+          <w:rFonts w:ascii="Times" w:eastAsia="SimSun" w:hAnsi="Times" w:cs="SimSun"/>
+        </w:rPr>
+        <w:t>terminal</w:t>
+      </w:r>
+      <w:r>
+        <w:rPr>
+          <w:rFonts w:ascii="Times" w:eastAsia="SimSun" w:hAnsi="Times" w:cs="SimSun"/>
+        </w:rPr>
+        <w:t>，然后在里面尝试</w:t>
+      </w:r>
+      <w:r>
+        <w:rPr>
+          <w:rFonts w:ascii="Times" w:eastAsia="SimSun" w:hAnsi="Times" w:cs="SimSun"/>
+        </w:rPr>
+        <w:t>以下代码，如果没有报错</w:t>
+      </w:r>
+      <w:r>
+        <w:rPr>
           <w:rFonts w:ascii="Times" w:eastAsia="SimSun" w:hAnsi="Times" w:cs="SimSun" w:hint="eastAsia"/>
         </w:rPr>
-      </w:pPr>
-      <w:r>
-        <w:rPr>
-          <w:rFonts w:ascii="Times" w:eastAsia="SimSun" w:hAnsi="Times" w:cs="SimSun"/>
-        </w:rPr>
-        <w:t>点击</w:t>
-      </w:r>
-      <w:r>
-        <w:rPr>
-          <w:rFonts w:ascii="Times" w:eastAsia="SimSun" w:hAnsi="Times" w:cs="SimSun"/>
-        </w:rPr>
-        <w:t>terminal</w:t>
-      </w:r>
-      <w:r>
-        <w:rPr>
-          <w:rFonts w:ascii="Times" w:eastAsia="SimSun" w:hAnsi="Times" w:cs="SimSun"/>
-        </w:rPr>
-        <w:t>，然后在里面尝试</w:t>
-      </w:r>
-      <w:r>
-        <w:rPr>
-          <w:rFonts w:ascii="Times" w:eastAsia="SimSun" w:hAnsi="Times" w:cs="SimSun"/>
-        </w:rPr>
-        <w:t>以下代码，如果没有报错说明</w:t>
-      </w:r>
-      <w:r>
-        <w:rPr>
-          <w:rFonts w:ascii="Times" w:eastAsia="SimSun" w:hAnsi="Times" w:cs="SimSun"/>
-        </w:rPr>
-        <w:t xml:space="preserve"> + </w:t>
-      </w:r>
-      <w:proofErr w:type="spellStart"/>
-      <w:r>
-        <w:rPr>
-          <w:rFonts w:ascii="Times" w:eastAsia="SimSun" w:hAnsi="Times" w:cs="SimSun"/>
-        </w:rPr>
-        <w:t>Cuda</w:t>
-      </w:r>
-      <w:proofErr w:type="spellEnd"/>
+        <w:t>以及</w:t>
+      </w:r>
+      <w:r>
+        <w:rPr>
+          <w:rFonts w:ascii="Times" w:eastAsia="SimSun" w:hAnsi="Times" w:cs="SimSun" w:hint="eastAsia"/>
+        </w:rPr>
+        <w:t>C</w:t>
+      </w:r>
+      <w:r>
+        <w:rPr>
+          <w:rFonts w:ascii="Times" w:eastAsia="SimSun" w:hAnsi="Times" w:cs="SimSun"/>
+        </w:rPr>
+        <w:t>UDA</w:t>
+      </w:r>
       <w:r>
         <w:rPr>
           <w:rFonts w:ascii="Times" w:eastAsia="SimSun" w:hAnsi="Times" w:cs="SimSun"/>
@@ -3565,7 +3460,7 @@
       <w:pPr>
         <w:spacing w:before="100" w:beforeAutospacing="1" w:after="100" w:afterAutospacing="1" w:line="240" w:lineRule="auto"/>
         <w:rPr>
-          <w:rFonts w:ascii="Times" w:eastAsia="SimSun" w:hAnsi="Times" w:cs="SimSun" w:hint="eastAsia"/>
+          <w:rFonts w:ascii="Times" w:eastAsia="SimSun" w:hAnsi="Times" w:cs="SimSun"/>
         </w:rPr>
       </w:pPr>
       <w:r>
@@ -3589,7 +3484,7 @@
                     <pic:cNvPicPr/>
                   </pic:nvPicPr>
                   <pic:blipFill>
-                    <a:blip r:embed="rId15">
+                    <a:blip r:embed="rId16">
                       <a:extLst>
                         <a:ext uri="{28A0092B-C50C-407E-A947-70E740481C1C}">
                           <a14:useLocalDpi xmlns:a14="http://schemas.microsoft.com/office/drawing/2010/main" val="0"/>
@@ -3649,7 +3544,6 @@
         </w:rPr>
         <w:t>：在</w:t>
       </w:r>
-      <w:proofErr w:type="spellStart"/>
       <w:r>
         <w:rPr>
           <w:rFonts w:ascii="Times" w:eastAsia="SimSun" w:hAnsi="Times" w:cs="SimSun"/>
@@ -3658,7 +3552,6 @@
         </w:rPr>
         <w:t>VSCode</w:t>
       </w:r>
-      <w:proofErr w:type="spellEnd"/>
       <w:r>
         <w:rPr>
           <w:rFonts w:ascii="Times" w:eastAsia="SimSun" w:hAnsi="Times" w:cs="SimSun"/>
@@ -3680,7 +3573,7 @@
       <w:pPr>
         <w:spacing w:before="100" w:beforeAutospacing="1" w:after="100" w:afterAutospacing="1" w:line="240" w:lineRule="auto"/>
         <w:rPr>
-          <w:rFonts w:ascii="Times" w:eastAsia="SimSun" w:hAnsi="Times" w:cs="Times New Roman" w:hint="eastAsia"/>
+          <w:rFonts w:ascii="Times" w:eastAsia="SimSun" w:hAnsi="Times" w:cs="Times New Roman"/>
         </w:rPr>
       </w:pPr>
       <w:r>
@@ -3689,14 +3582,12 @@
         </w:rPr>
         <w:t>下载</w:t>
       </w:r>
-      <w:proofErr w:type="spellStart"/>
       <w:r>
         <w:rPr>
           <w:rFonts w:ascii="Times" w:eastAsia="SimSun" w:hAnsi="Times" w:cs="Times New Roman"/>
         </w:rPr>
         <w:t>VScode</w:t>
       </w:r>
-      <w:proofErr w:type="spellEnd"/>
       <w:r>
         <w:rPr>
           <w:rFonts w:ascii="Times" w:eastAsia="SimSun" w:hAnsi="Times" w:cs="Times New Roman"/>
@@ -3738,7 +3629,7 @@
       <w:pPr>
         <w:spacing w:before="100" w:beforeAutospacing="1" w:after="100" w:afterAutospacing="1" w:line="240" w:lineRule="auto"/>
         <w:rPr>
-          <w:rFonts w:ascii="Times" w:eastAsia="SimSun" w:hAnsi="Times" w:cs="Times New Roman" w:hint="eastAsia"/>
+          <w:rFonts w:ascii="Times" w:eastAsia="SimSun" w:hAnsi="Times" w:cs="Times New Roman"/>
         </w:rPr>
       </w:pPr>
       <w:r>
@@ -3789,7 +3680,7 @@
       <w:pPr>
         <w:spacing w:before="100" w:beforeAutospacing="1" w:after="100" w:afterAutospacing="1" w:line="240" w:lineRule="auto"/>
         <w:rPr>
-          <w:rFonts w:ascii="Times" w:eastAsia="SimSun" w:hAnsi="Times" w:cs="Times New Roman" w:hint="eastAsia"/>
+          <w:rFonts w:ascii="Times" w:eastAsia="SimSun" w:hAnsi="Times" w:cs="Times New Roman"/>
         </w:rPr>
       </w:pPr>
       <w:r>
@@ -3813,7 +3704,7 @@
                     <pic:cNvPicPr/>
                   </pic:nvPicPr>
                   <pic:blipFill>
-                    <a:blip r:embed="rId16">
+                    <a:blip r:embed="rId17">
                       <a:extLst>
                         <a:ext uri="{28A0092B-C50C-407E-A947-70E740481C1C}">
                           <a14:useLocalDpi xmlns:a14="http://schemas.microsoft.com/office/drawing/2010/main" val="0"/>
@@ -3844,7 +3735,7 @@
       <w:pPr>
         <w:spacing w:before="100" w:beforeAutospacing="1" w:after="100" w:afterAutospacing="1" w:line="240" w:lineRule="auto"/>
         <w:rPr>
-          <w:rFonts w:ascii="Times" w:eastAsia="SimSun" w:hAnsi="Times" w:cs="Times New Roman" w:hint="eastAsia"/>
+          <w:rFonts w:ascii="Times" w:eastAsia="SimSun" w:hAnsi="Times" w:cs="Times New Roman"/>
         </w:rPr>
       </w:pPr>
       <w:r>
@@ -3876,7 +3767,7 @@
       <w:pPr>
         <w:spacing w:before="100" w:beforeAutospacing="1" w:after="100" w:afterAutospacing="1" w:line="240" w:lineRule="auto"/>
         <w:rPr>
-          <w:rFonts w:ascii="Times" w:eastAsia="SimSun" w:hAnsi="Times" w:cs="Times New Roman" w:hint="eastAsia"/>
+          <w:rFonts w:ascii="Times" w:eastAsia="SimSun" w:hAnsi="Times" w:cs="Times New Roman"/>
         </w:rPr>
       </w:pPr>
       <w:r>
@@ -3900,7 +3791,7 @@
                     <pic:cNvPicPr/>
                   </pic:nvPicPr>
                   <pic:blipFill>
-                    <a:blip r:embed="rId17">
+                    <a:blip r:embed="rId18">
                       <a:extLst>
                         <a:ext uri="{28A0092B-C50C-407E-A947-70E740481C1C}">
                           <a14:useLocalDpi xmlns:a14="http://schemas.microsoft.com/office/drawing/2010/main" val="0"/>
@@ -3931,66 +3822,506 @@
       <w:pPr>
         <w:spacing w:before="100" w:beforeAutospacing="1" w:after="100" w:afterAutospacing="1" w:line="240" w:lineRule="auto"/>
         <w:rPr>
+          <w:rFonts w:ascii="Times" w:eastAsia="SimSun" w:hAnsi="Times" w:cs="Times New Roman"/>
+        </w:rPr>
+      </w:pPr>
+      <w:r>
+        <w:rPr>
+          <w:rFonts w:ascii="Times" w:eastAsia="SimSun" w:hAnsi="Times" w:cs="Times New Roman"/>
+        </w:rPr>
+        <w:t>在</w:t>
+      </w:r>
+      <w:r>
+        <w:rPr>
+          <w:rFonts w:ascii="Times" w:eastAsia="SimSun" w:hAnsi="Times" w:cs="Times New Roman"/>
+        </w:rPr>
+        <w:t>VSCode</w:t>
+      </w:r>
+      <w:r>
+        <w:rPr>
+          <w:rFonts w:ascii="Times" w:eastAsia="SimSun" w:hAnsi="Times" w:cs="Times New Roman"/>
+        </w:rPr>
+        <w:t>界面点击</w:t>
+      </w:r>
+      <w:r>
+        <w:rPr>
+          <w:rFonts w:ascii="Times" w:eastAsia="SimSun" w:hAnsi="Times" w:cs="Times New Roman"/>
+        </w:rPr>
+        <w:t>Ctrl+Tab+P</w:t>
+      </w:r>
+      <w:r>
+        <w:rPr>
+          <w:rFonts w:ascii="Times" w:eastAsia="SimSun" w:hAnsi="Times" w:cs="Times New Roman"/>
+        </w:rPr>
+        <w:t>，然后在出现的下拉菜单里找到</w:t>
+      </w:r>
+      <w:r>
+        <w:rPr>
+          <w:rFonts w:ascii="Times" w:eastAsia="SimSun" w:hAnsi="Times" w:cs="Times New Roman"/>
+          <w:b/>
+          <w:bCs/>
+        </w:rPr>
+        <w:t>Dev Container: Attach to Running Container</w:t>
+      </w:r>
+      <w:r>
+        <w:rPr>
+          <w:rFonts w:ascii="Times" w:eastAsia="SimSun" w:hAnsi="Times" w:cs="Times New Roman"/>
+        </w:rPr>
+        <w:t>，点击，选择</w:t>
+      </w:r>
+      <w:r>
+        <w:rPr>
           <w:rFonts w:ascii="Times" w:eastAsia="SimSun" w:hAnsi="Times" w:cs="Times New Roman" w:hint="eastAsia"/>
         </w:rPr>
-      </w:pPr>
-      <w:r>
-        <w:rPr>
-          <w:rFonts w:ascii="Times" w:eastAsia="SimSun" w:hAnsi="Times" w:cs="Times New Roman"/>
-        </w:rPr>
-        <w:t>在</w:t>
-      </w:r>
-      <w:proofErr w:type="spellStart"/>
-      <w:r>
-        <w:rPr>
-          <w:rFonts w:ascii="Times" w:eastAsia="SimSun" w:hAnsi="Times" w:cs="Times New Roman"/>
-        </w:rPr>
-        <w:t>VSCode</w:t>
-      </w:r>
-      <w:proofErr w:type="spellEnd"/>
-      <w:r>
-        <w:rPr>
-          <w:rFonts w:ascii="Times" w:eastAsia="SimSun" w:hAnsi="Times" w:cs="Times New Roman"/>
-        </w:rPr>
-        <w:t>界面点击</w:t>
-      </w:r>
-      <w:proofErr w:type="spellStart"/>
-      <w:r>
-        <w:rPr>
-          <w:rFonts w:ascii="Times" w:eastAsia="SimSun" w:hAnsi="Times" w:cs="Times New Roman"/>
-        </w:rPr>
-        <w:t>Ctrl+Tab+P</w:t>
-      </w:r>
-      <w:proofErr w:type="spellEnd"/>
-      <w:r>
-        <w:rPr>
-          <w:rFonts w:ascii="Times" w:eastAsia="SimSun" w:hAnsi="Times" w:cs="Times New Roman"/>
-        </w:rPr>
-        <w:t>，然后在出现的下拉菜单里找到</w:t>
-      </w:r>
-      <w:r>
-        <w:rPr>
-          <w:rFonts w:ascii="Times" w:eastAsia="SimSun" w:hAnsi="Times" w:cs="Times New Roman"/>
-          <w:b/>
-          <w:bCs/>
-        </w:rPr>
-        <w:t>Dev Container: Attach to Running Container</w:t>
-      </w:r>
-      <w:r>
-        <w:rPr>
-          <w:rFonts w:ascii="Times" w:eastAsia="SimSun" w:hAnsi="Times" w:cs="Times New Roman"/>
-        </w:rPr>
-        <w:t>，点击，选择</w:t>
+        <w:t>你想要的</w:t>
+      </w:r>
+      <w:r>
+        <w:rPr>
+          <w:rFonts w:ascii="Times" w:eastAsia="SimSun" w:hAnsi="Times" w:cs="Times New Roman"/>
+        </w:rPr>
+        <w:t>container</w:t>
+      </w:r>
+      <w:r>
+        <w:rPr>
+          <w:rFonts w:ascii="Times" w:eastAsia="SimSun" w:hAnsi="Times" w:cs="Times New Roman"/>
+        </w:rPr>
+        <w:t>后进入</w:t>
+      </w:r>
+    </w:p>
+    <w:p>
+      <w:pPr>
+        <w:spacing w:before="100" w:beforeAutospacing="1" w:after="100" w:afterAutospacing="1" w:line="240" w:lineRule="auto"/>
+        <w:rPr>
+          <w:rFonts w:ascii="Times" w:eastAsia="SimSun" w:hAnsi="Times" w:cs="Times New Roman"/>
+          <w:b/>
+          <w:bCs/>
+        </w:rPr>
+      </w:pPr>
+      <w:r>
+        <w:rPr>
+          <w:rFonts w:ascii="Times" w:eastAsia="SimSun" w:hAnsi="Times" w:cs="Times New Roman"/>
+        </w:rPr>
+        <w:t>此时会新跳出来一个</w:t>
+      </w:r>
+      <w:r>
+        <w:rPr>
+          <w:rFonts w:ascii="Times" w:eastAsia="SimSun" w:hAnsi="Times" w:cs="Times New Roman"/>
+        </w:rPr>
+        <w:t>vscode</w:t>
+      </w:r>
+      <w:r>
+        <w:rPr>
+          <w:rFonts w:ascii="Times" w:eastAsia="SimSun" w:hAnsi="Times" w:cs="Times New Roman"/>
+        </w:rPr>
+        <w:t>的窗口，</w:t>
+      </w:r>
+      <w:r>
+        <w:rPr>
+          <w:rFonts w:ascii="Times" w:eastAsia="SimSun" w:hAnsi="Times" w:cs="Times New Roman"/>
+          <w:b/>
+          <w:bCs/>
+        </w:rPr>
+        <w:t>它的左下角应该是</w:t>
+      </w:r>
+      <w:r>
+        <w:rPr>
+          <w:rFonts w:ascii="Times" w:eastAsia="SimSun" w:hAnsi="Times" w:cs="Times New Roman"/>
+          <w:b/>
+          <w:bCs/>
+        </w:rPr>
+        <w:t>ContainerXXX</w:t>
+      </w:r>
+      <w:r>
+        <w:rPr>
+          <w:rFonts w:ascii="Times" w:eastAsia="SimSun" w:hAnsi="Times" w:cs="Times New Roman"/>
+          <w:b/>
+          <w:bCs/>
+        </w:rPr>
+        <w:t>，表示已进入成功</w:t>
+      </w:r>
+    </w:p>
+    <w:p>
+      <w:pPr>
+        <w:spacing w:before="100" w:beforeAutospacing="1" w:after="100" w:afterAutospacing="1" w:line="240" w:lineRule="auto"/>
+        <w:rPr>
+          <w:rFonts w:ascii="Times" w:eastAsia="SimSun" w:hAnsi="Times" w:cs="Times New Roman"/>
+        </w:rPr>
+      </w:pPr>
+      <w:r>
+        <w:rPr>
+          <w:rFonts w:ascii="Times" w:eastAsia="SimSun" w:hAnsi="Times" w:cs="Times New Roman"/>
+        </w:rPr>
+        <w:t>在左边栏</w:t>
+      </w:r>
+      <w:r>
+        <w:rPr>
+          <w:rFonts w:ascii="Times" w:eastAsia="SimSun" w:hAnsi="Times" w:cs="Times New Roman"/>
+        </w:rPr>
+        <w:t>Open file</w:t>
+      </w:r>
+      <w:r>
+        <w:rPr>
+          <w:rFonts w:ascii="Times" w:eastAsia="SimSun" w:hAnsi="Times" w:cs="Times New Roman"/>
+        </w:rPr>
+        <w:t>里打开</w:t>
+      </w:r>
+      <w:r>
+        <w:rPr>
+          <w:rFonts w:ascii="Times" w:eastAsia="SimSun" w:hAnsi="Times" w:cs="Times New Roman"/>
+        </w:rPr>
+        <w:t>/host</w:t>
+      </w:r>
+      <w:r>
+        <w:rPr>
+          <w:rFonts w:ascii="Times" w:eastAsia="SimSun" w:hAnsi="Times" w:cs="Times New Roman"/>
+        </w:rPr>
+        <w:t>，就会看到我们的</w:t>
+      </w:r>
+      <w:r>
+        <w:rPr>
+          <w:rFonts w:ascii="Times" w:eastAsia="SimSun" w:hAnsi="Times" w:cs="Times New Roman"/>
+        </w:rPr>
+        <w:t>C</w:t>
+      </w:r>
+      <w:r>
+        <w:rPr>
+          <w:rFonts w:ascii="Times" w:eastAsia="SimSun" w:hAnsi="Times" w:cs="Times New Roman"/>
+        </w:rPr>
+        <w:t>盘和</w:t>
+      </w:r>
+      <w:r>
+        <w:rPr>
+          <w:rFonts w:ascii="Times" w:eastAsia="SimSun" w:hAnsi="Times" w:cs="Times New Roman"/>
+        </w:rPr>
+        <w:t>D</w:t>
+      </w:r>
+      <w:r>
+        <w:rPr>
+          <w:rFonts w:ascii="Times" w:eastAsia="SimSun" w:hAnsi="Times" w:cs="Times New Roman"/>
+        </w:rPr>
+        <w:t>盘所有文件，说明此时在</w:t>
+      </w:r>
+      <w:r>
+        <w:rPr>
+          <w:rFonts w:ascii="Times" w:eastAsia="SimSun" w:hAnsi="Times" w:cs="Times New Roman"/>
+        </w:rPr>
+        <w:t>vscode</w:t>
+      </w:r>
+      <w:r>
+        <w:rPr>
+          <w:rFonts w:ascii="Times" w:eastAsia="SimSun" w:hAnsi="Times" w:cs="Times New Roman"/>
+        </w:rPr>
+        <w:t>里我们已经能够同步</w:t>
+      </w:r>
+      <w:r>
+        <w:rPr>
+          <w:rFonts w:ascii="Times" w:eastAsia="SimSun" w:hAnsi="Times" w:cs="Times New Roman"/>
+        </w:rPr>
+        <w:t>access</w:t>
+      </w:r>
+      <w:r>
+        <w:rPr>
+          <w:rFonts w:ascii="Times" w:eastAsia="SimSun" w:hAnsi="Times" w:cs="Times New Roman"/>
+        </w:rPr>
+        <w:t>和编辑本地的文件</w:t>
+      </w:r>
+    </w:p>
+    <w:p>
+      <w:pPr>
+        <w:spacing w:before="100" w:beforeAutospacing="1" w:after="100" w:afterAutospacing="1" w:line="240" w:lineRule="auto"/>
+        <w:rPr>
+          <w:rFonts w:ascii="Times" w:eastAsia="SimSun" w:hAnsi="Times" w:cs="Times New Roman"/>
+        </w:rPr>
+      </w:pPr>
+    </w:p>
+    <w:p>
+      <w:pPr>
+        <w:spacing w:before="100" w:beforeAutospacing="1" w:after="100" w:afterAutospacing="1" w:line="240" w:lineRule="auto"/>
+        <w:rPr>
+          <w:rFonts w:ascii="Times" w:eastAsia="SimSun" w:hAnsi="Times" w:cs="Times New Roman"/>
+        </w:rPr>
+      </w:pPr>
+    </w:p>
+    <w:p>
+      <w:pPr>
+        <w:spacing w:before="100" w:beforeAutospacing="1" w:after="100" w:afterAutospacing="1" w:line="240" w:lineRule="auto"/>
+        <w:rPr>
+          <w:rFonts w:ascii="Times" w:eastAsia="SimSun" w:hAnsi="Times" w:cs="Times New Roman"/>
+        </w:rPr>
+      </w:pPr>
+      <w:r>
+        <w:rPr>
+          <w:rFonts w:ascii="Times" w:eastAsia="SimSun" w:hAnsi="Times" w:cs="Times New Roman"/>
+        </w:rPr>
+        <w:t>Q&amp;A</w:t>
+      </w:r>
+    </w:p>
+    <w:p>
+      <w:pPr>
+        <w:spacing w:before="100" w:beforeAutospacing="1" w:after="100" w:afterAutospacing="1" w:line="240" w:lineRule="auto"/>
+        <w:rPr>
+          <w:rFonts w:ascii="Times" w:eastAsia="SimSun" w:hAnsi="Times" w:cs="Times New Roman"/>
+          <w:b/>
+          <w:bCs/>
+        </w:rPr>
+      </w:pPr>
+      <w:r>
+        <w:rPr>
+          <w:rFonts w:ascii="Times" w:eastAsia="SimSun" w:hAnsi="Times" w:cs="Times New Roman"/>
+          <w:b/>
+          <w:bCs/>
+        </w:rPr>
+        <w:t xml:space="preserve">1. </w:t>
+      </w:r>
+      <w:r>
+        <w:rPr>
+          <w:rFonts w:ascii="Times" w:eastAsia="SimSun" w:hAnsi="Times" w:cs="Times New Roman"/>
+          <w:b/>
+          <w:bCs/>
+        </w:rPr>
+        <w:t>什么时候使用</w:t>
+      </w:r>
+      <w:r>
+        <w:rPr>
+          <w:rFonts w:ascii="Times" w:eastAsia="SimSun" w:hAnsi="Times" w:cs="Times New Roman"/>
+          <w:b/>
+          <w:bCs/>
+        </w:rPr>
+        <w:t>VScode</w:t>
+      </w:r>
+      <w:r>
+        <w:rPr>
+          <w:rFonts w:ascii="Times" w:eastAsia="SimSun" w:hAnsi="Times" w:cs="Times New Roman"/>
+          <w:b/>
+          <w:bCs/>
+        </w:rPr>
+        <w:t>里的</w:t>
+      </w:r>
+      <w:r>
+        <w:rPr>
+          <w:rFonts w:ascii="Times" w:eastAsia="SimSun" w:hAnsi="Times" w:cs="Times New Roman"/>
+          <w:b/>
+          <w:bCs/>
+        </w:rPr>
+        <w:t>container</w:t>
+      </w:r>
+      <w:r>
+        <w:rPr>
+          <w:rFonts w:ascii="Times" w:eastAsia="SimSun" w:hAnsi="Times" w:cs="Times New Roman"/>
+          <w:b/>
+          <w:bCs/>
+        </w:rPr>
+        <w:t>，什么时候使用网页里的</w:t>
+      </w:r>
+      <w:r>
+        <w:rPr>
+          <w:rFonts w:ascii="Times" w:eastAsia="SimSun" w:hAnsi="Times" w:cs="Times New Roman"/>
+          <w:b/>
+          <w:bCs/>
+        </w:rPr>
+        <w:t>container</w:t>
+      </w:r>
+    </w:p>
+    <w:p>
+      <w:pPr>
+        <w:spacing w:before="100" w:beforeAutospacing="1" w:after="100" w:afterAutospacing="1" w:line="240" w:lineRule="auto"/>
+        <w:rPr>
+          <w:rFonts w:ascii="Times" w:eastAsia="SimSun" w:hAnsi="Times" w:cs="Times New Roman"/>
+        </w:rPr>
+      </w:pPr>
+      <w:r>
+        <w:rPr>
+          <w:rFonts w:ascii="Times" w:eastAsia="SimSun" w:hAnsi="Times" w:cs="Times New Roman"/>
+        </w:rPr>
+        <w:t>VScode</w:t>
+      </w:r>
+      <w:r>
+        <w:rPr>
+          <w:rFonts w:ascii="Times" w:eastAsia="SimSun" w:hAnsi="Times" w:cs="Times New Roman"/>
+        </w:rPr>
+        <w:t>是用来写代码的，当你进入</w:t>
+      </w:r>
+      <w:r>
+        <w:rPr>
+          <w:rFonts w:ascii="Times" w:eastAsia="SimSun" w:hAnsi="Times" w:cs="Times New Roman"/>
+        </w:rPr>
+        <w:t>vscode container</w:t>
+      </w:r>
+      <w:r>
+        <w:rPr>
+          <w:rFonts w:ascii="Times" w:eastAsia="SimSun" w:hAnsi="Times" w:cs="Times New Roman"/>
+        </w:rPr>
+        <w:t>后，你可以直接在左边的文件栏里</w:t>
+      </w:r>
+      <w:r>
+        <w:rPr>
+          <w:rFonts w:ascii="Times" w:eastAsia="SimSun" w:hAnsi="Times" w:cs="Times New Roman"/>
+        </w:rPr>
+        <w:t>access/create/delete/edit</w:t>
+      </w:r>
+      <w:r>
+        <w:rPr>
+          <w:rFonts w:ascii="Times" w:eastAsia="SimSun" w:hAnsi="Times" w:cs="Times New Roman"/>
+        </w:rPr>
+        <w:t>文件，这就是你写代码的过程。</w:t>
+      </w:r>
+    </w:p>
+    <w:p>
+      <w:pPr>
+        <w:spacing w:before="100" w:beforeAutospacing="1" w:after="100" w:afterAutospacing="1" w:line="240" w:lineRule="auto"/>
+        <w:rPr>
+          <w:rFonts w:ascii="Times" w:eastAsia="SimSun" w:hAnsi="Times" w:cs="Times New Roman"/>
+        </w:rPr>
+      </w:pPr>
+      <w:r>
+        <w:rPr>
+          <w:rFonts w:ascii="Times" w:eastAsia="SimSun" w:hAnsi="Times" w:cs="Times New Roman"/>
+        </w:rPr>
+        <w:t>它的另一个很有用的地方在于可以运行</w:t>
+      </w:r>
+      <w:r>
+        <w:rPr>
+          <w:rFonts w:ascii="Times" w:eastAsia="SimSun" w:hAnsi="Times" w:cs="Times New Roman"/>
+        </w:rPr>
+        <w:t>jupyter notebook</w:t>
+      </w:r>
+      <w:r>
+        <w:rPr>
+          <w:rFonts w:ascii="Times" w:eastAsia="SimSun" w:hAnsi="Times" w:cs="Times New Roman"/>
+        </w:rPr>
+        <w:t>，对于一些需要可视化结果的代码，可以直接在</w:t>
+      </w:r>
+      <w:r>
+        <w:rPr>
+          <w:rFonts w:ascii="Times" w:eastAsia="SimSun" w:hAnsi="Times" w:cs="Times New Roman"/>
+        </w:rPr>
+        <w:t>vscode container</w:t>
+      </w:r>
+      <w:r>
+        <w:rPr>
+          <w:rFonts w:ascii="Times" w:eastAsia="SimSun" w:hAnsi="Times" w:cs="Times New Roman"/>
+        </w:rPr>
+        <w:t>里创建</w:t>
+      </w:r>
+      <w:r>
+        <w:rPr>
+          <w:rFonts w:ascii="Times" w:eastAsia="SimSun" w:hAnsi="Times" w:cs="Times New Roman"/>
+        </w:rPr>
+        <w:t>.ipynb</w:t>
+      </w:r>
+      <w:r>
+        <w:rPr>
+          <w:rFonts w:ascii="Times" w:eastAsia="SimSun" w:hAnsi="Times" w:cs="Times New Roman"/>
+        </w:rPr>
+        <w:t>文件，然后写代码。</w:t>
+      </w:r>
+    </w:p>
+    <w:p>
+      <w:pPr>
+        <w:spacing w:before="100" w:beforeAutospacing="1" w:after="100" w:afterAutospacing="1" w:line="240" w:lineRule="auto"/>
+        <w:rPr>
+          <w:rFonts w:ascii="Times" w:eastAsia="SimSun" w:hAnsi="Times" w:cs="Times New Roman"/>
+        </w:rPr>
+      </w:pPr>
+      <w:r>
+        <w:rPr>
+          <w:rFonts w:ascii="Times" w:eastAsia="SimSun" w:hAnsi="Times" w:cs="Times New Roman"/>
+        </w:rPr>
+        <w:t>网页里的</w:t>
+      </w:r>
+      <w:r>
+        <w:rPr>
+          <w:rFonts w:ascii="Times" w:eastAsia="SimSun" w:hAnsi="Times" w:cs="Times New Roman"/>
+        </w:rPr>
+        <w:t>container</w:t>
+      </w:r>
+      <w:r>
+        <w:rPr>
+          <w:rFonts w:ascii="Times" w:eastAsia="SimSun" w:hAnsi="Times" w:cs="Times New Roman"/>
+        </w:rPr>
+        <w:t>是</w:t>
       </w:r>
       <w:r>
         <w:rPr>
           <w:rFonts w:ascii="Times" w:eastAsia="SimSun" w:hAnsi="Times" w:cs="Times New Roman" w:hint="eastAsia"/>
         </w:rPr>
-        <w:t>你想要的</w:t>
-      </w:r>
-      <w:r>
-        <w:rPr>
-          <w:rFonts w:ascii="Times" w:eastAsia="SimSun" w:hAnsi="Times" w:cs="Times New Roman"/>
+        <w:t>用来</w:t>
+      </w:r>
+      <w:r>
+        <w:rPr>
+          <w:rFonts w:ascii="Times" w:eastAsia="SimSun" w:hAnsi="Times" w:cs="Times New Roman"/>
+        </w:rPr>
+        <w:t>运行文件的，当你在</w:t>
+      </w:r>
+      <w:r>
+        <w:rPr>
+          <w:rFonts w:ascii="Times" w:eastAsia="SimSun" w:hAnsi="Times" w:cs="Times New Roman"/>
+        </w:rPr>
+        <w:t>VScode</w:t>
+      </w:r>
+      <w:r>
+        <w:rPr>
+          <w:rFonts w:ascii="Times" w:eastAsia="SimSun" w:hAnsi="Times" w:cs="Times New Roman"/>
+        </w:rPr>
+        <w:t>里写好你的文件后（除了</w:t>
+      </w:r>
+      <w:r>
+        <w:rPr>
+          <w:rFonts w:ascii="Times" w:eastAsia="SimSun" w:hAnsi="Times" w:cs="Times New Roman"/>
+        </w:rPr>
+        <w:t>jupyter notebook</w:t>
+      </w:r>
+      <w:r>
+        <w:rPr>
+          <w:rFonts w:ascii="Times" w:eastAsia="SimSun" w:hAnsi="Times" w:cs="Times New Roman"/>
+        </w:rPr>
+        <w:t>直接在</w:t>
+      </w:r>
+      <w:r>
+        <w:rPr>
+          <w:rFonts w:ascii="Times" w:eastAsia="SimSun" w:hAnsi="Times" w:cs="Times New Roman"/>
+        </w:rPr>
+        <w:t>VScode</w:t>
+      </w:r>
+      <w:r>
+        <w:rPr>
+          <w:rFonts w:ascii="Times" w:eastAsia="SimSun" w:hAnsi="Times" w:cs="Times New Roman"/>
+        </w:rPr>
+        <w:t>里运行），</w:t>
+      </w:r>
+      <w:r>
+        <w:rPr>
+          <w:rFonts w:ascii="Times" w:eastAsia="SimSun" w:hAnsi="Times" w:cs="Times New Roman" w:hint="eastAsia"/>
+        </w:rPr>
+        <w:t>你的电脑本地</w:t>
+      </w:r>
+      <w:r>
+        <w:rPr>
+          <w:rFonts w:ascii="Times" w:eastAsia="SimSun" w:hAnsi="Times" w:cs="Times New Roman" w:hint="eastAsia"/>
+        </w:rPr>
+        <w:t>+</w:t>
+      </w:r>
+      <w:r>
+        <w:rPr>
+          <w:rFonts w:ascii="Times" w:eastAsia="SimSun" w:hAnsi="Times" w:cs="Times New Roman"/>
+        </w:rPr>
+        <w:t>V</w:t>
+      </w:r>
+      <w:r>
+        <w:rPr>
+          <w:rFonts w:ascii="Times" w:eastAsia="SimSun" w:hAnsi="Times" w:cs="Times New Roman" w:hint="eastAsia"/>
+        </w:rPr>
+        <w:t>scode</w:t>
+      </w:r>
+      <w:r>
+        <w:rPr>
+          <w:rFonts w:ascii="Times" w:eastAsia="SimSun" w:hAnsi="Times" w:cs="Times New Roman"/>
+        </w:rPr>
+        <w:t xml:space="preserve"> </w:t>
+      </w:r>
+      <w:r>
+        <w:rPr>
+          <w:rFonts w:ascii="Times" w:eastAsia="SimSun" w:hAnsi="Times" w:cs="Times New Roman" w:hint="eastAsia"/>
         </w:rPr>
         <w:t>container</w:t>
       </w:r>
@@ -3998,536 +4329,36 @@
         <w:rPr>
           <w:rFonts w:ascii="Times" w:eastAsia="SimSun" w:hAnsi="Times" w:cs="Times New Roman"/>
         </w:rPr>
-        <w:t>后进入</w:t>
-      </w:r>
-    </w:p>
-    <w:p>
-      <w:pPr>
-        <w:spacing w:before="100" w:beforeAutospacing="1" w:after="100" w:afterAutospacing="1" w:line="240" w:lineRule="auto"/>
+        <w:t>+</w:t>
+      </w:r>
+      <w:r>
         <w:rPr>
           <w:rFonts w:ascii="Times" w:eastAsia="SimSun" w:hAnsi="Times" w:cs="Times New Roman" w:hint="eastAsia"/>
-          <w:b/>
-          <w:bCs/>
-        </w:rPr>
-      </w:pPr>
-      <w:r>
-        <w:rPr>
-          <w:rFonts w:ascii="Times" w:eastAsia="SimSun" w:hAnsi="Times" w:cs="Times New Roman"/>
-        </w:rPr>
-        <w:t>此时会新跳出来一个</w:t>
-      </w:r>
-      <w:proofErr w:type="spellStart"/>
-      <w:r>
-        <w:rPr>
-          <w:rFonts w:ascii="Times" w:eastAsia="SimSun" w:hAnsi="Times" w:cs="Times New Roman"/>
-        </w:rPr>
-        <w:t>vscode</w:t>
-      </w:r>
-      <w:proofErr w:type="spellEnd"/>
-      <w:r>
-        <w:rPr>
-          <w:rFonts w:ascii="Times" w:eastAsia="SimSun" w:hAnsi="Times" w:cs="Times New Roman"/>
-        </w:rPr>
-        <w:t>的窗口，</w:t>
-      </w:r>
-      <w:r>
-        <w:rPr>
-          <w:rFonts w:ascii="Times" w:eastAsia="SimSun" w:hAnsi="Times" w:cs="Times New Roman"/>
-          <w:b/>
-          <w:bCs/>
-        </w:rPr>
-        <w:t>它的左下角应该是</w:t>
-      </w:r>
-      <w:proofErr w:type="spellStart"/>
-      <w:r>
-        <w:rPr>
-          <w:rFonts w:ascii="Times" w:eastAsia="SimSun" w:hAnsi="Times" w:cs="Times New Roman"/>
-          <w:b/>
-          <w:bCs/>
-        </w:rPr>
-        <w:t>ContainerXXX</w:t>
-      </w:r>
-      <w:proofErr w:type="spellEnd"/>
-      <w:r>
-        <w:rPr>
-          <w:rFonts w:ascii="Times" w:eastAsia="SimSun" w:hAnsi="Times" w:cs="Times New Roman"/>
-          <w:b/>
-          <w:bCs/>
-        </w:rPr>
-        <w:t>，表示已进入成功</w:t>
-      </w:r>
-    </w:p>
-    <w:p>
-      <w:pPr>
-        <w:spacing w:before="100" w:beforeAutospacing="1" w:after="100" w:afterAutospacing="1" w:line="240" w:lineRule="auto"/>
+        </w:rPr>
+        <w:t>网页</w:t>
+      </w:r>
+      <w:r>
         <w:rPr>
           <w:rFonts w:ascii="Times" w:eastAsia="SimSun" w:hAnsi="Times" w:cs="Times New Roman" w:hint="eastAsia"/>
         </w:rPr>
-      </w:pPr>
-      <w:r>
-        <w:rPr>
-          <w:rFonts w:ascii="Times" w:eastAsia="SimSun" w:hAnsi="Times" w:cs="Times New Roman"/>
-        </w:rPr>
-        <w:t>在左边栏</w:t>
-      </w:r>
-      <w:r>
-        <w:rPr>
-          <w:rFonts w:ascii="Times" w:eastAsia="SimSun" w:hAnsi="Times" w:cs="Times New Roman"/>
-        </w:rPr>
-        <w:t>Open file</w:t>
-      </w:r>
-      <w:r>
-        <w:rPr>
-          <w:rFonts w:ascii="Times" w:eastAsia="SimSun" w:hAnsi="Times" w:cs="Times New Roman"/>
-        </w:rPr>
-        <w:t>里打开</w:t>
-      </w:r>
-      <w:r>
-        <w:rPr>
-          <w:rFonts w:ascii="Times" w:eastAsia="SimSun" w:hAnsi="Times" w:cs="Times New Roman"/>
-        </w:rPr>
-        <w:t>/host</w:t>
-      </w:r>
-      <w:r>
-        <w:rPr>
-          <w:rFonts w:ascii="Times" w:eastAsia="SimSun" w:hAnsi="Times" w:cs="Times New Roman"/>
-        </w:rPr>
-        <w:t>，就会看到我们的</w:t>
-      </w:r>
-      <w:r>
-        <w:rPr>
-          <w:rFonts w:ascii="Times" w:eastAsia="SimSun" w:hAnsi="Times" w:cs="Times New Roman"/>
-        </w:rPr>
-        <w:t>C</w:t>
-      </w:r>
-      <w:r>
-        <w:rPr>
-          <w:rFonts w:ascii="Times" w:eastAsia="SimSun" w:hAnsi="Times" w:cs="Times New Roman"/>
-        </w:rPr>
-        <w:t>盘和</w:t>
-      </w:r>
-      <w:r>
-        <w:rPr>
-          <w:rFonts w:ascii="Times" w:eastAsia="SimSun" w:hAnsi="Times" w:cs="Times New Roman"/>
-        </w:rPr>
-        <w:t>D</w:t>
-      </w:r>
-      <w:r>
-        <w:rPr>
-          <w:rFonts w:ascii="Times" w:eastAsia="SimSun" w:hAnsi="Times" w:cs="Times New Roman"/>
-        </w:rPr>
-        <w:t>盘所有文件，说明此时在</w:t>
-      </w:r>
-      <w:proofErr w:type="spellStart"/>
-      <w:r>
-        <w:rPr>
-          <w:rFonts w:ascii="Times" w:eastAsia="SimSun" w:hAnsi="Times" w:cs="Times New Roman"/>
-        </w:rPr>
-        <w:t>vscode</w:t>
-      </w:r>
-      <w:proofErr w:type="spellEnd"/>
-      <w:r>
-        <w:rPr>
-          <w:rFonts w:ascii="Times" w:eastAsia="SimSun" w:hAnsi="Times" w:cs="Times New Roman"/>
-        </w:rPr>
-        <w:t>里我们已经能够同步</w:t>
-      </w:r>
-      <w:r>
-        <w:rPr>
-          <w:rFonts w:ascii="Times" w:eastAsia="SimSun" w:hAnsi="Times" w:cs="Times New Roman"/>
-        </w:rPr>
-        <w:t>access</w:t>
-      </w:r>
-      <w:r>
-        <w:rPr>
-          <w:rFonts w:ascii="Times" w:eastAsia="SimSun" w:hAnsi="Times" w:cs="Times New Roman"/>
-        </w:rPr>
-        <w:t>和编辑本地的文件</w:t>
-      </w:r>
-    </w:p>
-    <w:p>
-      <w:pPr>
-        <w:spacing w:before="100" w:beforeAutospacing="1" w:after="100" w:afterAutospacing="1" w:line="240" w:lineRule="auto"/>
+        <w:t>container</w:t>
+      </w:r>
+      <w:r>
         <w:rPr>
           <w:rFonts w:ascii="Times" w:eastAsia="SimSun" w:hAnsi="Times" w:cs="Times New Roman" w:hint="eastAsia"/>
         </w:rPr>
-      </w:pPr>
-    </w:p>
-    <w:p>
-      <w:pPr>
-        <w:spacing w:before="100" w:beforeAutospacing="1" w:after="100" w:afterAutospacing="1" w:line="240" w:lineRule="auto"/>
+        <w:t>都已经</w:t>
+      </w:r>
+      <w:r>
         <w:rPr>
           <w:rFonts w:ascii="Times" w:eastAsia="SimSun" w:hAnsi="Times" w:cs="Times New Roman" w:hint="eastAsia"/>
         </w:rPr>
-      </w:pPr>
-    </w:p>
-    <w:p>
-      <w:pPr>
-        <w:spacing w:before="100" w:beforeAutospacing="1" w:after="100" w:afterAutospacing="1" w:line="240" w:lineRule="auto"/>
+        <w:t>real-time</w:t>
+      </w:r>
+      <w:r>
         <w:rPr>
           <w:rFonts w:ascii="Times" w:eastAsia="SimSun" w:hAnsi="Times" w:cs="Times New Roman" w:hint="eastAsia"/>
         </w:rPr>
-      </w:pPr>
-      <w:r>
-        <w:rPr>
-          <w:rFonts w:ascii="Times" w:eastAsia="SimSun" w:hAnsi="Times" w:cs="Times New Roman"/>
-        </w:rPr>
-        <w:t>Q&amp;A</w:t>
-      </w:r>
-    </w:p>
-    <w:p>
-      <w:pPr>
-        <w:spacing w:before="100" w:beforeAutospacing="1" w:after="100" w:afterAutospacing="1" w:line="240" w:lineRule="auto"/>
-        <w:rPr>
-          <w:rFonts w:ascii="Times" w:eastAsia="SimSun" w:hAnsi="Times" w:cs="Times New Roman" w:hint="eastAsia"/>
-          <w:b/>
-          <w:bCs/>
-        </w:rPr>
-      </w:pPr>
-      <w:r>
-        <w:rPr>
-          <w:rFonts w:ascii="Times" w:eastAsia="SimSun" w:hAnsi="Times" w:cs="Times New Roman"/>
-          <w:b/>
-          <w:bCs/>
-        </w:rPr>
-        <w:t xml:space="preserve">1. </w:t>
-      </w:r>
-      <w:r>
-        <w:rPr>
-          <w:rFonts w:ascii="Times" w:eastAsia="SimSun" w:hAnsi="Times" w:cs="Times New Roman"/>
-          <w:b/>
-          <w:bCs/>
-        </w:rPr>
-        <w:t>什么时候使用</w:t>
-      </w:r>
-      <w:proofErr w:type="spellStart"/>
-      <w:r>
-        <w:rPr>
-          <w:rFonts w:ascii="Times" w:eastAsia="SimSun" w:hAnsi="Times" w:cs="Times New Roman"/>
-          <w:b/>
-          <w:bCs/>
-        </w:rPr>
-        <w:t>VScode</w:t>
-      </w:r>
-      <w:proofErr w:type="spellEnd"/>
-      <w:r>
-        <w:rPr>
-          <w:rFonts w:ascii="Times" w:eastAsia="SimSun" w:hAnsi="Times" w:cs="Times New Roman"/>
-          <w:b/>
-          <w:bCs/>
-        </w:rPr>
-        <w:t>里的</w:t>
-      </w:r>
-      <w:r>
-        <w:rPr>
-          <w:rFonts w:ascii="Times" w:eastAsia="SimSun" w:hAnsi="Times" w:cs="Times New Roman"/>
-          <w:b/>
-          <w:bCs/>
-        </w:rPr>
-        <w:t>container</w:t>
-      </w:r>
-      <w:r>
-        <w:rPr>
-          <w:rFonts w:ascii="Times" w:eastAsia="SimSun" w:hAnsi="Times" w:cs="Times New Roman"/>
-          <w:b/>
-          <w:bCs/>
-        </w:rPr>
-        <w:t>，什么时候使用网页里的</w:t>
-      </w:r>
-      <w:r>
-        <w:rPr>
-          <w:rFonts w:ascii="Times" w:eastAsia="SimSun" w:hAnsi="Times" w:cs="Times New Roman"/>
-          <w:b/>
-          <w:bCs/>
-        </w:rPr>
-        <w:t>container</w:t>
-      </w:r>
-    </w:p>
-    <w:p>
-      <w:pPr>
-        <w:spacing w:before="100" w:beforeAutospacing="1" w:after="100" w:afterAutospacing="1" w:line="240" w:lineRule="auto"/>
-        <w:rPr>
-          <w:rFonts w:ascii="Times" w:eastAsia="SimSun" w:hAnsi="Times" w:cs="Times New Roman" w:hint="eastAsia"/>
-        </w:rPr>
-      </w:pPr>
-      <w:proofErr w:type="spellStart"/>
-      <w:r>
-        <w:rPr>
-          <w:rFonts w:ascii="Times" w:eastAsia="SimSun" w:hAnsi="Times" w:cs="Times New Roman"/>
-        </w:rPr>
-        <w:t>VScode</w:t>
-      </w:r>
-      <w:proofErr w:type="spellEnd"/>
-      <w:r>
-        <w:rPr>
-          <w:rFonts w:ascii="Times" w:eastAsia="SimSun" w:hAnsi="Times" w:cs="Times New Roman"/>
-        </w:rPr>
-        <w:t>是用来写代码的，当你进入</w:t>
-      </w:r>
-      <w:proofErr w:type="spellStart"/>
-      <w:r>
-        <w:rPr>
-          <w:rFonts w:ascii="Times" w:eastAsia="SimSun" w:hAnsi="Times" w:cs="Times New Roman"/>
-        </w:rPr>
-        <w:t>vscode</w:t>
-      </w:r>
-      <w:proofErr w:type="spellEnd"/>
-      <w:r>
-        <w:rPr>
-          <w:rFonts w:ascii="Times" w:eastAsia="SimSun" w:hAnsi="Times" w:cs="Times New Roman"/>
-        </w:rPr>
-        <w:t xml:space="preserve"> container</w:t>
-      </w:r>
-      <w:r>
-        <w:rPr>
-          <w:rFonts w:ascii="Times" w:eastAsia="SimSun" w:hAnsi="Times" w:cs="Times New Roman"/>
-        </w:rPr>
-        <w:t>后，你可以直接在左边的文件栏里</w:t>
-      </w:r>
-      <w:r>
-        <w:rPr>
-          <w:rFonts w:ascii="Times" w:eastAsia="SimSun" w:hAnsi="Times" w:cs="Times New Roman"/>
-        </w:rPr>
-        <w:t>access/create/delete/edit</w:t>
-      </w:r>
-      <w:r>
-        <w:rPr>
-          <w:rFonts w:ascii="Times" w:eastAsia="SimSun" w:hAnsi="Times" w:cs="Times New Roman"/>
-        </w:rPr>
-        <w:t>文件，这就是你写代码的过程。</w:t>
-      </w:r>
-    </w:p>
-    <w:p>
-      <w:pPr>
-        <w:spacing w:before="100" w:beforeAutospacing="1" w:after="100" w:afterAutospacing="1" w:line="240" w:lineRule="auto"/>
-        <w:rPr>
-          <w:rFonts w:ascii="Times" w:eastAsia="SimSun" w:hAnsi="Times" w:cs="Times New Roman" w:hint="eastAsia"/>
-        </w:rPr>
-      </w:pPr>
-      <w:r>
-        <w:rPr>
-          <w:rFonts w:ascii="Times" w:eastAsia="SimSun" w:hAnsi="Times" w:cs="Times New Roman"/>
-        </w:rPr>
-        <w:t>它的另一个很有用的地方在于可以运行</w:t>
-      </w:r>
-      <w:proofErr w:type="spellStart"/>
-      <w:r>
-        <w:rPr>
-          <w:rFonts w:ascii="Times" w:eastAsia="SimSun" w:hAnsi="Times" w:cs="Times New Roman"/>
-        </w:rPr>
-        <w:t>jupyter</w:t>
-      </w:r>
-      <w:proofErr w:type="spellEnd"/>
-      <w:r>
-        <w:rPr>
-          <w:rFonts w:ascii="Times" w:eastAsia="SimSun" w:hAnsi="Times" w:cs="Times New Roman"/>
-        </w:rPr>
-        <w:t xml:space="preserve"> notebook</w:t>
-      </w:r>
-      <w:r>
-        <w:rPr>
-          <w:rFonts w:ascii="Times" w:eastAsia="SimSun" w:hAnsi="Times" w:cs="Times New Roman"/>
-        </w:rPr>
-        <w:t>，对于一些需要可视化结果的代码，可以直接在</w:t>
-      </w:r>
-      <w:proofErr w:type="spellStart"/>
-      <w:r>
-        <w:rPr>
-          <w:rFonts w:ascii="Times" w:eastAsia="SimSun" w:hAnsi="Times" w:cs="Times New Roman"/>
-        </w:rPr>
-        <w:t>vscode</w:t>
-      </w:r>
-      <w:proofErr w:type="spellEnd"/>
-      <w:r>
-        <w:rPr>
-          <w:rFonts w:ascii="Times" w:eastAsia="SimSun" w:hAnsi="Times" w:cs="Times New Roman"/>
-        </w:rPr>
-        <w:t xml:space="preserve"> container</w:t>
-      </w:r>
-      <w:r>
-        <w:rPr>
-          <w:rFonts w:ascii="Times" w:eastAsia="SimSun" w:hAnsi="Times" w:cs="Times New Roman"/>
-        </w:rPr>
-        <w:t>里创建</w:t>
-      </w:r>
-      <w:r>
-        <w:rPr>
-          <w:rFonts w:ascii="Times" w:eastAsia="SimSun" w:hAnsi="Times" w:cs="Times New Roman"/>
-        </w:rPr>
-        <w:t>.</w:t>
-      </w:r>
-      <w:proofErr w:type="spellStart"/>
-      <w:r>
-        <w:rPr>
-          <w:rFonts w:ascii="Times" w:eastAsia="SimSun" w:hAnsi="Times" w:cs="Times New Roman"/>
-        </w:rPr>
-        <w:t>ipynb</w:t>
-      </w:r>
-      <w:proofErr w:type="spellEnd"/>
-      <w:r>
-        <w:rPr>
-          <w:rFonts w:ascii="Times" w:eastAsia="SimSun" w:hAnsi="Times" w:cs="Times New Roman"/>
-        </w:rPr>
-        <w:t>文件，然后写代码。</w:t>
-      </w:r>
-    </w:p>
-    <w:p>
-      <w:pPr>
-        <w:spacing w:before="100" w:beforeAutospacing="1" w:after="100" w:afterAutospacing="1" w:line="240" w:lineRule="auto"/>
-        <w:rPr>
-          <w:rFonts w:ascii="Times" w:eastAsia="SimSun" w:hAnsi="Times" w:cs="Times New Roman" w:hint="eastAsia"/>
-        </w:rPr>
-      </w:pPr>
-      <w:r>
-        <w:rPr>
-          <w:rFonts w:ascii="Times" w:eastAsia="SimSun" w:hAnsi="Times" w:cs="Times New Roman"/>
-        </w:rPr>
-        <w:t>网页里的</w:t>
-      </w:r>
-      <w:r>
-        <w:rPr>
-          <w:rFonts w:ascii="Times" w:eastAsia="SimSun" w:hAnsi="Times" w:cs="Times New Roman"/>
-        </w:rPr>
-        <w:t>container</w:t>
-      </w:r>
-      <w:r>
-        <w:rPr>
-          <w:rFonts w:ascii="Times" w:eastAsia="SimSun" w:hAnsi="Times" w:cs="Times New Roman"/>
-        </w:rPr>
-        <w:t>是</w:t>
-      </w:r>
-      <w:r>
-        <w:rPr>
-          <w:rFonts w:ascii="Times" w:eastAsia="SimSun" w:hAnsi="Times" w:cs="Times New Roman" w:hint="eastAsia"/>
-        </w:rPr>
-        <w:t>用来</w:t>
-      </w:r>
-      <w:r>
-        <w:rPr>
-          <w:rFonts w:ascii="Times" w:eastAsia="SimSun" w:hAnsi="Times" w:cs="Times New Roman"/>
-        </w:rPr>
-        <w:t>运行文件的，当你在</w:t>
-      </w:r>
-      <w:proofErr w:type="spellStart"/>
-      <w:r>
-        <w:rPr>
-          <w:rFonts w:ascii="Times" w:eastAsia="SimSun" w:hAnsi="Times" w:cs="Times New Roman"/>
-        </w:rPr>
-        <w:t>VScode</w:t>
-      </w:r>
-      <w:proofErr w:type="spellEnd"/>
-      <w:r>
-        <w:rPr>
-          <w:rFonts w:ascii="Times" w:eastAsia="SimSun" w:hAnsi="Times" w:cs="Times New Roman"/>
-        </w:rPr>
-        <w:t>里写好你的文件后（除了</w:t>
-      </w:r>
-      <w:proofErr w:type="spellStart"/>
-      <w:r>
-        <w:rPr>
-          <w:rFonts w:ascii="Times" w:eastAsia="SimSun" w:hAnsi="Times" w:cs="Times New Roman"/>
-        </w:rPr>
-        <w:t>jupyter</w:t>
-      </w:r>
-      <w:proofErr w:type="spellEnd"/>
-      <w:r>
-        <w:rPr>
-          <w:rFonts w:ascii="Times" w:eastAsia="SimSun" w:hAnsi="Times" w:cs="Times New Roman"/>
-        </w:rPr>
-        <w:t xml:space="preserve"> notebook</w:t>
-      </w:r>
-      <w:r>
-        <w:rPr>
-          <w:rFonts w:ascii="Times" w:eastAsia="SimSun" w:hAnsi="Times" w:cs="Times New Roman"/>
-        </w:rPr>
-        <w:t>直接在</w:t>
-      </w:r>
-      <w:proofErr w:type="spellStart"/>
-      <w:r>
-        <w:rPr>
-          <w:rFonts w:ascii="Times" w:eastAsia="SimSun" w:hAnsi="Times" w:cs="Times New Roman"/>
-        </w:rPr>
-        <w:t>VScode</w:t>
-      </w:r>
-      <w:proofErr w:type="spellEnd"/>
-      <w:r>
-        <w:rPr>
-          <w:rFonts w:ascii="Times" w:eastAsia="SimSun" w:hAnsi="Times" w:cs="Times New Roman"/>
-        </w:rPr>
-        <w:t>里运行），</w:t>
-      </w:r>
-      <w:r>
-        <w:rPr>
-          <w:rFonts w:ascii="Times" w:eastAsia="SimSun" w:hAnsi="Times" w:cs="Times New Roman" w:hint="eastAsia"/>
-        </w:rPr>
-        <w:t>你的电脑本地</w:t>
-      </w:r>
-      <w:r>
-        <w:rPr>
-          <w:rFonts w:ascii="Times" w:eastAsia="SimSun" w:hAnsi="Times" w:cs="Times New Roman" w:hint="eastAsia"/>
-        </w:rPr>
-        <w:t>+</w:t>
-      </w:r>
-      <w:proofErr w:type="spellStart"/>
-      <w:r>
-        <w:rPr>
-          <w:rFonts w:ascii="Times" w:eastAsia="SimSun" w:hAnsi="Times" w:cs="Times New Roman"/>
-        </w:rPr>
-        <w:t>V</w:t>
-      </w:r>
-      <w:r>
-        <w:rPr>
-          <w:rFonts w:ascii="Times" w:eastAsia="SimSun" w:hAnsi="Times" w:cs="Times New Roman" w:hint="eastAsia"/>
-        </w:rPr>
-        <w:t>scode</w:t>
-      </w:r>
-      <w:proofErr w:type="spellEnd"/>
-      <w:r>
-        <w:rPr>
-          <w:rFonts w:ascii="Times" w:eastAsia="SimSun" w:hAnsi="Times" w:cs="Times New Roman"/>
-        </w:rPr>
-        <w:t xml:space="preserve"> </w:t>
-      </w:r>
-      <w:r>
-        <w:rPr>
-          <w:rFonts w:ascii="Times" w:eastAsia="SimSun" w:hAnsi="Times" w:cs="Times New Roman" w:hint="eastAsia"/>
-        </w:rPr>
-        <w:t>container</w:t>
-      </w:r>
-      <w:r>
-        <w:rPr>
-          <w:rFonts w:ascii="Times" w:eastAsia="SimSun" w:hAnsi="Times" w:cs="Times New Roman"/>
-        </w:rPr>
-        <w:t>+</w:t>
-      </w:r>
-      <w:r>
-        <w:rPr>
-          <w:rFonts w:ascii="Times" w:eastAsia="SimSun" w:hAnsi="Times" w:cs="Times New Roman" w:hint="eastAsia"/>
-        </w:rPr>
-        <w:t>网页</w:t>
-      </w:r>
-      <w:r>
-        <w:rPr>
-          <w:rFonts w:ascii="Times" w:eastAsia="SimSun" w:hAnsi="Times" w:cs="Times New Roman" w:hint="eastAsia"/>
-        </w:rPr>
-        <w:t>container</w:t>
-      </w:r>
-      <w:r>
-        <w:rPr>
-          <w:rFonts w:ascii="Times" w:eastAsia="SimSun" w:hAnsi="Times" w:cs="Times New Roman" w:hint="eastAsia"/>
-        </w:rPr>
-        <w:t>都已经</w:t>
-      </w:r>
-      <w:r>
-        <w:rPr>
-          <w:rFonts w:ascii="Times" w:eastAsia="SimSun" w:hAnsi="Times" w:cs="Times New Roman" w:hint="eastAsia"/>
-        </w:rPr>
-        <w:t>real-time</w:t>
-      </w:r>
-      <w:r>
-        <w:rPr>
-          <w:rFonts w:ascii="Times" w:eastAsia="SimSun" w:hAnsi="Times" w:cs="Times New Roman" w:hint="eastAsia"/>
-        </w:rPr>
         <w:t>地更新了这个文件，然后你就可以</w:t>
       </w:r>
       <w:r>
@@ -4553,7 +4384,7 @@
       <w:pPr>
         <w:spacing w:before="100" w:beforeAutospacing="1" w:after="100" w:afterAutospacing="1" w:line="240" w:lineRule="auto"/>
         <w:rPr>
-          <w:rFonts w:ascii="Times" w:eastAsia="SimSun" w:hAnsi="Times" w:cs="Times New Roman" w:hint="eastAsia"/>
+          <w:rFonts w:ascii="Times" w:eastAsia="SimSun" w:hAnsi="Times" w:cs="Times New Roman"/>
           <w:b/>
           <w:bCs/>
         </w:rPr>
@@ -4585,7 +4416,7 @@
       <w:pPr>
         <w:spacing w:before="100" w:beforeAutospacing="1" w:after="100" w:afterAutospacing="1" w:line="240" w:lineRule="auto"/>
         <w:rPr>
-          <w:rFonts w:ascii="Times" w:eastAsia="SimSun" w:hAnsi="Times" w:cs="Times New Roman" w:hint="eastAsia"/>
+          <w:rFonts w:ascii="Times" w:eastAsia="SimSun" w:hAnsi="Times" w:cs="Times New Roman"/>
         </w:rPr>
       </w:pPr>
       <w:r>
@@ -4595,26 +4426,18 @@
         <w:lastRenderedPageBreak/>
         <w:t>查看：</w:t>
       </w:r>
-      <w:proofErr w:type="spellStart"/>
-      <w:r>
-        <w:rPr>
-          <w:rFonts w:ascii="Times" w:eastAsia="SimSun" w:hAnsi="Times" w:cs="Times New Roman"/>
-        </w:rPr>
-        <w:t>sudo</w:t>
-      </w:r>
-      <w:proofErr w:type="spellEnd"/>
-      <w:r>
-        <w:rPr>
-          <w:rFonts w:ascii="Times" w:eastAsia="SimSun" w:hAnsi="Times" w:cs="Times New Roman"/>
-        </w:rPr>
-        <w:t xml:space="preserve"> docker image ls</w:t>
-      </w:r>
-    </w:p>
-    <w:p>
-      <w:pPr>
-        <w:spacing w:before="100" w:beforeAutospacing="1" w:after="100" w:afterAutospacing="1" w:line="240" w:lineRule="auto"/>
-        <w:rPr>
-          <w:rFonts w:ascii="Times" w:eastAsia="SimSun" w:hAnsi="Times" w:cs="Times New Roman" w:hint="eastAsia"/>
+      <w:r>
+        <w:rPr>
+          <w:rFonts w:ascii="Times" w:eastAsia="SimSun" w:hAnsi="Times" w:cs="Times New Roman"/>
+        </w:rPr>
+        <w:t>sudo docker image ls</w:t>
+      </w:r>
+    </w:p>
+    <w:p>
+      <w:pPr>
+        <w:spacing w:before="100" w:beforeAutospacing="1" w:after="100" w:afterAutospacing="1" w:line="240" w:lineRule="auto"/>
+        <w:rPr>
+          <w:rFonts w:ascii="Times" w:eastAsia="SimSun" w:hAnsi="Times" w:cs="Times New Roman"/>
         </w:rPr>
       </w:pPr>
       <w:r>
@@ -4623,48 +4446,18 @@
         </w:rPr>
         <w:t>删除：</w:t>
       </w:r>
-      <w:proofErr w:type="spellStart"/>
-      <w:r>
-        <w:rPr>
-          <w:rFonts w:ascii="Times" w:eastAsia="SimSun" w:hAnsi="Times" w:cs="Times New Roman"/>
-        </w:rPr>
-        <w:t>sudo</w:t>
-      </w:r>
-      <w:proofErr w:type="spellEnd"/>
-      <w:r>
-        <w:rPr>
-          <w:rFonts w:ascii="Times" w:eastAsia="SimSun" w:hAnsi="Times" w:cs="Times New Roman"/>
-        </w:rPr>
-        <w:t xml:space="preserve"> docker </w:t>
-      </w:r>
-      <w:proofErr w:type="spellStart"/>
-      <w:r>
-        <w:rPr>
-          <w:rFonts w:ascii="Times" w:eastAsia="SimSun" w:hAnsi="Times" w:cs="Times New Roman"/>
-        </w:rPr>
-        <w:t>rmi</w:t>
-      </w:r>
-      <w:proofErr w:type="spellEnd"/>
-      <w:r>
-        <w:rPr>
-          <w:rFonts w:ascii="Times" w:eastAsia="SimSun" w:hAnsi="Times" w:cs="Times New Roman"/>
-        </w:rPr>
-        <w:t xml:space="preserve"> </w:t>
-      </w:r>
-      <w:proofErr w:type="spellStart"/>
-      <w:r>
-        <w:rPr>
-          <w:rFonts w:ascii="Times" w:eastAsia="SimSun" w:hAnsi="Times" w:cs="Times New Roman"/>
-        </w:rPr>
-        <w:t>image_ID</w:t>
-      </w:r>
-      <w:proofErr w:type="spellEnd"/>
-    </w:p>
-    <w:p>
-      <w:pPr>
-        <w:spacing w:before="100" w:beforeAutospacing="1" w:after="100" w:afterAutospacing="1" w:line="240" w:lineRule="auto"/>
-        <w:rPr>
-          <w:rFonts w:ascii="Times" w:eastAsia="SimSun" w:hAnsi="Times" w:cs="Times New Roman" w:hint="eastAsia"/>
+      <w:r>
+        <w:rPr>
+          <w:rFonts w:ascii="Times" w:eastAsia="SimSun" w:hAnsi="Times" w:cs="Times New Roman"/>
+        </w:rPr>
+        <w:t>sudo docker rmi image_ID</w:t>
+      </w:r>
+    </w:p>
+    <w:p>
+      <w:pPr>
+        <w:spacing w:before="100" w:beforeAutospacing="1" w:after="100" w:afterAutospacing="1" w:line="240" w:lineRule="auto"/>
+        <w:rPr>
+          <w:rFonts w:ascii="Times" w:eastAsia="SimSun" w:hAnsi="Times" w:cs="Times New Roman"/>
           <w:b/>
           <w:bCs/>
         </w:rPr>
@@ -4698,7 +4491,7 @@
       <w:pPr>
         <w:spacing w:before="100" w:beforeAutospacing="1" w:after="100" w:afterAutospacing="1" w:line="240" w:lineRule="auto"/>
         <w:rPr>
-          <w:rFonts w:ascii="Times" w:eastAsia="SimSun" w:hAnsi="Times" w:cs="Times New Roman" w:hint="eastAsia"/>
+          <w:rFonts w:ascii="Times" w:eastAsia="SimSun" w:hAnsi="Times" w:cs="Times New Roman"/>
         </w:rPr>
       </w:pPr>
       <w:r>
@@ -4711,28 +4504,14 @@
         <w:rPr>
           <w:rFonts w:ascii="Times" w:eastAsia="SimSun" w:hAnsi="Times" w:cs="Times New Roman"/>
         </w:rPr>
-        <w:t xml:space="preserve"> </w:t>
-      </w:r>
-      <w:proofErr w:type="spellStart"/>
-      <w:r>
-        <w:rPr>
-          <w:rFonts w:ascii="Times" w:eastAsia="SimSun" w:hAnsi="Times" w:cs="Times New Roman"/>
-        </w:rPr>
-        <w:t>sudo</w:t>
-      </w:r>
-      <w:proofErr w:type="spellEnd"/>
-      <w:r>
-        <w:rPr>
-          <w:rFonts w:ascii="Times" w:eastAsia="SimSun" w:hAnsi="Times" w:cs="Times New Roman"/>
-        </w:rPr>
-        <w:t xml:space="preserve"> docker container ls</w:t>
-      </w:r>
-    </w:p>
-    <w:p>
-      <w:pPr>
-        <w:spacing w:before="100" w:beforeAutospacing="1" w:after="100" w:afterAutospacing="1" w:line="240" w:lineRule="auto"/>
-        <w:rPr>
-          <w:rFonts w:ascii="Times" w:eastAsia="SimSun" w:hAnsi="Times" w:cs="Times New Roman" w:hint="eastAsia"/>
+        <w:t xml:space="preserve"> sudo docker container ls</w:t>
+      </w:r>
+    </w:p>
+    <w:p>
+      <w:pPr>
+        <w:spacing w:before="100" w:beforeAutospacing="1" w:after="100" w:afterAutospacing="1" w:line="240" w:lineRule="auto"/>
+        <w:rPr>
+          <w:rFonts w:ascii="Times" w:eastAsia="SimSun" w:hAnsi="Times" w:cs="Times New Roman"/>
         </w:rPr>
       </w:pPr>
       <w:r>
@@ -4741,33 +4520,11 @@
         </w:rPr>
         <w:t>删除：先</w:t>
       </w:r>
-      <w:proofErr w:type="spellStart"/>
-      <w:r>
-        <w:rPr>
-          <w:rFonts w:ascii="Times" w:eastAsia="SimSun" w:hAnsi="Times" w:cs="Times New Roman"/>
-        </w:rPr>
-        <w:t>sudo</w:t>
-      </w:r>
-      <w:proofErr w:type="spellEnd"/>
-      <w:r>
-        <w:rPr>
-          <w:rFonts w:ascii="Times" w:eastAsia="SimSun" w:hAnsi="Times" w:cs="Times New Roman"/>
-        </w:rPr>
-        <w:t xml:space="preserve"> docker container stop </w:t>
-      </w:r>
-      <w:proofErr w:type="spellStart"/>
-      <w:r>
-        <w:rPr>
-          <w:rFonts w:ascii="Times" w:eastAsia="SimSun" w:hAnsi="Times" w:cs="Times New Roman"/>
-        </w:rPr>
-        <w:t>container_ID</w:t>
-      </w:r>
-      <w:proofErr w:type="spellEnd"/>
-      <w:r>
-        <w:rPr>
-          <w:rFonts w:ascii="Times" w:eastAsia="SimSun" w:hAnsi="Times" w:cs="Times New Roman"/>
-        </w:rPr>
-        <w:t xml:space="preserve">, </w:t>
+      <w:r>
+        <w:rPr>
+          <w:rFonts w:ascii="Times" w:eastAsia="SimSun" w:hAnsi="Times" w:cs="Times New Roman"/>
+        </w:rPr>
+        <w:t xml:space="preserve">sudo docker container stop container_ID, </w:t>
       </w:r>
       <w:r>
         <w:rPr>
@@ -4775,34 +4532,18 @@
         </w:rPr>
         <w:t>然后再</w:t>
       </w:r>
-      <w:proofErr w:type="spellStart"/>
-      <w:r>
-        <w:rPr>
-          <w:rFonts w:ascii="Times" w:eastAsia="SimSun" w:hAnsi="Times" w:cs="Times New Roman"/>
-        </w:rPr>
-        <w:t>sudo</w:t>
-      </w:r>
-      <w:proofErr w:type="spellEnd"/>
-      <w:r>
-        <w:rPr>
-          <w:rFonts w:ascii="Times" w:eastAsia="SimSun" w:hAnsi="Times" w:cs="Times New Roman"/>
-        </w:rPr>
-        <w:t xml:space="preserve"> docker container rm </w:t>
-      </w:r>
-      <w:proofErr w:type="spellStart"/>
-      <w:r>
-        <w:rPr>
-          <w:rFonts w:ascii="Times" w:eastAsia="SimSun" w:hAnsi="Times" w:cs="Times New Roman"/>
-        </w:rPr>
-        <w:t>container_ID</w:t>
-      </w:r>
-      <w:proofErr w:type="spellEnd"/>
-    </w:p>
-    <w:p>
-      <w:pPr>
-        <w:spacing w:before="100" w:beforeAutospacing="1" w:after="100" w:afterAutospacing="1" w:line="240" w:lineRule="auto"/>
-        <w:rPr>
-          <w:rFonts w:ascii="Times" w:eastAsia="SimSun" w:hAnsi="Times" w:cs="Times New Roman" w:hint="eastAsia"/>
+      <w:r>
+        <w:rPr>
+          <w:rFonts w:ascii="Times" w:eastAsia="SimSun" w:hAnsi="Times" w:cs="Times New Roman"/>
+        </w:rPr>
+        <w:t>sudo docker container rm container_ID</w:t>
+      </w:r>
+    </w:p>
+    <w:p>
+      <w:pPr>
+        <w:spacing w:before="100" w:beforeAutospacing="1" w:after="100" w:afterAutospacing="1" w:line="240" w:lineRule="auto"/>
+        <w:rPr>
+          <w:rFonts w:ascii="Times" w:eastAsia="SimSun" w:hAnsi="Times" w:cs="Times New Roman"/>
           <w:b/>
           <w:bCs/>
         </w:rPr>
@@ -4868,7 +4609,7 @@
       <w:pPr>
         <w:spacing w:before="100" w:beforeAutospacing="1" w:after="100" w:afterAutospacing="1" w:line="240" w:lineRule="auto"/>
         <w:rPr>
-          <w:rFonts w:ascii="Times" w:eastAsia="SimSun" w:hAnsi="Times" w:cs="Times New Roman" w:hint="eastAsia"/>
+          <w:rFonts w:ascii="Times" w:eastAsia="SimSun" w:hAnsi="Times" w:cs="Times New Roman"/>
         </w:rPr>
       </w:pPr>
       <w:r>
@@ -4877,19 +4618,11 @@
         </w:rPr>
         <w:t>先</w:t>
       </w:r>
-      <w:proofErr w:type="spellStart"/>
-      <w:r>
-        <w:rPr>
-          <w:rFonts w:ascii="Times" w:eastAsia="SimSun" w:hAnsi="Times" w:cs="Times New Roman"/>
-        </w:rPr>
-        <w:t>sudo</w:t>
-      </w:r>
-      <w:proofErr w:type="spellEnd"/>
-      <w:r>
-        <w:rPr>
-          <w:rFonts w:ascii="Times" w:eastAsia="SimSun" w:hAnsi="Times" w:cs="Times New Roman"/>
-        </w:rPr>
-        <w:t xml:space="preserve"> docker container ls</w:t>
+      <w:r>
+        <w:rPr>
+          <w:rFonts w:ascii="Times" w:eastAsia="SimSun" w:hAnsi="Times" w:cs="Times New Roman"/>
+        </w:rPr>
+        <w:t>sudo docker container ls</w:t>
       </w:r>
       <w:r>
         <w:rPr>
@@ -4920,7 +4653,7 @@
       <w:pPr>
         <w:spacing w:before="100" w:beforeAutospacing="1" w:after="100" w:afterAutospacing="1" w:line="240" w:lineRule="auto"/>
         <w:rPr>
-          <w:rFonts w:ascii="Times" w:eastAsia="SimSun" w:hAnsi="Times" w:cs="Times New Roman" w:hint="eastAsia"/>
+          <w:rFonts w:ascii="Times" w:eastAsia="SimSun" w:hAnsi="Times" w:cs="Times New Roman"/>
         </w:rPr>
       </w:pPr>
       <w:r>
@@ -4929,19 +4662,11 @@
         </w:rPr>
         <w:t>然后在</w:t>
       </w:r>
-      <w:proofErr w:type="spellStart"/>
-      <w:r>
-        <w:rPr>
-          <w:rFonts w:ascii="Times" w:eastAsia="SimSun" w:hAnsi="Times" w:cs="Times New Roman"/>
-        </w:rPr>
-        <w:t>wsl</w:t>
-      </w:r>
-      <w:proofErr w:type="spellEnd"/>
-      <w:r>
-        <w:rPr>
-          <w:rFonts w:ascii="Times" w:eastAsia="SimSun" w:hAnsi="Times" w:cs="Times New Roman"/>
-        </w:rPr>
-        <w:t xml:space="preserve"> terminal</w:t>
+      <w:r>
+        <w:rPr>
+          <w:rFonts w:ascii="Times" w:eastAsia="SimSun" w:hAnsi="Times" w:cs="Times New Roman"/>
+        </w:rPr>
+        <w:t>wsl terminal</w:t>
       </w:r>
       <w:r>
         <w:rPr>
@@ -4949,26 +4674,18 @@
         </w:rPr>
         <w:t>里</w:t>
       </w:r>
-      <w:proofErr w:type="spellStart"/>
-      <w:r>
-        <w:rPr>
-          <w:rFonts w:ascii="Times" w:eastAsia="SimSun" w:hAnsi="Times" w:cs="Times New Roman"/>
-        </w:rPr>
-        <w:t>sudo</w:t>
-      </w:r>
-      <w:proofErr w:type="spellEnd"/>
-      <w:r>
-        <w:rPr>
-          <w:rFonts w:ascii="Times" w:eastAsia="SimSun" w:hAnsi="Times" w:cs="Times New Roman"/>
-        </w:rPr>
-        <w:t xml:space="preserve"> docker exec -it -u 0 ID bash</w:t>
-      </w:r>
-    </w:p>
-    <w:p>
-      <w:pPr>
-        <w:spacing w:before="100" w:beforeAutospacing="1" w:after="100" w:afterAutospacing="1" w:line="240" w:lineRule="auto"/>
-        <w:rPr>
-          <w:rFonts w:ascii="Times" w:eastAsia="SimSun" w:hAnsi="Times" w:cs="Times New Roman" w:hint="eastAsia"/>
+      <w:r>
+        <w:rPr>
+          <w:rFonts w:ascii="Times" w:eastAsia="SimSun" w:hAnsi="Times" w:cs="Times New Roman"/>
+        </w:rPr>
+        <w:t>sudo docker exec -it -u 0 ID bash</w:t>
+      </w:r>
+    </w:p>
+    <w:p>
+      <w:pPr>
+        <w:spacing w:before="100" w:beforeAutospacing="1" w:after="100" w:afterAutospacing="1" w:line="240" w:lineRule="auto"/>
+        <w:rPr>
+          <w:rFonts w:ascii="Times" w:eastAsia="SimSun" w:hAnsi="Times" w:cs="Times New Roman"/>
         </w:rPr>
       </w:pPr>
       <w:r>
@@ -5018,7 +4735,7 @@
       <w:pPr>
         <w:spacing w:before="100" w:beforeAutospacing="1" w:after="100" w:afterAutospacing="1" w:line="240" w:lineRule="auto"/>
         <w:rPr>
-          <w:rFonts w:ascii="Times" w:eastAsia="SimSun" w:hAnsi="Times" w:cs="Times New Roman" w:hint="eastAsia"/>
+          <w:rFonts w:ascii="Times" w:eastAsia="SimSun" w:hAnsi="Times" w:cs="Times New Roman"/>
         </w:rPr>
       </w:pPr>
       <w:r>
@@ -5027,14 +4744,12 @@
         </w:rPr>
         <w:t>安装好后</w:t>
       </w:r>
-      <w:proofErr w:type="spellStart"/>
       <w:r>
         <w:rPr>
           <w:rFonts w:ascii="Times" w:eastAsia="SimSun" w:hAnsi="Times" w:cs="Times New Roman"/>
         </w:rPr>
         <w:t>ctrl+A+D</w:t>
       </w:r>
-      <w:proofErr w:type="spellEnd"/>
       <w:r>
         <w:rPr>
           <w:rFonts w:ascii="Times" w:eastAsia="SimSun" w:hAnsi="Times" w:cs="Times New Roman"/>
@@ -5052,14 +4767,14 @@
       <w:pPr>
         <w:spacing w:before="100" w:beforeAutospacing="1" w:after="100" w:afterAutospacing="1" w:line="240" w:lineRule="auto"/>
         <w:rPr>
-          <w:rFonts w:ascii="Times" w:eastAsia="SimSun" w:hAnsi="Times" w:cs="SimSun" w:hint="eastAsia"/>
-        </w:rPr>
-      </w:pPr>
-    </w:p>
-    <w:p>
-      <w:pPr>
-        <w:rPr>
-          <w:rFonts w:ascii="Times" w:hAnsi="Times" w:cs="Times New Roman" w:hint="eastAsia"/>
+          <w:rFonts w:ascii="Times" w:eastAsia="SimSun" w:hAnsi="Times" w:cs="SimSun"/>
+        </w:rPr>
+      </w:pPr>
+    </w:p>
+    <w:p>
+      <w:pPr>
+        <w:rPr>
+          <w:rFonts w:ascii="Times" w:hAnsi="Times" w:cs="Times New Roman"/>
         </w:rPr>
       </w:pPr>
     </w:p>

</xml_diff>